<commit_message>
ajout des equations pour les directions des rayons
</commit_message>
<xml_diff>
--- a/TP4/Rapport.docx
+++ b/TP4/Rapport.docx
@@ -9,17 +9,14 @@
           <w:b/>
           <w:sz w:val="28"/>
           <w:szCs w:val="28"/>
-          <w:lang w:val="en-CA"/>
         </w:rPr>
       </w:pPr>
-      <w:bookmarkStart w:id="0" w:name="_GoBack"/>
       <w:r>
         <w:rPr>
           <w:rFonts w:ascii="Arial" w:hAnsi="Arial" w:cs="Arial"/>
           <w:b/>
           <w:sz w:val="28"/>
           <w:szCs w:val="28"/>
-          <w:lang w:val="en-CA"/>
         </w:rPr>
         <w:t>Introduction</w:t>
       </w:r>
@@ -86,10 +83,3294 @@
     <w:p>
       <w:pPr>
         <w:rPr>
+          <w:rFonts w:ascii="Arial" w:eastAsiaTheme="minorEastAsia" w:hAnsi="Arial" w:cs="Arial"/>
+        </w:rPr>
+      </w:pPr>
+      <w:r>
+        <w:rPr>
           <w:rFonts w:ascii="Arial" w:hAnsi="Arial" w:cs="Arial"/>
         </w:rPr>
+        <w:t xml:space="preserve">Pour générer l’image finale, nous allons émettre </w:t>
+      </w:r>
+      <m:oMath>
+        <m:r>
+          <w:rPr>
+            <w:rFonts w:ascii="Cambria Math" w:hAnsi="Cambria Math" w:cs="Arial"/>
+          </w:rPr>
+          <m:t>M×N</m:t>
+        </m:r>
+      </m:oMath>
+      <w:r>
+        <w:rPr>
+          <w:rFonts w:ascii="Arial" w:eastAsiaTheme="minorEastAsia" w:hAnsi="Arial" w:cs="Arial"/>
+        </w:rPr>
+        <w:t xml:space="preserve"> rayons à partir du point </w:t>
+      </w:r>
+      <m:oMath>
+        <m:sSub>
+          <m:sSubPr>
+            <m:ctrlPr>
+              <w:rPr>
+                <w:rFonts w:ascii="Cambria Math" w:hAnsi="Cambria Math" w:cs="Arial"/>
+                <w:i/>
+              </w:rPr>
+            </m:ctrlPr>
+          </m:sSubPr>
+          <m:e>
+            <m:acc>
+              <m:accPr>
+                <m:chr m:val="⃗"/>
+                <m:ctrlPr>
+                  <w:rPr>
+                    <w:rFonts w:ascii="Cambria Math" w:hAnsi="Cambria Math" w:cs="Arial"/>
+                    <w:i/>
+                  </w:rPr>
+                </m:ctrlPr>
+              </m:accPr>
+              <m:e>
+                <m:r>
+                  <w:rPr>
+                    <w:rFonts w:ascii="Cambria Math" w:hAnsi="Cambria Math" w:cs="Arial"/>
+                  </w:rPr>
+                  <m:t>r</m:t>
+                </m:r>
+              </m:e>
+            </m:acc>
+          </m:e>
+          <m:sub>
+            <m:r>
+              <w:rPr>
+                <w:rFonts w:ascii="Cambria Math" w:hAnsi="Cambria Math" w:cs="Arial"/>
+              </w:rPr>
+              <m:t>0</m:t>
+            </m:r>
+          </m:sub>
+        </m:sSub>
+      </m:oMath>
+      <w:r>
+        <w:rPr>
+          <w:rFonts w:ascii="Arial" w:eastAsiaTheme="minorEastAsia" w:hAnsi="Arial" w:cs="Arial"/>
+        </w:rPr>
+        <w:t xml:space="preserve"> de direction initiale </w:t>
+      </w:r>
+    </w:p>
+    <w:p>
+      <w:pPr>
+        <w:rPr>
+          <w:rFonts w:ascii="Arial" w:eastAsiaTheme="minorEastAsia" w:hAnsi="Arial" w:cs="Arial"/>
+        </w:rPr>
       </w:pPr>
+      <m:oMathPara>
+        <m:oMath>
+          <m:sSub>
+            <m:sSubPr>
+              <m:ctrlPr>
+                <w:rPr>
+                  <w:rFonts w:ascii="Cambria Math" w:hAnsi="Cambria Math" w:cs="Arial"/>
+                  <w:i/>
+                </w:rPr>
+              </m:ctrlPr>
+            </m:sSubPr>
+            <m:e>
+              <m:acc>
+                <m:accPr>
+                  <m:ctrlPr>
+                    <w:rPr>
+                      <w:rFonts w:ascii="Cambria Math" w:hAnsi="Cambria Math" w:cs="Arial"/>
+                      <w:i/>
+                    </w:rPr>
+                  </m:ctrlPr>
+                </m:accPr>
+                <m:e>
+                  <m:r>
+                    <w:rPr>
+                      <w:rFonts w:ascii="Cambria Math" w:hAnsi="Cambria Math" w:cs="Arial"/>
+                    </w:rPr>
+                    <m:t>u</m:t>
+                  </m:r>
+                </m:e>
+              </m:acc>
+            </m:e>
+            <m:sub>
+              <m:r>
+                <w:rPr>
+                  <w:rFonts w:ascii="Cambria Math" w:hAnsi="Cambria Math" w:cs="Arial"/>
+                </w:rPr>
+                <m:t>0</m:t>
+              </m:r>
+            </m:sub>
+          </m:sSub>
+          <m:r>
+            <w:rPr>
+              <w:rFonts w:ascii="Cambria Math" w:hAnsi="Cambria Math" w:cs="Arial"/>
+            </w:rPr>
+            <m:t>=</m:t>
+          </m:r>
+          <m:sSup>
+            <m:sSupPr>
+              <m:ctrlPr>
+                <w:rPr>
+                  <w:rFonts w:ascii="Cambria Math" w:eastAsiaTheme="minorEastAsia" w:hAnsi="Cambria Math" w:cs="Arial"/>
+                  <w:i/>
+                </w:rPr>
+              </m:ctrlPr>
+            </m:sSupPr>
+            <m:e>
+              <m:r>
+                <w:rPr>
+                  <w:rFonts w:ascii="Cambria Math" w:eastAsiaTheme="minorEastAsia" w:hAnsi="Cambria Math" w:cs="Arial"/>
+                </w:rPr>
+                <m:t>(</m:t>
+              </m:r>
+              <m:func>
+                <m:funcPr>
+                  <m:ctrlPr>
+                    <w:rPr>
+                      <w:rFonts w:ascii="Cambria Math" w:eastAsiaTheme="minorEastAsia" w:hAnsi="Cambria Math" w:cs="Arial"/>
+                    </w:rPr>
+                  </m:ctrlPr>
+                </m:funcPr>
+                <m:fName>
+                  <m:r>
+                    <m:rPr>
+                      <m:sty m:val="p"/>
+                    </m:rPr>
+                    <w:rPr>
+                      <w:rFonts w:ascii="Cambria Math" w:eastAsiaTheme="minorEastAsia" w:hAnsi="Cambria Math" w:cs="Arial"/>
+                    </w:rPr>
+                    <m:t>sin</m:t>
+                  </m:r>
+                  <m:ctrlPr>
+                    <w:rPr>
+                      <w:rFonts w:ascii="Cambria Math" w:eastAsiaTheme="minorEastAsia" w:hAnsi="Cambria Math" w:cs="Arial"/>
+                      <w:i/>
+                    </w:rPr>
+                  </m:ctrlPr>
+                </m:fName>
+                <m:e>
+                  <m:d>
+                    <m:dPr>
+                      <m:ctrlPr>
+                        <w:rPr>
+                          <w:rFonts w:ascii="Cambria Math" w:eastAsiaTheme="minorEastAsia" w:hAnsi="Cambria Math" w:cs="Arial"/>
+                          <w:i/>
+                        </w:rPr>
+                      </m:ctrlPr>
+                    </m:dPr>
+                    <m:e>
+                      <m:sSub>
+                        <m:sSubPr>
+                          <m:ctrlPr>
+                            <w:rPr>
+                              <w:rFonts w:ascii="Cambria Math" w:eastAsiaTheme="minorEastAsia" w:hAnsi="Cambria Math" w:cs="Arial"/>
+                              <w:i/>
+                            </w:rPr>
+                          </m:ctrlPr>
+                        </m:sSubPr>
+                        <m:e>
+                          <m:r>
+                            <w:rPr>
+                              <w:rFonts w:ascii="Cambria Math" w:eastAsiaTheme="minorEastAsia" w:hAnsi="Cambria Math" w:cs="Arial"/>
+                            </w:rPr>
+                            <m:t>θ</m:t>
+                          </m:r>
+                        </m:e>
+                        <m:sub>
+                          <m:r>
+                            <w:rPr>
+                              <w:rFonts w:ascii="Cambria Math" w:eastAsiaTheme="minorEastAsia" w:hAnsi="Cambria Math" w:cs="Arial"/>
+                            </w:rPr>
+                            <m:t>n</m:t>
+                          </m:r>
+                        </m:sub>
+                      </m:sSub>
+                    </m:e>
+                  </m:d>
+                </m:e>
+              </m:func>
+              <m:r>
+                <m:rPr>
+                  <m:sty m:val="p"/>
+                </m:rPr>
+                <w:rPr>
+                  <w:rFonts w:ascii="Cambria Math" w:eastAsiaTheme="minorEastAsia" w:hAnsi="Cambria Math" w:cs="Arial"/>
+                </w:rPr>
+                <m:t>cos⁡(</m:t>
+              </m:r>
+              <m:sSub>
+                <m:sSubPr>
+                  <m:ctrlPr>
+                    <w:rPr>
+                      <w:rFonts w:ascii="Cambria Math" w:eastAsiaTheme="minorEastAsia" w:hAnsi="Cambria Math" w:cs="Arial"/>
+                      <w:i/>
+                    </w:rPr>
+                  </m:ctrlPr>
+                </m:sSubPr>
+                <m:e>
+                  <m:r>
+                    <w:rPr>
+                      <w:rFonts w:ascii="Cambria Math" w:eastAsiaTheme="minorEastAsia" w:hAnsi="Cambria Math" w:cs="Arial"/>
+                    </w:rPr>
+                    <m:t>ϕ</m:t>
+                  </m:r>
+                </m:e>
+                <m:sub>
+                  <m:r>
+                    <w:rPr>
+                      <w:rFonts w:ascii="Cambria Math" w:eastAsiaTheme="minorEastAsia" w:hAnsi="Cambria Math" w:cs="Arial"/>
+                    </w:rPr>
+                    <m:t>m</m:t>
+                  </m:r>
+                </m:sub>
+              </m:sSub>
+              <m:r>
+                <m:rPr>
+                  <m:sty m:val="p"/>
+                </m:rPr>
+                <w:rPr>
+                  <w:rFonts w:ascii="Cambria Math" w:eastAsiaTheme="minorEastAsia" w:hAnsi="Cambria Math" w:cs="Arial"/>
+                </w:rPr>
+                <m:t>)</m:t>
+              </m:r>
+              <m:r>
+                <w:rPr>
+                  <w:rFonts w:ascii="Cambria Math" w:eastAsiaTheme="minorEastAsia" w:hAnsi="Cambria Math" w:cs="Arial"/>
+                </w:rPr>
+                <m:t>,</m:t>
+              </m:r>
+              <m:func>
+                <m:funcPr>
+                  <m:ctrlPr>
+                    <w:rPr>
+                      <w:rFonts w:ascii="Cambria Math" w:eastAsiaTheme="minorEastAsia" w:hAnsi="Cambria Math" w:cs="Arial"/>
+                    </w:rPr>
+                  </m:ctrlPr>
+                </m:funcPr>
+                <m:fName>
+                  <m:r>
+                    <m:rPr>
+                      <m:sty m:val="p"/>
+                    </m:rPr>
+                    <w:rPr>
+                      <w:rFonts w:ascii="Cambria Math" w:eastAsiaTheme="minorEastAsia" w:hAnsi="Cambria Math" w:cs="Arial"/>
+                    </w:rPr>
+                    <m:t>sin</m:t>
+                  </m:r>
+                  <m:ctrlPr>
+                    <w:rPr>
+                      <w:rFonts w:ascii="Cambria Math" w:eastAsiaTheme="minorEastAsia" w:hAnsi="Cambria Math" w:cs="Arial"/>
+                      <w:i/>
+                    </w:rPr>
+                  </m:ctrlPr>
+                </m:fName>
+                <m:e>
+                  <m:d>
+                    <m:dPr>
+                      <m:ctrlPr>
+                        <w:rPr>
+                          <w:rFonts w:ascii="Cambria Math" w:eastAsiaTheme="minorEastAsia" w:hAnsi="Cambria Math" w:cs="Arial"/>
+                          <w:i/>
+                        </w:rPr>
+                      </m:ctrlPr>
+                    </m:dPr>
+                    <m:e>
+                      <m:sSub>
+                        <m:sSubPr>
+                          <m:ctrlPr>
+                            <w:rPr>
+                              <w:rFonts w:ascii="Cambria Math" w:eastAsiaTheme="minorEastAsia" w:hAnsi="Cambria Math" w:cs="Arial"/>
+                              <w:i/>
+                            </w:rPr>
+                          </m:ctrlPr>
+                        </m:sSubPr>
+                        <m:e>
+                          <m:r>
+                            <w:rPr>
+                              <w:rFonts w:ascii="Cambria Math" w:eastAsiaTheme="minorEastAsia" w:hAnsi="Cambria Math" w:cs="Arial"/>
+                            </w:rPr>
+                            <m:t>θ</m:t>
+                          </m:r>
+                        </m:e>
+                        <m:sub>
+                          <m:r>
+                            <w:rPr>
+                              <w:rFonts w:ascii="Cambria Math" w:eastAsiaTheme="minorEastAsia" w:hAnsi="Cambria Math" w:cs="Arial"/>
+                            </w:rPr>
+                            <m:t>n</m:t>
+                          </m:r>
+                        </m:sub>
+                      </m:sSub>
+                    </m:e>
+                  </m:d>
+                </m:e>
+              </m:func>
+              <m:func>
+                <m:funcPr>
+                  <m:ctrlPr>
+                    <w:rPr>
+                      <w:rFonts w:ascii="Cambria Math" w:eastAsiaTheme="minorEastAsia" w:hAnsi="Cambria Math" w:cs="Arial"/>
+                    </w:rPr>
+                  </m:ctrlPr>
+                </m:funcPr>
+                <m:fName>
+                  <m:r>
+                    <m:rPr>
+                      <m:sty m:val="p"/>
+                    </m:rPr>
+                    <w:rPr>
+                      <w:rFonts w:ascii="Cambria Math" w:eastAsiaTheme="minorEastAsia" w:hAnsi="Cambria Math" w:cs="Arial"/>
+                    </w:rPr>
+                    <m:t>sin</m:t>
+                  </m:r>
+                </m:fName>
+                <m:e>
+                  <m:d>
+                    <m:dPr>
+                      <m:ctrlPr>
+                        <w:rPr>
+                          <w:rFonts w:ascii="Cambria Math" w:eastAsiaTheme="minorEastAsia" w:hAnsi="Cambria Math" w:cs="Arial"/>
+                          <w:i/>
+                        </w:rPr>
+                      </m:ctrlPr>
+                    </m:dPr>
+                    <m:e>
+                      <m:sSub>
+                        <m:sSubPr>
+                          <m:ctrlPr>
+                            <w:rPr>
+                              <w:rFonts w:ascii="Cambria Math" w:eastAsiaTheme="minorEastAsia" w:hAnsi="Cambria Math" w:cs="Arial"/>
+                              <w:i/>
+                            </w:rPr>
+                          </m:ctrlPr>
+                        </m:sSubPr>
+                        <m:e>
+                          <m:r>
+                            <w:rPr>
+                              <w:rFonts w:ascii="Cambria Math" w:eastAsiaTheme="minorEastAsia" w:hAnsi="Cambria Math" w:cs="Arial"/>
+                            </w:rPr>
+                            <m:t>ϕ</m:t>
+                          </m:r>
+                        </m:e>
+                        <m:sub>
+                          <m:r>
+                            <w:rPr>
+                              <w:rFonts w:ascii="Cambria Math" w:eastAsiaTheme="minorEastAsia" w:hAnsi="Cambria Math" w:cs="Arial"/>
+                            </w:rPr>
+                            <m:t>m</m:t>
+                          </m:r>
+                        </m:sub>
+                      </m:sSub>
+                    </m:e>
+                  </m:d>
+                </m:e>
+              </m:func>
+              <m:r>
+                <w:rPr>
+                  <w:rFonts w:ascii="Cambria Math" w:eastAsiaTheme="minorEastAsia" w:hAnsi="Cambria Math" w:cs="Arial"/>
+                </w:rPr>
+                <m:t xml:space="preserve">, </m:t>
+              </m:r>
+              <m:r>
+                <m:rPr>
+                  <m:sty m:val="p"/>
+                </m:rPr>
+                <w:rPr>
+                  <w:rFonts w:ascii="Cambria Math" w:eastAsiaTheme="minorEastAsia" w:hAnsi="Cambria Math" w:cs="Arial"/>
+                </w:rPr>
+                <m:t>cos</m:t>
+              </m:r>
+              <m:r>
+                <w:rPr>
+                  <w:rFonts w:ascii="Cambria Math" w:eastAsiaTheme="minorEastAsia" w:hAnsi="Cambria Math" w:cs="Arial"/>
+                </w:rPr>
+                <m:t>(</m:t>
+              </m:r>
+              <m:sSub>
+                <m:sSubPr>
+                  <m:ctrlPr>
+                    <w:rPr>
+                      <w:rFonts w:ascii="Cambria Math" w:eastAsiaTheme="minorEastAsia" w:hAnsi="Cambria Math" w:cs="Arial"/>
+                      <w:i/>
+                    </w:rPr>
+                  </m:ctrlPr>
+                </m:sSubPr>
+                <m:e>
+                  <m:r>
+                    <w:rPr>
+                      <w:rFonts w:ascii="Cambria Math" w:eastAsiaTheme="minorEastAsia" w:hAnsi="Cambria Math" w:cs="Arial"/>
+                    </w:rPr>
+                    <m:t>θ</m:t>
+                  </m:r>
+                </m:e>
+                <m:sub>
+                  <m:r>
+                    <w:rPr>
+                      <w:rFonts w:ascii="Cambria Math" w:eastAsiaTheme="minorEastAsia" w:hAnsi="Cambria Math" w:cs="Arial"/>
+                    </w:rPr>
+                    <m:t>n</m:t>
+                  </m:r>
+                </m:sub>
+              </m:sSub>
+              <m:r>
+                <w:rPr>
+                  <w:rFonts w:ascii="Cambria Math" w:eastAsiaTheme="minorEastAsia" w:hAnsi="Cambria Math" w:cs="Arial"/>
+                </w:rPr>
+                <m:t>))</m:t>
+              </m:r>
+            </m:e>
+            <m:sup>
+              <m:r>
+                <w:rPr>
+                  <w:rFonts w:ascii="Cambria Math" w:eastAsiaTheme="minorEastAsia" w:hAnsi="Cambria Math" w:cs="Arial"/>
+                </w:rPr>
+                <m:t>T</m:t>
+              </m:r>
+            </m:sup>
+          </m:sSup>
+        </m:oMath>
+      </m:oMathPara>
     </w:p>
+    <w:p>
+      <w:pPr>
+        <w:rPr>
+          <w:rFonts w:ascii="Arial" w:hAnsi="Arial" w:cs="Arial"/>
+        </w:rPr>
+      </w:pPr>
+      <w:r>
+        <w:rPr>
+          <w:rFonts w:ascii="Arial" w:hAnsi="Arial" w:cs="Arial"/>
+        </w:rPr>
+        <w:t>Où</w:t>
+      </w:r>
+    </w:p>
+    <w:p>
+      <w:pPr>
+        <w:rPr>
+          <w:rFonts w:ascii="Arial" w:eastAsiaTheme="minorEastAsia" w:hAnsi="Arial" w:cs="Arial"/>
+        </w:rPr>
+      </w:pPr>
+      <m:oMathPara>
+        <m:oMath>
+          <m:sSub>
+            <m:sSubPr>
+              <m:ctrlPr>
+                <w:rPr>
+                  <w:rFonts w:ascii="Cambria Math" w:eastAsiaTheme="minorEastAsia" w:hAnsi="Cambria Math" w:cs="Arial"/>
+                  <w:i/>
+                </w:rPr>
+              </m:ctrlPr>
+            </m:sSubPr>
+            <m:e>
+              <m:r>
+                <w:rPr>
+                  <w:rFonts w:ascii="Cambria Math" w:eastAsiaTheme="minorEastAsia" w:hAnsi="Cambria Math" w:cs="Arial"/>
+                </w:rPr>
+                <m:t>θ</m:t>
+              </m:r>
+            </m:e>
+            <m:sub>
+              <m:r>
+                <w:rPr>
+                  <w:rFonts w:ascii="Cambria Math" w:eastAsiaTheme="minorEastAsia" w:hAnsi="Cambria Math" w:cs="Arial"/>
+                </w:rPr>
+                <m:t>n</m:t>
+              </m:r>
+            </m:sub>
+          </m:sSub>
+          <m:r>
+            <w:rPr>
+              <w:rFonts w:ascii="Cambria Math" w:hAnsi="Cambria Math" w:cs="Arial"/>
+            </w:rPr>
+            <m:t>=</m:t>
+          </m:r>
+          <m:sSub>
+            <m:sSubPr>
+              <m:ctrlPr>
+                <w:rPr>
+                  <w:rFonts w:ascii="Cambria Math" w:eastAsiaTheme="minorEastAsia" w:hAnsi="Cambria Math" w:cs="Arial"/>
+                  <w:i/>
+                </w:rPr>
+              </m:ctrlPr>
+            </m:sSubPr>
+            <m:e>
+              <m:r>
+                <w:rPr>
+                  <w:rFonts w:ascii="Cambria Math" w:eastAsiaTheme="minorEastAsia" w:hAnsi="Cambria Math" w:cs="Arial"/>
+                </w:rPr>
+                <m:t>θ</m:t>
+              </m:r>
+            </m:e>
+            <m:sub>
+              <m:r>
+                <w:rPr>
+                  <w:rFonts w:ascii="Cambria Math" w:eastAsiaTheme="minorEastAsia" w:hAnsi="Cambria Math" w:cs="Arial"/>
+                </w:rPr>
+                <m:t>-</m:t>
+              </m:r>
+            </m:sub>
+          </m:sSub>
+          <m:r>
+            <w:rPr>
+              <w:rFonts w:ascii="Cambria Math" w:eastAsiaTheme="minorEastAsia" w:hAnsi="Cambria Math" w:cs="Arial"/>
+            </w:rPr>
+            <m:t>+</m:t>
+          </m:r>
+          <m:f>
+            <m:fPr>
+              <m:ctrlPr>
+                <w:rPr>
+                  <w:rFonts w:ascii="Cambria Math" w:eastAsiaTheme="minorEastAsia" w:hAnsi="Cambria Math" w:cs="Arial"/>
+                  <w:i/>
+                </w:rPr>
+              </m:ctrlPr>
+            </m:fPr>
+            <m:num>
+              <m:sSub>
+                <m:sSubPr>
+                  <m:ctrlPr>
+                    <w:rPr>
+                      <w:rFonts w:ascii="Cambria Math" w:eastAsiaTheme="minorEastAsia" w:hAnsi="Cambria Math" w:cs="Arial"/>
+                      <w:i/>
+                    </w:rPr>
+                  </m:ctrlPr>
+                </m:sSubPr>
+                <m:e>
+                  <m:r>
+                    <w:rPr>
+                      <w:rFonts w:ascii="Cambria Math" w:eastAsiaTheme="minorEastAsia" w:hAnsi="Cambria Math" w:cs="Arial"/>
+                    </w:rPr>
+                    <m:t>θ</m:t>
+                  </m:r>
+                </m:e>
+                <m:sub>
+                  <m:r>
+                    <w:rPr>
+                      <w:rFonts w:ascii="Cambria Math" w:eastAsiaTheme="minorEastAsia" w:hAnsi="Cambria Math" w:cs="Arial"/>
+                    </w:rPr>
+                    <m:t>+</m:t>
+                  </m:r>
+                </m:sub>
+              </m:sSub>
+              <m:r>
+                <w:rPr>
+                  <w:rFonts w:ascii="Cambria Math" w:eastAsiaTheme="minorEastAsia" w:hAnsi="Cambria Math" w:cs="Arial"/>
+                </w:rPr>
+                <m:t xml:space="preserve">- </m:t>
+              </m:r>
+              <m:sSub>
+                <m:sSubPr>
+                  <m:ctrlPr>
+                    <w:rPr>
+                      <w:rFonts w:ascii="Cambria Math" w:eastAsiaTheme="minorEastAsia" w:hAnsi="Cambria Math" w:cs="Arial"/>
+                      <w:i/>
+                    </w:rPr>
+                  </m:ctrlPr>
+                </m:sSubPr>
+                <m:e>
+                  <m:r>
+                    <w:rPr>
+                      <w:rFonts w:ascii="Cambria Math" w:eastAsiaTheme="minorEastAsia" w:hAnsi="Cambria Math" w:cs="Arial"/>
+                    </w:rPr>
+                    <m:t>θ</m:t>
+                  </m:r>
+                </m:e>
+                <m:sub>
+                  <m:r>
+                    <w:rPr>
+                      <w:rFonts w:ascii="Cambria Math" w:eastAsiaTheme="minorEastAsia" w:hAnsi="Cambria Math" w:cs="Arial"/>
+                    </w:rPr>
+                    <m:t>-</m:t>
+                  </m:r>
+                </m:sub>
+              </m:sSub>
+            </m:num>
+            <m:den>
+              <m:r>
+                <w:rPr>
+                  <w:rFonts w:ascii="Cambria Math" w:eastAsiaTheme="minorEastAsia" w:hAnsi="Cambria Math" w:cs="Arial"/>
+                </w:rPr>
+                <m:t>N</m:t>
+              </m:r>
+              <m:r>
+                <w:rPr>
+                  <w:rFonts w:ascii="Cambria Math" w:eastAsiaTheme="minorEastAsia" w:hAnsi="Cambria Math" w:cs="Arial"/>
+                </w:rPr>
+                <m:t>-1</m:t>
+              </m:r>
+            </m:den>
+          </m:f>
+          <m:r>
+            <w:rPr>
+              <w:rFonts w:ascii="Cambria Math" w:eastAsiaTheme="minorEastAsia" w:hAnsi="Cambria Math" w:cs="Arial"/>
+            </w:rPr>
+            <m:t>(n-1)</m:t>
+          </m:r>
+        </m:oMath>
+      </m:oMathPara>
+    </w:p>
+    <w:p>
+      <w:pPr>
+        <w:rPr>
+          <w:rFonts w:ascii="Arial" w:eastAsiaTheme="minorEastAsia" w:hAnsi="Arial" w:cs="Arial"/>
+        </w:rPr>
+      </w:pPr>
+      <m:oMathPara>
+        <m:oMath>
+          <m:sSub>
+            <m:sSubPr>
+              <m:ctrlPr>
+                <w:rPr>
+                  <w:rFonts w:ascii="Cambria Math" w:eastAsiaTheme="minorEastAsia" w:hAnsi="Cambria Math" w:cs="Arial"/>
+                  <w:i/>
+                </w:rPr>
+              </m:ctrlPr>
+            </m:sSubPr>
+            <m:e>
+              <m:r>
+                <w:rPr>
+                  <w:rFonts w:ascii="Cambria Math" w:eastAsiaTheme="minorEastAsia" w:hAnsi="Cambria Math" w:cs="Arial"/>
+                </w:rPr>
+                <m:t>ϕ</m:t>
+              </m:r>
+            </m:e>
+            <m:sub>
+              <m:r>
+                <w:rPr>
+                  <w:rFonts w:ascii="Cambria Math" w:eastAsiaTheme="minorEastAsia" w:hAnsi="Cambria Math" w:cs="Arial"/>
+                </w:rPr>
+                <m:t>m</m:t>
+              </m:r>
+            </m:sub>
+          </m:sSub>
+          <m:r>
+            <w:rPr>
+              <w:rFonts w:ascii="Cambria Math" w:hAnsi="Cambria Math" w:cs="Arial"/>
+            </w:rPr>
+            <m:t>=</m:t>
+          </m:r>
+          <m:sSub>
+            <m:sSubPr>
+              <m:ctrlPr>
+                <w:rPr>
+                  <w:rFonts w:ascii="Cambria Math" w:eastAsiaTheme="minorEastAsia" w:hAnsi="Cambria Math" w:cs="Arial"/>
+                  <w:i/>
+                </w:rPr>
+              </m:ctrlPr>
+            </m:sSubPr>
+            <m:e>
+              <m:r>
+                <w:rPr>
+                  <w:rFonts w:ascii="Cambria Math" w:eastAsiaTheme="minorEastAsia" w:hAnsi="Cambria Math" w:cs="Arial"/>
+                </w:rPr>
+                <m:t>ϕ</m:t>
+              </m:r>
+            </m:e>
+            <m:sub>
+              <m:r>
+                <w:rPr>
+                  <w:rFonts w:ascii="Cambria Math" w:eastAsiaTheme="minorEastAsia" w:hAnsi="Cambria Math" w:cs="Arial"/>
+                </w:rPr>
+                <m:t>-</m:t>
+              </m:r>
+            </m:sub>
+          </m:sSub>
+          <m:r>
+            <w:rPr>
+              <w:rFonts w:ascii="Cambria Math" w:eastAsiaTheme="minorEastAsia" w:hAnsi="Cambria Math" w:cs="Arial"/>
+            </w:rPr>
+            <m:t>+</m:t>
+          </m:r>
+          <m:f>
+            <m:fPr>
+              <m:ctrlPr>
+                <w:rPr>
+                  <w:rFonts w:ascii="Cambria Math" w:eastAsiaTheme="minorEastAsia" w:hAnsi="Cambria Math" w:cs="Arial"/>
+                  <w:i/>
+                </w:rPr>
+              </m:ctrlPr>
+            </m:fPr>
+            <m:num>
+              <m:sSub>
+                <m:sSubPr>
+                  <m:ctrlPr>
+                    <w:rPr>
+                      <w:rFonts w:ascii="Cambria Math" w:eastAsiaTheme="minorEastAsia" w:hAnsi="Cambria Math" w:cs="Arial"/>
+                      <w:i/>
+                    </w:rPr>
+                  </m:ctrlPr>
+                </m:sSubPr>
+                <m:e>
+                  <m:r>
+                    <w:rPr>
+                      <w:rFonts w:ascii="Cambria Math" w:eastAsiaTheme="minorEastAsia" w:hAnsi="Cambria Math" w:cs="Arial"/>
+                    </w:rPr>
+                    <m:t>ϕ</m:t>
+                  </m:r>
+                </m:e>
+                <m:sub>
+                  <m:r>
+                    <w:rPr>
+                      <w:rFonts w:ascii="Cambria Math" w:eastAsiaTheme="minorEastAsia" w:hAnsi="Cambria Math" w:cs="Arial"/>
+                    </w:rPr>
+                    <m:t>+</m:t>
+                  </m:r>
+                </m:sub>
+              </m:sSub>
+              <m:r>
+                <w:rPr>
+                  <w:rFonts w:ascii="Cambria Math" w:eastAsiaTheme="minorEastAsia" w:hAnsi="Cambria Math" w:cs="Arial"/>
+                </w:rPr>
+                <m:t xml:space="preserve">- </m:t>
+              </m:r>
+              <m:sSub>
+                <m:sSubPr>
+                  <m:ctrlPr>
+                    <w:rPr>
+                      <w:rFonts w:ascii="Cambria Math" w:eastAsiaTheme="minorEastAsia" w:hAnsi="Cambria Math" w:cs="Arial"/>
+                      <w:i/>
+                    </w:rPr>
+                  </m:ctrlPr>
+                </m:sSubPr>
+                <m:e>
+                  <m:r>
+                    <w:rPr>
+                      <w:rFonts w:ascii="Cambria Math" w:eastAsiaTheme="minorEastAsia" w:hAnsi="Cambria Math" w:cs="Arial"/>
+                    </w:rPr>
+                    <m:t>ϕ</m:t>
+                  </m:r>
+                </m:e>
+                <m:sub>
+                  <m:r>
+                    <w:rPr>
+                      <w:rFonts w:ascii="Cambria Math" w:eastAsiaTheme="minorEastAsia" w:hAnsi="Cambria Math" w:cs="Arial"/>
+                    </w:rPr>
+                    <m:t>-</m:t>
+                  </m:r>
+                </m:sub>
+              </m:sSub>
+            </m:num>
+            <m:den>
+              <m:r>
+                <w:rPr>
+                  <w:rFonts w:ascii="Cambria Math" w:eastAsiaTheme="minorEastAsia" w:hAnsi="Cambria Math" w:cs="Arial"/>
+                </w:rPr>
+                <m:t>M</m:t>
+              </m:r>
+              <m:r>
+                <w:rPr>
+                  <w:rFonts w:ascii="Cambria Math" w:eastAsiaTheme="minorEastAsia" w:hAnsi="Cambria Math" w:cs="Arial"/>
+                </w:rPr>
+                <m:t>-1</m:t>
+              </m:r>
+            </m:den>
+          </m:f>
+          <m:r>
+            <w:rPr>
+              <w:rFonts w:ascii="Cambria Math" w:eastAsiaTheme="minorEastAsia" w:hAnsi="Cambria Math" w:cs="Arial"/>
+            </w:rPr>
+            <m:t>(m-1)</m:t>
+          </m:r>
+        </m:oMath>
+      </m:oMathPara>
+    </w:p>
+    <w:p>
+      <w:pPr>
+        <w:rPr>
+          <w:rFonts w:ascii="Arial" w:eastAsiaTheme="minorEastAsia" w:hAnsi="Arial" w:cs="Arial"/>
+        </w:rPr>
+      </w:pPr>
+      <m:oMathPara>
+        <m:oMath>
+          <m:r>
+            <w:rPr>
+              <w:rFonts w:ascii="Cambria Math" w:hAnsi="Cambria Math" w:cs="Arial"/>
+            </w:rPr>
+            <m:t>n∈</m:t>
+          </m:r>
+          <m:d>
+            <m:dPr>
+              <m:begChr m:val="["/>
+              <m:endChr m:val="]"/>
+              <m:ctrlPr>
+                <w:rPr>
+                  <w:rFonts w:ascii="Cambria Math" w:hAnsi="Cambria Math" w:cs="Arial"/>
+                  <w:i/>
+                </w:rPr>
+              </m:ctrlPr>
+            </m:dPr>
+            <m:e>
+              <m:r>
+                <w:rPr>
+                  <w:rFonts w:ascii="Cambria Math" w:hAnsi="Cambria Math" w:cs="Arial"/>
+                </w:rPr>
+                <m:t>1,N</m:t>
+              </m:r>
+            </m:e>
+          </m:d>
+        </m:oMath>
+      </m:oMathPara>
+    </w:p>
+    <w:p>
+      <w:pPr>
+        <w:rPr>
+          <w:rFonts w:ascii="Arial" w:eastAsiaTheme="minorEastAsia" w:hAnsi="Arial" w:cs="Arial"/>
+        </w:rPr>
+      </w:pPr>
+      <m:oMathPara>
+        <m:oMath>
+          <m:r>
+            <w:rPr>
+              <w:rFonts w:ascii="Cambria Math" w:hAnsi="Cambria Math" w:cs="Arial"/>
+            </w:rPr>
+            <m:t>m∈</m:t>
+          </m:r>
+          <m:d>
+            <m:dPr>
+              <m:begChr m:val="["/>
+              <m:endChr m:val="]"/>
+              <m:ctrlPr>
+                <w:rPr>
+                  <w:rFonts w:ascii="Cambria Math" w:hAnsi="Cambria Math" w:cs="Arial"/>
+                  <w:i/>
+                </w:rPr>
+              </m:ctrlPr>
+            </m:dPr>
+            <m:e>
+              <m:r>
+                <w:rPr>
+                  <w:rFonts w:ascii="Cambria Math" w:hAnsi="Cambria Math" w:cs="Arial"/>
+                </w:rPr>
+                <m:t>1,M</m:t>
+              </m:r>
+            </m:e>
+          </m:d>
+        </m:oMath>
+      </m:oMathPara>
+    </w:p>
+    <w:p>
+      <w:pPr>
+        <w:rPr>
+          <w:rFonts w:ascii="Arial" w:hAnsi="Arial" w:cs="Arial"/>
+        </w:rPr>
+      </w:pPr>
+      <w:r>
+        <w:rPr>
+          <w:rFonts w:ascii="Arial" w:hAnsi="Arial" w:cs="Arial"/>
+        </w:rPr>
+        <w:t xml:space="preserve">Dans ce cas-ci, nous utilisons un système de coordonnées sphériques où </w:t>
+      </w:r>
+      <w:bookmarkStart w:id="0" w:name="_Hlk500105873"/>
+      <m:oMath>
+        <m:r>
+          <w:rPr>
+            <w:rFonts w:ascii="Cambria Math" w:hAnsi="Cambria Math" w:cs="Arial"/>
+          </w:rPr>
+          <m:t>θ</m:t>
+        </m:r>
+      </m:oMath>
+      <w:r>
+        <w:rPr>
+          <w:rFonts w:ascii="Arial" w:eastAsiaTheme="minorEastAsia" w:hAnsi="Arial" w:cs="Arial"/>
+        </w:rPr>
+        <w:t xml:space="preserve"> et </w:t>
+      </w:r>
+      <m:oMath>
+        <m:r>
+          <w:rPr>
+            <w:rFonts w:ascii="Cambria Math" w:eastAsiaTheme="minorEastAsia" w:hAnsi="Cambria Math" w:cs="Arial"/>
+          </w:rPr>
+          <m:t>ϕ</m:t>
+        </m:r>
+      </m:oMath>
+      <w:bookmarkEnd w:id="0"/>
+      <w:r>
+        <w:rPr>
+          <w:rFonts w:ascii="Arial" w:eastAsiaTheme="minorEastAsia" w:hAnsi="Arial" w:cs="Arial"/>
+        </w:rPr>
+        <w:t xml:space="preserve"> sont définis comme suit : </w:t>
+      </w:r>
+    </w:p>
+    <w:p>
+      <w:pPr>
+        <w:keepNext/>
+      </w:pPr>
+      <w:r>
+        <w:rPr>
+          <w:noProof/>
+        </w:rPr>
+        <w:drawing>
+          <wp:inline distT="0" distB="0" distL="0" distR="0" wp14:anchorId="4A8D257E" wp14:editId="66AC4A71">
+            <wp:extent cx="3152485" cy="2915392"/>
+            <wp:effectExtent l="0" t="0" r="0" b="0"/>
+            <wp:docPr id="1" name="Picture 1" descr="https://upload.wikimedia.org/wikipedia/commons/thumb/4/4f/3D_Spherical.svg/1107px-3D_Spherical.svg.png"/>
+            <wp:cNvGraphicFramePr>
+              <a:graphicFrameLocks xmlns:a="http://schemas.openxmlformats.org/drawingml/2006/main" noChangeAspect="1"/>
+            </wp:cNvGraphicFramePr>
+            <a:graphic xmlns:a="http://schemas.openxmlformats.org/drawingml/2006/main">
+              <a:graphicData uri="http://schemas.openxmlformats.org/drawingml/2006/picture">
+                <pic:pic xmlns:pic="http://schemas.openxmlformats.org/drawingml/2006/picture">
+                  <pic:nvPicPr>
+                    <pic:cNvPr id="0" name="Picture 1" descr="https://upload.wikimedia.org/wikipedia/commons/thumb/4/4f/3D_Spherical.svg/1107px-3D_Spherical.svg.png"/>
+                    <pic:cNvPicPr>
+                      <a:picLocks noChangeAspect="1" noChangeArrowheads="1"/>
+                    </pic:cNvPicPr>
+                  </pic:nvPicPr>
+                  <pic:blipFill>
+                    <a:blip r:embed="rId5" cstate="print">
+                      <a:extLst>
+                        <a:ext uri="{28A0092B-C50C-407E-A947-70E740481C1C}">
+                          <a14:useLocalDpi xmlns:a14="http://schemas.microsoft.com/office/drawing/2010/main" val="0"/>
+                        </a:ext>
+                      </a:extLst>
+                    </a:blip>
+                    <a:srcRect/>
+                    <a:stretch>
+                      <a:fillRect/>
+                    </a:stretch>
+                  </pic:blipFill>
+                  <pic:spPr bwMode="auto">
+                    <a:xfrm>
+                      <a:off x="0" y="0"/>
+                      <a:ext cx="3193466" cy="2953291"/>
+                    </a:xfrm>
+                    <a:prstGeom prst="rect">
+                      <a:avLst/>
+                    </a:prstGeom>
+                    <a:noFill/>
+                    <a:ln>
+                      <a:noFill/>
+                    </a:ln>
+                  </pic:spPr>
+                </pic:pic>
+              </a:graphicData>
+            </a:graphic>
+          </wp:inline>
+        </w:drawing>
+      </w:r>
+    </w:p>
+    <w:p>
+      <w:pPr>
+        <w:pStyle w:val="Caption"/>
+        <w:rPr>
+          <w:rFonts w:ascii="Arial" w:eastAsiaTheme="minorEastAsia" w:hAnsi="Arial" w:cs="Arial"/>
+        </w:rPr>
+      </w:pPr>
+      <w:r>
+        <w:rPr>
+          <w:rFonts w:ascii="Arial" w:hAnsi="Arial" w:cs="Arial"/>
+        </w:rPr>
+        <w:t xml:space="preserve">Figure </w:t>
+      </w:r>
+      <w:r>
+        <w:rPr>
+          <w:rFonts w:ascii="Arial" w:hAnsi="Arial" w:cs="Arial"/>
+        </w:rPr>
+        <w:fldChar w:fldCharType="begin"/>
+      </w:r>
+      <w:r>
+        <w:rPr>
+          <w:rFonts w:ascii="Arial" w:hAnsi="Arial" w:cs="Arial"/>
+        </w:rPr>
+        <w:instrText xml:space="preserve"> SEQ Figure \* ARABIC </w:instrText>
+      </w:r>
+      <w:r>
+        <w:rPr>
+          <w:rFonts w:ascii="Arial" w:hAnsi="Arial" w:cs="Arial"/>
+        </w:rPr>
+        <w:fldChar w:fldCharType="separate"/>
+      </w:r>
+      <w:r>
+        <w:rPr>
+          <w:rFonts w:ascii="Arial" w:hAnsi="Arial" w:cs="Arial"/>
+          <w:noProof/>
+        </w:rPr>
+        <w:t>1</w:t>
+      </w:r>
+      <w:r>
+        <w:rPr>
+          <w:rFonts w:ascii="Arial" w:hAnsi="Arial" w:cs="Arial"/>
+        </w:rPr>
+        <w:fldChar w:fldCharType="end"/>
+      </w:r>
+      <w:r>
+        <w:rPr>
+          <w:rFonts w:ascii="Arial" w:hAnsi="Arial" w:cs="Arial"/>
+        </w:rPr>
+        <w:t>: Définition des angles</w:t>
+      </w:r>
+      <w:r>
+        <w:t xml:space="preserve"> </w:t>
+      </w:r>
+      <m:oMath>
+        <m:r>
+          <w:rPr>
+            <w:rFonts w:ascii="Cambria Math" w:hAnsi="Cambria Math" w:cs="Arial"/>
+          </w:rPr>
+          <m:t>θ</m:t>
+        </m:r>
+      </m:oMath>
+      <w:r>
+        <w:rPr>
+          <w:rFonts w:ascii="Arial" w:eastAsiaTheme="minorEastAsia" w:hAnsi="Arial" w:cs="Arial"/>
+        </w:rPr>
+        <w:t xml:space="preserve"> et </w:t>
+      </w:r>
+      <m:oMath>
+        <m:r>
+          <w:rPr>
+            <w:rFonts w:ascii="Cambria Math" w:eastAsiaTheme="minorEastAsia" w:hAnsi="Cambria Math" w:cs="Arial"/>
+          </w:rPr>
+          <m:t>ϕ</m:t>
+        </m:r>
+      </m:oMath>
+      <w:r>
+        <w:rPr>
+          <w:rFonts w:ascii="Arial" w:eastAsiaTheme="minorEastAsia" w:hAnsi="Arial" w:cs="Arial"/>
+        </w:rPr>
+        <w:t>. Source : https://upload.wikimedia.org/wikipedia/commons/thumb/4/4f/3D_Spherical.svg/1107px-3D_Spherical.svg.png</w:t>
+      </w:r>
+    </w:p>
+    <w:p>
+      <w:pPr>
+        <w:rPr>
+          <w:rFonts w:ascii="Arial" w:eastAsiaTheme="minorEastAsia" w:hAnsi="Arial" w:cs="Arial"/>
+        </w:rPr>
+      </w:pPr>
+      <w:r>
+        <w:rPr>
+          <w:rFonts w:ascii="Arial" w:eastAsiaTheme="minorEastAsia" w:hAnsi="Arial" w:cs="Arial"/>
+        </w:rPr>
+        <w:lastRenderedPageBreak/>
+        <w:t>Donc</w:t>
+      </w:r>
+    </w:p>
+    <w:p>
+      <w:pPr>
+        <w:rPr>
+          <w:rFonts w:ascii="Arial" w:eastAsiaTheme="minorEastAsia" w:hAnsi="Arial" w:cs="Arial"/>
+        </w:rPr>
+      </w:pPr>
+      <m:oMathPara>
+        <m:oMath>
+          <m:sSub>
+            <m:sSubPr>
+              <m:ctrlPr>
+                <w:rPr>
+                  <w:rFonts w:ascii="Cambria Math" w:eastAsiaTheme="minorEastAsia" w:hAnsi="Cambria Math" w:cs="Arial"/>
+                  <w:i/>
+                </w:rPr>
+              </m:ctrlPr>
+            </m:sSubPr>
+            <m:e>
+              <m:r>
+                <w:rPr>
+                  <w:rFonts w:ascii="Cambria Math" w:eastAsiaTheme="minorEastAsia" w:hAnsi="Cambria Math" w:cs="Arial"/>
+                </w:rPr>
+                <m:t>θ</m:t>
+              </m:r>
+            </m:e>
+            <m:sub>
+              <m:r>
+                <w:rPr>
+                  <w:rFonts w:ascii="Cambria Math" w:eastAsiaTheme="minorEastAsia" w:hAnsi="Cambria Math" w:cs="Arial"/>
+                </w:rPr>
+                <m:t>-</m:t>
+              </m:r>
+            </m:sub>
+          </m:sSub>
+          <m:r>
+            <w:rPr>
+              <w:rFonts w:ascii="Cambria Math" w:eastAsiaTheme="minorEastAsia" w:hAnsi="Cambria Math" w:cs="Arial"/>
+            </w:rPr>
+            <m:t>=</m:t>
+          </m:r>
+          <m:r>
+            <m:rPr>
+              <m:sty m:val="p"/>
+            </m:rPr>
+            <w:rPr>
+              <w:rFonts w:ascii="Cambria Math" w:eastAsiaTheme="minorEastAsia" w:hAnsi="Cambria Math" w:cs="Arial"/>
+            </w:rPr>
+            <m:t>arc</m:t>
+          </m:r>
+          <m:r>
+            <m:rPr>
+              <m:sty m:val="p"/>
+            </m:rPr>
+            <w:rPr>
+              <w:rFonts w:ascii="Cambria Math" w:eastAsiaTheme="minorEastAsia" w:hAnsi="Cambria Math" w:cs="Arial"/>
+            </w:rPr>
+            <m:t>tan</m:t>
+          </m:r>
+          <m:r>
+            <m:rPr>
+              <m:sty m:val="p"/>
+            </m:rPr>
+            <w:rPr>
+              <w:rFonts w:ascii="Cambria Math" w:eastAsiaTheme="minorEastAsia" w:hAnsi="Cambria Math" w:cs="Arial"/>
+            </w:rPr>
+            <m:t>⁡</m:t>
+          </m:r>
+          <m:d>
+            <m:dPr>
+              <m:ctrlPr>
+                <w:rPr>
+                  <w:rFonts w:ascii="Cambria Math" w:eastAsiaTheme="minorEastAsia" w:hAnsi="Cambria Math" w:cs="Arial"/>
+                  <w:i/>
+                </w:rPr>
+              </m:ctrlPr>
+            </m:dPr>
+            <m:e>
+              <m:f>
+                <m:fPr>
+                  <m:ctrlPr>
+                    <w:rPr>
+                      <w:rFonts w:ascii="Cambria Math" w:eastAsiaTheme="minorEastAsia" w:hAnsi="Cambria Math" w:cs="Arial"/>
+                      <w:i/>
+                    </w:rPr>
+                  </m:ctrlPr>
+                </m:fPr>
+                <m:num>
+                  <m:rad>
+                    <m:radPr>
+                      <m:degHide m:val="1"/>
+                      <m:ctrlPr>
+                        <w:rPr>
+                          <w:rFonts w:ascii="Cambria Math" w:eastAsiaTheme="minorEastAsia" w:hAnsi="Cambria Math" w:cs="Arial"/>
+                          <w:i/>
+                        </w:rPr>
+                      </m:ctrlPr>
+                    </m:radPr>
+                    <m:deg/>
+                    <m:e>
+                      <m:sSup>
+                        <m:sSupPr>
+                          <m:ctrlPr>
+                            <w:rPr>
+                              <w:rFonts w:ascii="Cambria Math" w:eastAsiaTheme="minorEastAsia" w:hAnsi="Cambria Math" w:cs="Arial"/>
+                              <w:i/>
+                            </w:rPr>
+                          </m:ctrlPr>
+                        </m:sSupPr>
+                        <m:e>
+                          <m:sSub>
+                            <m:sSubPr>
+                              <m:ctrlPr>
+                                <w:rPr>
+                                  <w:rFonts w:ascii="Cambria Math" w:eastAsiaTheme="minorEastAsia" w:hAnsi="Cambria Math" w:cs="Arial"/>
+                                  <w:i/>
+                                </w:rPr>
+                              </m:ctrlPr>
+                            </m:sSubPr>
+                            <m:e>
+                              <m:r>
+                                <w:rPr>
+                                  <w:rFonts w:ascii="Cambria Math" w:eastAsiaTheme="minorEastAsia" w:hAnsi="Cambria Math" w:cs="Arial"/>
+                                </w:rPr>
+                                <m:t>(r</m:t>
+                              </m:r>
+                            </m:e>
+                            <m:sub>
+                              <m:r>
+                                <w:rPr>
+                                  <w:rFonts w:ascii="Cambria Math" w:eastAsiaTheme="minorEastAsia" w:hAnsi="Cambria Math" w:cs="Arial"/>
+                                </w:rPr>
+                                <m:t>b</m:t>
+                              </m:r>
+                              <m:d>
+                                <m:dPr>
+                                  <m:ctrlPr>
+                                    <w:rPr>
+                                      <w:rFonts w:ascii="Cambria Math" w:eastAsiaTheme="minorEastAsia" w:hAnsi="Cambria Math" w:cs="Arial"/>
+                                      <w:i/>
+                                    </w:rPr>
+                                  </m:ctrlPr>
+                                </m:dPr>
+                                <m:e>
+                                  <m:r>
+                                    <w:rPr>
+                                      <w:rFonts w:ascii="Cambria Math" w:eastAsiaTheme="minorEastAsia" w:hAnsi="Cambria Math" w:cs="Arial"/>
+                                    </w:rPr>
+                                    <m:t>x</m:t>
+                                  </m:r>
+                                </m:e>
+                              </m:d>
+                            </m:sub>
+                          </m:sSub>
+                          <m:r>
+                            <w:rPr>
+                              <w:rFonts w:ascii="Cambria Math" w:eastAsiaTheme="minorEastAsia" w:hAnsi="Cambria Math" w:cs="Arial"/>
+                            </w:rPr>
+                            <m:t>-</m:t>
+                          </m:r>
+                          <m:sSub>
+                            <m:sSubPr>
+                              <m:ctrlPr>
+                                <w:rPr>
+                                  <w:rFonts w:ascii="Cambria Math" w:eastAsiaTheme="minorEastAsia" w:hAnsi="Cambria Math" w:cs="Arial"/>
+                                  <w:i/>
+                                </w:rPr>
+                              </m:ctrlPr>
+                            </m:sSubPr>
+                            <m:e>
+                              <m:r>
+                                <w:rPr>
+                                  <w:rFonts w:ascii="Cambria Math" w:eastAsiaTheme="minorEastAsia" w:hAnsi="Cambria Math" w:cs="Arial"/>
+                                </w:rPr>
+                                <m:t>r</m:t>
+                              </m:r>
+                            </m:e>
+                            <m:sub>
+                              <m:r>
+                                <w:rPr>
+                                  <w:rFonts w:ascii="Cambria Math" w:eastAsiaTheme="minorEastAsia" w:hAnsi="Cambria Math" w:cs="Arial"/>
+                                </w:rPr>
+                                <m:t>0</m:t>
+                              </m:r>
+                              <m:d>
+                                <m:dPr>
+                                  <m:ctrlPr>
+                                    <w:rPr>
+                                      <w:rFonts w:ascii="Cambria Math" w:eastAsiaTheme="minorEastAsia" w:hAnsi="Cambria Math" w:cs="Arial"/>
+                                      <w:i/>
+                                    </w:rPr>
+                                  </m:ctrlPr>
+                                </m:dPr>
+                                <m:e>
+                                  <m:r>
+                                    <w:rPr>
+                                      <w:rFonts w:ascii="Cambria Math" w:eastAsiaTheme="minorEastAsia" w:hAnsi="Cambria Math" w:cs="Arial"/>
+                                    </w:rPr>
+                                    <m:t>x</m:t>
+                                  </m:r>
+                                </m:e>
+                              </m:d>
+                            </m:sub>
+                          </m:sSub>
+                          <m:r>
+                            <w:rPr>
+                              <w:rFonts w:ascii="Cambria Math" w:eastAsiaTheme="minorEastAsia" w:hAnsi="Cambria Math" w:cs="Arial"/>
+                            </w:rPr>
+                            <m:t>)</m:t>
+                          </m:r>
+                        </m:e>
+                        <m:sup>
+                          <m:r>
+                            <w:rPr>
+                              <w:rFonts w:ascii="Cambria Math" w:eastAsiaTheme="minorEastAsia" w:hAnsi="Cambria Math" w:cs="Arial"/>
+                            </w:rPr>
+                            <m:t>2</m:t>
+                          </m:r>
+                        </m:sup>
+                      </m:sSup>
+                      <m:r>
+                        <w:rPr>
+                          <w:rFonts w:ascii="Cambria Math" w:eastAsiaTheme="minorEastAsia" w:hAnsi="Cambria Math" w:cs="Arial"/>
+                        </w:rPr>
+                        <m:t>+</m:t>
+                      </m:r>
+                      <m:sSup>
+                        <m:sSupPr>
+                          <m:ctrlPr>
+                            <w:rPr>
+                              <w:rFonts w:ascii="Cambria Math" w:eastAsiaTheme="minorEastAsia" w:hAnsi="Cambria Math" w:cs="Arial"/>
+                              <w:i/>
+                            </w:rPr>
+                          </m:ctrlPr>
+                        </m:sSupPr>
+                        <m:e>
+                          <m:r>
+                            <w:rPr>
+                              <w:rFonts w:ascii="Cambria Math" w:eastAsiaTheme="minorEastAsia" w:hAnsi="Cambria Math" w:cs="Arial"/>
+                            </w:rPr>
+                            <m:t>(</m:t>
+                          </m:r>
+                          <m:sSub>
+                            <m:sSubPr>
+                              <m:ctrlPr>
+                                <w:rPr>
+                                  <w:rFonts w:ascii="Cambria Math" w:eastAsiaTheme="minorEastAsia" w:hAnsi="Cambria Math" w:cs="Arial"/>
+                                  <w:i/>
+                                </w:rPr>
+                              </m:ctrlPr>
+                            </m:sSubPr>
+                            <m:e>
+                              <m:r>
+                                <w:rPr>
+                                  <w:rFonts w:ascii="Cambria Math" w:eastAsiaTheme="minorEastAsia" w:hAnsi="Cambria Math" w:cs="Arial"/>
+                                </w:rPr>
+                                <m:t>r</m:t>
+                              </m:r>
+                            </m:e>
+                            <m:sub>
+                              <m:r>
+                                <w:rPr>
+                                  <w:rFonts w:ascii="Cambria Math" w:eastAsiaTheme="minorEastAsia" w:hAnsi="Cambria Math" w:cs="Arial"/>
+                                </w:rPr>
+                                <m:t>b</m:t>
+                              </m:r>
+                              <m:d>
+                                <m:dPr>
+                                  <m:ctrlPr>
+                                    <w:rPr>
+                                      <w:rFonts w:ascii="Cambria Math" w:eastAsiaTheme="minorEastAsia" w:hAnsi="Cambria Math" w:cs="Arial"/>
+                                      <w:i/>
+                                    </w:rPr>
+                                  </m:ctrlPr>
+                                </m:dPr>
+                                <m:e>
+                                  <m:r>
+                                    <w:rPr>
+                                      <w:rFonts w:ascii="Cambria Math" w:eastAsiaTheme="minorEastAsia" w:hAnsi="Cambria Math" w:cs="Arial"/>
+                                    </w:rPr>
+                                    <m:t>y</m:t>
+                                  </m:r>
+                                </m:e>
+                              </m:d>
+                            </m:sub>
+                          </m:sSub>
+                          <m:r>
+                            <w:rPr>
+                              <w:rFonts w:ascii="Cambria Math" w:eastAsiaTheme="minorEastAsia" w:hAnsi="Cambria Math" w:cs="Arial"/>
+                            </w:rPr>
+                            <m:t>-</m:t>
+                          </m:r>
+                          <m:sSub>
+                            <m:sSubPr>
+                              <m:ctrlPr>
+                                <w:rPr>
+                                  <w:rFonts w:ascii="Cambria Math" w:eastAsiaTheme="minorEastAsia" w:hAnsi="Cambria Math" w:cs="Arial"/>
+                                  <w:i/>
+                                </w:rPr>
+                              </m:ctrlPr>
+                            </m:sSubPr>
+                            <m:e>
+                              <m:r>
+                                <w:rPr>
+                                  <w:rFonts w:ascii="Cambria Math" w:eastAsiaTheme="minorEastAsia" w:hAnsi="Cambria Math" w:cs="Arial"/>
+                                </w:rPr>
+                                <m:t>r</m:t>
+                              </m:r>
+                            </m:e>
+                            <m:sub>
+                              <m:r>
+                                <w:rPr>
+                                  <w:rFonts w:ascii="Cambria Math" w:eastAsiaTheme="minorEastAsia" w:hAnsi="Cambria Math" w:cs="Arial"/>
+                                </w:rPr>
+                                <m:t>0</m:t>
+                              </m:r>
+                              <m:d>
+                                <m:dPr>
+                                  <m:ctrlPr>
+                                    <w:rPr>
+                                      <w:rFonts w:ascii="Cambria Math" w:eastAsiaTheme="minorEastAsia" w:hAnsi="Cambria Math" w:cs="Arial"/>
+                                      <w:i/>
+                                    </w:rPr>
+                                  </m:ctrlPr>
+                                </m:dPr>
+                                <m:e>
+                                  <m:r>
+                                    <w:rPr>
+                                      <w:rFonts w:ascii="Cambria Math" w:eastAsiaTheme="minorEastAsia" w:hAnsi="Cambria Math" w:cs="Arial"/>
+                                    </w:rPr>
+                                    <m:t>y</m:t>
+                                  </m:r>
+                                </m:e>
+                              </m:d>
+                            </m:sub>
+                          </m:sSub>
+                          <m:r>
+                            <w:rPr>
+                              <w:rFonts w:ascii="Cambria Math" w:eastAsiaTheme="minorEastAsia" w:hAnsi="Cambria Math" w:cs="Arial"/>
+                            </w:rPr>
+                            <m:t>)</m:t>
+                          </m:r>
+                        </m:e>
+                        <m:sup>
+                          <m:r>
+                            <w:rPr>
+                              <w:rFonts w:ascii="Cambria Math" w:eastAsiaTheme="minorEastAsia" w:hAnsi="Cambria Math" w:cs="Arial"/>
+                            </w:rPr>
+                            <m:t>2</m:t>
+                          </m:r>
+                        </m:sup>
+                      </m:sSup>
+                    </m:e>
+                  </m:rad>
+                  <m:r>
+                    <w:rPr>
+                      <w:rFonts w:ascii="Cambria Math" w:eastAsiaTheme="minorEastAsia" w:hAnsi="Cambria Math" w:cs="Arial"/>
+                    </w:rPr>
+                    <m:t>-</m:t>
+                  </m:r>
+                  <m:sSub>
+                    <m:sSubPr>
+                      <m:ctrlPr>
+                        <w:rPr>
+                          <w:rFonts w:ascii="Cambria Math" w:eastAsiaTheme="minorEastAsia" w:hAnsi="Cambria Math" w:cs="Arial"/>
+                          <w:i/>
+                        </w:rPr>
+                      </m:ctrlPr>
+                    </m:sSubPr>
+                    <m:e>
+                      <m:r>
+                        <w:rPr>
+                          <w:rFonts w:ascii="Cambria Math" w:eastAsiaTheme="minorEastAsia" w:hAnsi="Cambria Math" w:cs="Arial"/>
+                        </w:rPr>
+                        <m:t>R</m:t>
+                      </m:r>
+                    </m:e>
+                    <m:sub>
+                      <m:r>
+                        <w:rPr>
+                          <w:rFonts w:ascii="Cambria Math" w:eastAsiaTheme="minorEastAsia" w:hAnsi="Cambria Math" w:cs="Arial"/>
+                        </w:rPr>
+                        <m:t>b</m:t>
+                      </m:r>
+                    </m:sub>
+                  </m:sSub>
+                </m:num>
+                <m:den>
+                  <m:d>
+                    <m:dPr>
+                      <m:ctrlPr>
+                        <w:rPr>
+                          <w:rFonts w:ascii="Cambria Math" w:eastAsiaTheme="minorEastAsia" w:hAnsi="Cambria Math" w:cs="Arial"/>
+                          <w:i/>
+                        </w:rPr>
+                      </m:ctrlPr>
+                    </m:dPr>
+                    <m:e>
+                      <m:sSub>
+                        <m:sSubPr>
+                          <m:ctrlPr>
+                            <w:rPr>
+                              <w:rFonts w:ascii="Cambria Math" w:eastAsiaTheme="minorEastAsia" w:hAnsi="Cambria Math" w:cs="Arial"/>
+                              <w:i/>
+                            </w:rPr>
+                          </m:ctrlPr>
+                        </m:sSubPr>
+                        <m:e>
+                          <m:r>
+                            <w:rPr>
+                              <w:rFonts w:ascii="Cambria Math" w:eastAsiaTheme="minorEastAsia" w:hAnsi="Cambria Math" w:cs="Arial"/>
+                            </w:rPr>
+                            <m:t>r</m:t>
+                          </m:r>
+                        </m:e>
+                        <m:sub>
+                          <m:r>
+                            <w:rPr>
+                              <w:rFonts w:ascii="Cambria Math" w:eastAsiaTheme="minorEastAsia" w:hAnsi="Cambria Math" w:cs="Arial"/>
+                            </w:rPr>
+                            <m:t>b</m:t>
+                          </m:r>
+                          <m:d>
+                            <m:dPr>
+                              <m:ctrlPr>
+                                <w:rPr>
+                                  <w:rFonts w:ascii="Cambria Math" w:eastAsiaTheme="minorEastAsia" w:hAnsi="Cambria Math" w:cs="Arial"/>
+                                  <w:i/>
+                                </w:rPr>
+                              </m:ctrlPr>
+                            </m:dPr>
+                            <m:e>
+                              <m:r>
+                                <w:rPr>
+                                  <w:rFonts w:ascii="Cambria Math" w:eastAsiaTheme="minorEastAsia" w:hAnsi="Cambria Math" w:cs="Arial"/>
+                                </w:rPr>
+                                <m:t>z</m:t>
+                              </m:r>
+                            </m:e>
+                          </m:d>
+                        </m:sub>
+                      </m:sSub>
+                      <m:r>
+                        <w:rPr>
+                          <w:rFonts w:ascii="Cambria Math" w:eastAsiaTheme="minorEastAsia" w:hAnsi="Cambria Math" w:cs="Arial"/>
+                        </w:rPr>
+                        <m:t>+</m:t>
+                      </m:r>
+                      <m:f>
+                        <m:fPr>
+                          <m:ctrlPr>
+                            <w:rPr>
+                              <w:rFonts w:ascii="Cambria Math" w:eastAsiaTheme="minorEastAsia" w:hAnsi="Cambria Math" w:cs="Arial"/>
+                              <w:i/>
+                            </w:rPr>
+                          </m:ctrlPr>
+                        </m:fPr>
+                        <m:num>
+                          <m:r>
+                            <w:rPr>
+                              <w:rFonts w:ascii="Cambria Math" w:eastAsiaTheme="minorEastAsia" w:hAnsi="Cambria Math" w:cs="Arial"/>
+                            </w:rPr>
+                            <m:t>h</m:t>
+                          </m:r>
+                        </m:num>
+                        <m:den>
+                          <m:r>
+                            <w:rPr>
+                              <w:rFonts w:ascii="Cambria Math" w:eastAsiaTheme="minorEastAsia" w:hAnsi="Cambria Math" w:cs="Arial"/>
+                            </w:rPr>
+                            <m:t>2</m:t>
+                          </m:r>
+                        </m:den>
+                      </m:f>
+                      <m:r>
+                        <w:rPr>
+                          <w:rFonts w:ascii="Cambria Math" w:eastAsiaTheme="minorEastAsia" w:hAnsi="Cambria Math" w:cs="Arial"/>
+                        </w:rPr>
+                        <m:t>-</m:t>
+                      </m:r>
+                      <m:sSub>
+                        <m:sSubPr>
+                          <m:ctrlPr>
+                            <w:rPr>
+                              <w:rFonts w:ascii="Cambria Math" w:eastAsiaTheme="minorEastAsia" w:hAnsi="Cambria Math" w:cs="Arial"/>
+                              <w:i/>
+                            </w:rPr>
+                          </m:ctrlPr>
+                        </m:sSubPr>
+                        <m:e>
+                          <m:r>
+                            <w:rPr>
+                              <w:rFonts w:ascii="Cambria Math" w:eastAsiaTheme="minorEastAsia" w:hAnsi="Cambria Math" w:cs="Arial"/>
+                            </w:rPr>
+                            <m:t>r</m:t>
+                          </m:r>
+                        </m:e>
+                        <m:sub>
+                          <m:r>
+                            <w:rPr>
+                              <w:rFonts w:ascii="Cambria Math" w:eastAsiaTheme="minorEastAsia" w:hAnsi="Cambria Math" w:cs="Arial"/>
+                            </w:rPr>
+                            <m:t>0</m:t>
+                          </m:r>
+                          <m:d>
+                            <m:dPr>
+                              <m:ctrlPr>
+                                <w:rPr>
+                                  <w:rFonts w:ascii="Cambria Math" w:eastAsiaTheme="minorEastAsia" w:hAnsi="Cambria Math" w:cs="Arial"/>
+                                  <w:i/>
+                                </w:rPr>
+                              </m:ctrlPr>
+                            </m:dPr>
+                            <m:e>
+                              <m:r>
+                                <w:rPr>
+                                  <w:rFonts w:ascii="Cambria Math" w:eastAsiaTheme="minorEastAsia" w:hAnsi="Cambria Math" w:cs="Arial"/>
+                                </w:rPr>
+                                <m:t>z</m:t>
+                              </m:r>
+                            </m:e>
+                          </m:d>
+                        </m:sub>
+                      </m:sSub>
+                    </m:e>
+                  </m:d>
+                </m:den>
+              </m:f>
+            </m:e>
+          </m:d>
+        </m:oMath>
+      </m:oMathPara>
+    </w:p>
+    <w:p>
+      <w:pPr>
+        <w:rPr>
+          <w:rFonts w:ascii="Arial" w:eastAsiaTheme="minorEastAsia" w:hAnsi="Arial" w:cs="Arial"/>
+        </w:rPr>
+      </w:pPr>
+      <m:oMathPara>
+        <m:oMath>
+          <m:sSub>
+            <m:sSubPr>
+              <m:ctrlPr>
+                <w:rPr>
+                  <w:rFonts w:ascii="Cambria Math" w:eastAsiaTheme="minorEastAsia" w:hAnsi="Cambria Math" w:cs="Arial"/>
+                  <w:i/>
+                </w:rPr>
+              </m:ctrlPr>
+            </m:sSubPr>
+            <m:e>
+              <m:r>
+                <w:rPr>
+                  <w:rFonts w:ascii="Cambria Math" w:eastAsiaTheme="minorEastAsia" w:hAnsi="Cambria Math" w:cs="Arial"/>
+                </w:rPr>
+                <m:t>θ</m:t>
+              </m:r>
+            </m:e>
+            <m:sub>
+              <m:r>
+                <w:rPr>
+                  <w:rFonts w:ascii="Cambria Math" w:eastAsiaTheme="minorEastAsia" w:hAnsi="Cambria Math" w:cs="Arial"/>
+                </w:rPr>
+                <m:t>+</m:t>
+              </m:r>
+            </m:sub>
+          </m:sSub>
+          <m:r>
+            <w:rPr>
+              <w:rFonts w:ascii="Cambria Math" w:eastAsiaTheme="minorEastAsia" w:hAnsi="Cambria Math" w:cs="Arial"/>
+            </w:rPr>
+            <m:t>=</m:t>
+          </m:r>
+          <m:func>
+            <m:funcPr>
+              <m:ctrlPr>
+                <w:rPr>
+                  <w:rFonts w:ascii="Cambria Math" w:eastAsiaTheme="minorEastAsia" w:hAnsi="Cambria Math" w:cs="Arial"/>
+                </w:rPr>
+              </m:ctrlPr>
+            </m:funcPr>
+            <m:fName>
+              <m:r>
+                <m:rPr>
+                  <m:sty m:val="p"/>
+                </m:rPr>
+                <w:rPr>
+                  <w:rFonts w:ascii="Cambria Math" w:eastAsiaTheme="minorEastAsia" w:hAnsi="Cambria Math" w:cs="Arial"/>
+                </w:rPr>
+                <m:t>arc</m:t>
+              </m:r>
+              <m:r>
+                <m:rPr>
+                  <m:sty m:val="p"/>
+                </m:rPr>
+                <w:rPr>
+                  <w:rFonts w:ascii="Cambria Math" w:eastAsiaTheme="minorEastAsia" w:hAnsi="Cambria Math" w:cs="Arial"/>
+                </w:rPr>
+                <m:t>tan</m:t>
+              </m:r>
+              <m:ctrlPr>
+                <w:rPr>
+                  <w:rFonts w:ascii="Cambria Math" w:eastAsiaTheme="minorEastAsia" w:hAnsi="Cambria Math" w:cs="Arial"/>
+                  <w:i/>
+                </w:rPr>
+              </m:ctrlPr>
+            </m:fName>
+            <m:e>
+              <m:d>
+                <m:dPr>
+                  <m:ctrlPr>
+                    <w:rPr>
+                      <w:rFonts w:ascii="Cambria Math" w:eastAsiaTheme="minorEastAsia" w:hAnsi="Cambria Math" w:cs="Arial"/>
+                      <w:i/>
+                    </w:rPr>
+                  </m:ctrlPr>
+                </m:dPr>
+                <m:e>
+                  <m:f>
+                    <m:fPr>
+                      <m:ctrlPr>
+                        <w:rPr>
+                          <w:rFonts w:ascii="Cambria Math" w:eastAsiaTheme="minorEastAsia" w:hAnsi="Cambria Math" w:cs="Arial"/>
+                          <w:i/>
+                        </w:rPr>
+                      </m:ctrlPr>
+                    </m:fPr>
+                    <m:num>
+                      <m:rad>
+                        <m:radPr>
+                          <m:degHide m:val="1"/>
+                          <m:ctrlPr>
+                            <w:rPr>
+                              <w:rFonts w:ascii="Cambria Math" w:eastAsiaTheme="minorEastAsia" w:hAnsi="Cambria Math" w:cs="Arial"/>
+                              <w:i/>
+                            </w:rPr>
+                          </m:ctrlPr>
+                        </m:radPr>
+                        <m:deg/>
+                        <m:e>
+                          <m:sSup>
+                            <m:sSupPr>
+                              <m:ctrlPr>
+                                <w:rPr>
+                                  <w:rFonts w:ascii="Cambria Math" w:eastAsiaTheme="minorEastAsia" w:hAnsi="Cambria Math" w:cs="Arial"/>
+                                  <w:i/>
+                                </w:rPr>
+                              </m:ctrlPr>
+                            </m:sSupPr>
+                            <m:e>
+                              <m:sSub>
+                                <m:sSubPr>
+                                  <m:ctrlPr>
+                                    <w:rPr>
+                                      <w:rFonts w:ascii="Cambria Math" w:eastAsiaTheme="minorEastAsia" w:hAnsi="Cambria Math" w:cs="Arial"/>
+                                      <w:i/>
+                                    </w:rPr>
+                                  </m:ctrlPr>
+                                </m:sSubPr>
+                                <m:e>
+                                  <m:r>
+                                    <w:rPr>
+                                      <w:rFonts w:ascii="Cambria Math" w:eastAsiaTheme="minorEastAsia" w:hAnsi="Cambria Math" w:cs="Arial"/>
+                                    </w:rPr>
+                                    <m:t>(r</m:t>
+                                  </m:r>
+                                </m:e>
+                                <m:sub>
+                                  <m:r>
+                                    <w:rPr>
+                                      <w:rFonts w:ascii="Cambria Math" w:eastAsiaTheme="minorEastAsia" w:hAnsi="Cambria Math" w:cs="Arial"/>
+                                    </w:rPr>
+                                    <m:t>b</m:t>
+                                  </m:r>
+                                  <m:d>
+                                    <m:dPr>
+                                      <m:ctrlPr>
+                                        <w:rPr>
+                                          <w:rFonts w:ascii="Cambria Math" w:eastAsiaTheme="minorEastAsia" w:hAnsi="Cambria Math" w:cs="Arial"/>
+                                          <w:i/>
+                                        </w:rPr>
+                                      </m:ctrlPr>
+                                    </m:dPr>
+                                    <m:e>
+                                      <m:r>
+                                        <w:rPr>
+                                          <w:rFonts w:ascii="Cambria Math" w:eastAsiaTheme="minorEastAsia" w:hAnsi="Cambria Math" w:cs="Arial"/>
+                                        </w:rPr>
+                                        <m:t>x</m:t>
+                                      </m:r>
+                                    </m:e>
+                                  </m:d>
+                                </m:sub>
+                              </m:sSub>
+                              <m:r>
+                                <w:rPr>
+                                  <w:rFonts w:ascii="Cambria Math" w:eastAsiaTheme="minorEastAsia" w:hAnsi="Cambria Math" w:cs="Arial"/>
+                                </w:rPr>
+                                <m:t>-</m:t>
+                              </m:r>
+                              <m:sSub>
+                                <m:sSubPr>
+                                  <m:ctrlPr>
+                                    <w:rPr>
+                                      <w:rFonts w:ascii="Cambria Math" w:eastAsiaTheme="minorEastAsia" w:hAnsi="Cambria Math" w:cs="Arial"/>
+                                      <w:i/>
+                                    </w:rPr>
+                                  </m:ctrlPr>
+                                </m:sSubPr>
+                                <m:e>
+                                  <m:r>
+                                    <w:rPr>
+                                      <w:rFonts w:ascii="Cambria Math" w:eastAsiaTheme="minorEastAsia" w:hAnsi="Cambria Math" w:cs="Arial"/>
+                                    </w:rPr>
+                                    <m:t>r</m:t>
+                                  </m:r>
+                                </m:e>
+                                <m:sub>
+                                  <m:r>
+                                    <w:rPr>
+                                      <w:rFonts w:ascii="Cambria Math" w:eastAsiaTheme="minorEastAsia" w:hAnsi="Cambria Math" w:cs="Arial"/>
+                                    </w:rPr>
+                                    <m:t>0</m:t>
+                                  </m:r>
+                                  <m:d>
+                                    <m:dPr>
+                                      <m:ctrlPr>
+                                        <w:rPr>
+                                          <w:rFonts w:ascii="Cambria Math" w:eastAsiaTheme="minorEastAsia" w:hAnsi="Cambria Math" w:cs="Arial"/>
+                                          <w:i/>
+                                        </w:rPr>
+                                      </m:ctrlPr>
+                                    </m:dPr>
+                                    <m:e>
+                                      <m:r>
+                                        <w:rPr>
+                                          <w:rFonts w:ascii="Cambria Math" w:eastAsiaTheme="minorEastAsia" w:hAnsi="Cambria Math" w:cs="Arial"/>
+                                        </w:rPr>
+                                        <m:t>x</m:t>
+                                      </m:r>
+                                    </m:e>
+                                  </m:d>
+                                </m:sub>
+                              </m:sSub>
+                              <m:r>
+                                <w:rPr>
+                                  <w:rFonts w:ascii="Cambria Math" w:eastAsiaTheme="minorEastAsia" w:hAnsi="Cambria Math" w:cs="Arial"/>
+                                </w:rPr>
+                                <m:t>)</m:t>
+                              </m:r>
+                            </m:e>
+                            <m:sup>
+                              <m:r>
+                                <w:rPr>
+                                  <w:rFonts w:ascii="Cambria Math" w:eastAsiaTheme="minorEastAsia" w:hAnsi="Cambria Math" w:cs="Arial"/>
+                                </w:rPr>
+                                <m:t>2</m:t>
+                              </m:r>
+                            </m:sup>
+                          </m:sSup>
+                          <m:r>
+                            <w:rPr>
+                              <w:rFonts w:ascii="Cambria Math" w:eastAsiaTheme="minorEastAsia" w:hAnsi="Cambria Math" w:cs="Arial"/>
+                            </w:rPr>
+                            <m:t>+</m:t>
+                          </m:r>
+                          <m:sSup>
+                            <m:sSupPr>
+                              <m:ctrlPr>
+                                <w:rPr>
+                                  <w:rFonts w:ascii="Cambria Math" w:eastAsiaTheme="minorEastAsia" w:hAnsi="Cambria Math" w:cs="Arial"/>
+                                  <w:i/>
+                                </w:rPr>
+                              </m:ctrlPr>
+                            </m:sSupPr>
+                            <m:e>
+                              <m:r>
+                                <w:rPr>
+                                  <w:rFonts w:ascii="Cambria Math" w:eastAsiaTheme="minorEastAsia" w:hAnsi="Cambria Math" w:cs="Arial"/>
+                                </w:rPr>
+                                <m:t>(</m:t>
+                              </m:r>
+                              <m:sSub>
+                                <m:sSubPr>
+                                  <m:ctrlPr>
+                                    <w:rPr>
+                                      <w:rFonts w:ascii="Cambria Math" w:eastAsiaTheme="minorEastAsia" w:hAnsi="Cambria Math" w:cs="Arial"/>
+                                      <w:i/>
+                                    </w:rPr>
+                                  </m:ctrlPr>
+                                </m:sSubPr>
+                                <m:e>
+                                  <m:r>
+                                    <w:rPr>
+                                      <w:rFonts w:ascii="Cambria Math" w:eastAsiaTheme="minorEastAsia" w:hAnsi="Cambria Math" w:cs="Arial"/>
+                                    </w:rPr>
+                                    <m:t>r</m:t>
+                                  </m:r>
+                                </m:e>
+                                <m:sub>
+                                  <m:r>
+                                    <w:rPr>
+                                      <w:rFonts w:ascii="Cambria Math" w:eastAsiaTheme="minorEastAsia" w:hAnsi="Cambria Math" w:cs="Arial"/>
+                                    </w:rPr>
+                                    <m:t>b</m:t>
+                                  </m:r>
+                                  <m:d>
+                                    <m:dPr>
+                                      <m:ctrlPr>
+                                        <w:rPr>
+                                          <w:rFonts w:ascii="Cambria Math" w:eastAsiaTheme="minorEastAsia" w:hAnsi="Cambria Math" w:cs="Arial"/>
+                                          <w:i/>
+                                        </w:rPr>
+                                      </m:ctrlPr>
+                                    </m:dPr>
+                                    <m:e>
+                                      <m:r>
+                                        <w:rPr>
+                                          <w:rFonts w:ascii="Cambria Math" w:eastAsiaTheme="minorEastAsia" w:hAnsi="Cambria Math" w:cs="Arial"/>
+                                        </w:rPr>
+                                        <m:t>y</m:t>
+                                      </m:r>
+                                    </m:e>
+                                  </m:d>
+                                </m:sub>
+                              </m:sSub>
+                              <m:r>
+                                <w:rPr>
+                                  <w:rFonts w:ascii="Cambria Math" w:eastAsiaTheme="minorEastAsia" w:hAnsi="Cambria Math" w:cs="Arial"/>
+                                </w:rPr>
+                                <m:t>-</m:t>
+                              </m:r>
+                              <m:sSub>
+                                <m:sSubPr>
+                                  <m:ctrlPr>
+                                    <w:rPr>
+                                      <w:rFonts w:ascii="Cambria Math" w:eastAsiaTheme="minorEastAsia" w:hAnsi="Cambria Math" w:cs="Arial"/>
+                                      <w:i/>
+                                    </w:rPr>
+                                  </m:ctrlPr>
+                                </m:sSubPr>
+                                <m:e>
+                                  <m:r>
+                                    <w:rPr>
+                                      <w:rFonts w:ascii="Cambria Math" w:eastAsiaTheme="minorEastAsia" w:hAnsi="Cambria Math" w:cs="Arial"/>
+                                    </w:rPr>
+                                    <m:t>r</m:t>
+                                  </m:r>
+                                </m:e>
+                                <m:sub>
+                                  <m:r>
+                                    <w:rPr>
+                                      <w:rFonts w:ascii="Cambria Math" w:eastAsiaTheme="minorEastAsia" w:hAnsi="Cambria Math" w:cs="Arial"/>
+                                    </w:rPr>
+                                    <m:t>0</m:t>
+                                  </m:r>
+                                  <m:d>
+                                    <m:dPr>
+                                      <m:ctrlPr>
+                                        <w:rPr>
+                                          <w:rFonts w:ascii="Cambria Math" w:eastAsiaTheme="minorEastAsia" w:hAnsi="Cambria Math" w:cs="Arial"/>
+                                          <w:i/>
+                                        </w:rPr>
+                                      </m:ctrlPr>
+                                    </m:dPr>
+                                    <m:e>
+                                      <m:r>
+                                        <w:rPr>
+                                          <w:rFonts w:ascii="Cambria Math" w:eastAsiaTheme="minorEastAsia" w:hAnsi="Cambria Math" w:cs="Arial"/>
+                                        </w:rPr>
+                                        <m:t>y</m:t>
+                                      </m:r>
+                                    </m:e>
+                                  </m:d>
+                                </m:sub>
+                              </m:sSub>
+                              <m:r>
+                                <w:rPr>
+                                  <w:rFonts w:ascii="Cambria Math" w:eastAsiaTheme="minorEastAsia" w:hAnsi="Cambria Math" w:cs="Arial"/>
+                                </w:rPr>
+                                <m:t>)</m:t>
+                              </m:r>
+                            </m:e>
+                            <m:sup>
+                              <m:r>
+                                <w:rPr>
+                                  <w:rFonts w:ascii="Cambria Math" w:eastAsiaTheme="minorEastAsia" w:hAnsi="Cambria Math" w:cs="Arial"/>
+                                </w:rPr>
+                                <m:t>2</m:t>
+                              </m:r>
+                            </m:sup>
+                          </m:sSup>
+                        </m:e>
+                      </m:rad>
+                      <m:r>
+                        <w:rPr>
+                          <w:rFonts w:ascii="Cambria Math" w:eastAsiaTheme="minorEastAsia" w:hAnsi="Cambria Math" w:cs="Arial"/>
+                        </w:rPr>
+                        <m:t>-</m:t>
+                      </m:r>
+                      <m:sSub>
+                        <m:sSubPr>
+                          <m:ctrlPr>
+                            <w:rPr>
+                              <w:rFonts w:ascii="Cambria Math" w:eastAsiaTheme="minorEastAsia" w:hAnsi="Cambria Math" w:cs="Arial"/>
+                              <w:i/>
+                            </w:rPr>
+                          </m:ctrlPr>
+                        </m:sSubPr>
+                        <m:e>
+                          <m:r>
+                            <w:rPr>
+                              <w:rFonts w:ascii="Cambria Math" w:eastAsiaTheme="minorEastAsia" w:hAnsi="Cambria Math" w:cs="Arial"/>
+                            </w:rPr>
+                            <m:t>R</m:t>
+                          </m:r>
+                        </m:e>
+                        <m:sub>
+                          <m:r>
+                            <w:rPr>
+                              <w:rFonts w:ascii="Cambria Math" w:eastAsiaTheme="minorEastAsia" w:hAnsi="Cambria Math" w:cs="Arial"/>
+                            </w:rPr>
+                            <m:t>b</m:t>
+                          </m:r>
+                        </m:sub>
+                      </m:sSub>
+                    </m:num>
+                    <m:den>
+                      <m:d>
+                        <m:dPr>
+                          <m:ctrlPr>
+                            <w:rPr>
+                              <w:rFonts w:ascii="Cambria Math" w:eastAsiaTheme="minorEastAsia" w:hAnsi="Cambria Math" w:cs="Arial"/>
+                              <w:i/>
+                            </w:rPr>
+                          </m:ctrlPr>
+                        </m:dPr>
+                        <m:e>
+                          <m:sSub>
+                            <m:sSubPr>
+                              <m:ctrlPr>
+                                <w:rPr>
+                                  <w:rFonts w:ascii="Cambria Math" w:eastAsiaTheme="minorEastAsia" w:hAnsi="Cambria Math" w:cs="Arial"/>
+                                  <w:i/>
+                                </w:rPr>
+                              </m:ctrlPr>
+                            </m:sSubPr>
+                            <m:e>
+                              <m:r>
+                                <w:rPr>
+                                  <w:rFonts w:ascii="Cambria Math" w:eastAsiaTheme="minorEastAsia" w:hAnsi="Cambria Math" w:cs="Arial"/>
+                                </w:rPr>
+                                <m:t>r</m:t>
+                              </m:r>
+                            </m:e>
+                            <m:sub>
+                              <m:r>
+                                <w:rPr>
+                                  <w:rFonts w:ascii="Cambria Math" w:eastAsiaTheme="minorEastAsia" w:hAnsi="Cambria Math" w:cs="Arial"/>
+                                </w:rPr>
+                                <m:t>b</m:t>
+                              </m:r>
+                              <m:d>
+                                <m:dPr>
+                                  <m:ctrlPr>
+                                    <w:rPr>
+                                      <w:rFonts w:ascii="Cambria Math" w:eastAsiaTheme="minorEastAsia" w:hAnsi="Cambria Math" w:cs="Arial"/>
+                                      <w:i/>
+                                    </w:rPr>
+                                  </m:ctrlPr>
+                                </m:dPr>
+                                <m:e>
+                                  <m:r>
+                                    <w:rPr>
+                                      <w:rFonts w:ascii="Cambria Math" w:eastAsiaTheme="minorEastAsia" w:hAnsi="Cambria Math" w:cs="Arial"/>
+                                    </w:rPr>
+                                    <m:t>z</m:t>
+                                  </m:r>
+                                </m:e>
+                              </m:d>
+                            </m:sub>
+                          </m:sSub>
+                          <m:r>
+                            <w:rPr>
+                              <w:rFonts w:ascii="Cambria Math" w:eastAsiaTheme="minorEastAsia" w:hAnsi="Cambria Math" w:cs="Arial"/>
+                            </w:rPr>
+                            <m:t>-</m:t>
+                          </m:r>
+                          <m:f>
+                            <m:fPr>
+                              <m:ctrlPr>
+                                <w:rPr>
+                                  <w:rFonts w:ascii="Cambria Math" w:eastAsiaTheme="minorEastAsia" w:hAnsi="Cambria Math" w:cs="Arial"/>
+                                  <w:i/>
+                                </w:rPr>
+                              </m:ctrlPr>
+                            </m:fPr>
+                            <m:num>
+                              <m:r>
+                                <w:rPr>
+                                  <w:rFonts w:ascii="Cambria Math" w:eastAsiaTheme="minorEastAsia" w:hAnsi="Cambria Math" w:cs="Arial"/>
+                                </w:rPr>
+                                <m:t>h</m:t>
+                              </m:r>
+                            </m:num>
+                            <m:den>
+                              <m:r>
+                                <w:rPr>
+                                  <w:rFonts w:ascii="Cambria Math" w:eastAsiaTheme="minorEastAsia" w:hAnsi="Cambria Math" w:cs="Arial"/>
+                                </w:rPr>
+                                <m:t>2</m:t>
+                              </m:r>
+                            </m:den>
+                          </m:f>
+                          <m:r>
+                            <w:rPr>
+                              <w:rFonts w:ascii="Cambria Math" w:eastAsiaTheme="minorEastAsia" w:hAnsi="Cambria Math" w:cs="Arial"/>
+                            </w:rPr>
+                            <m:t>-</m:t>
+                          </m:r>
+                          <m:sSub>
+                            <m:sSubPr>
+                              <m:ctrlPr>
+                                <w:rPr>
+                                  <w:rFonts w:ascii="Cambria Math" w:eastAsiaTheme="minorEastAsia" w:hAnsi="Cambria Math" w:cs="Arial"/>
+                                  <w:i/>
+                                </w:rPr>
+                              </m:ctrlPr>
+                            </m:sSubPr>
+                            <m:e>
+                              <m:r>
+                                <w:rPr>
+                                  <w:rFonts w:ascii="Cambria Math" w:eastAsiaTheme="minorEastAsia" w:hAnsi="Cambria Math" w:cs="Arial"/>
+                                </w:rPr>
+                                <m:t>r</m:t>
+                              </m:r>
+                            </m:e>
+                            <m:sub>
+                              <m:r>
+                                <w:rPr>
+                                  <w:rFonts w:ascii="Cambria Math" w:eastAsiaTheme="minorEastAsia" w:hAnsi="Cambria Math" w:cs="Arial"/>
+                                </w:rPr>
+                                <m:t>0</m:t>
+                              </m:r>
+                              <m:d>
+                                <m:dPr>
+                                  <m:ctrlPr>
+                                    <w:rPr>
+                                      <w:rFonts w:ascii="Cambria Math" w:eastAsiaTheme="minorEastAsia" w:hAnsi="Cambria Math" w:cs="Arial"/>
+                                      <w:i/>
+                                    </w:rPr>
+                                  </m:ctrlPr>
+                                </m:dPr>
+                                <m:e>
+                                  <m:r>
+                                    <w:rPr>
+                                      <w:rFonts w:ascii="Cambria Math" w:eastAsiaTheme="minorEastAsia" w:hAnsi="Cambria Math" w:cs="Arial"/>
+                                    </w:rPr>
+                                    <m:t>z</m:t>
+                                  </m:r>
+                                </m:e>
+                              </m:d>
+                            </m:sub>
+                          </m:sSub>
+                        </m:e>
+                      </m:d>
+                    </m:den>
+                  </m:f>
+                </m:e>
+              </m:d>
+            </m:e>
+          </m:func>
+        </m:oMath>
+      </m:oMathPara>
+    </w:p>
+    <w:p>
+      <w:pPr>
+        <w:rPr>
+          <w:rFonts w:ascii="Arial" w:eastAsiaTheme="minorEastAsia" w:hAnsi="Arial" w:cs="Arial"/>
+        </w:rPr>
+      </w:pPr>
+      <m:oMathPara>
+        <m:oMath>
+          <m:sSub>
+            <m:sSubPr>
+              <m:ctrlPr>
+                <w:rPr>
+                  <w:rFonts w:ascii="Cambria Math" w:eastAsiaTheme="minorEastAsia" w:hAnsi="Cambria Math" w:cs="Arial"/>
+                  <w:i/>
+                </w:rPr>
+              </m:ctrlPr>
+            </m:sSubPr>
+            <m:e>
+              <m:r>
+                <w:rPr>
+                  <w:rFonts w:ascii="Cambria Math" w:eastAsiaTheme="minorEastAsia" w:hAnsi="Cambria Math" w:cs="Arial"/>
+                </w:rPr>
+                <m:t>ϕ</m:t>
+              </m:r>
+            </m:e>
+            <m:sub>
+              <m:r>
+                <w:rPr>
+                  <w:rFonts w:ascii="Cambria Math" w:eastAsiaTheme="minorEastAsia" w:hAnsi="Cambria Math" w:cs="Arial"/>
+                </w:rPr>
+                <m:t>-</m:t>
+              </m:r>
+            </m:sub>
+          </m:sSub>
+          <m:r>
+            <w:rPr>
+              <w:rFonts w:ascii="Cambria Math" w:eastAsiaTheme="minorEastAsia" w:hAnsi="Cambria Math" w:cs="Arial"/>
+            </w:rPr>
+            <m:t>=</m:t>
+          </m:r>
+          <m:func>
+            <m:funcPr>
+              <m:ctrlPr>
+                <w:rPr>
+                  <w:rFonts w:ascii="Cambria Math" w:eastAsiaTheme="minorEastAsia" w:hAnsi="Cambria Math" w:cs="Arial"/>
+                </w:rPr>
+              </m:ctrlPr>
+            </m:funcPr>
+            <m:fName>
+              <m:r>
+                <m:rPr>
+                  <m:sty m:val="p"/>
+                </m:rPr>
+                <w:rPr>
+                  <w:rFonts w:ascii="Cambria Math" w:eastAsiaTheme="minorEastAsia" w:hAnsi="Cambria Math" w:cs="Arial"/>
+                </w:rPr>
+                <m:t>ar</m:t>
+              </m:r>
+              <m:r>
+                <m:rPr>
+                  <m:sty m:val="p"/>
+                </m:rPr>
+                <w:rPr>
+                  <w:rFonts w:ascii="Cambria Math" w:eastAsiaTheme="minorEastAsia" w:hAnsi="Cambria Math" w:cs="Arial"/>
+                </w:rPr>
+                <m:t>ctan</m:t>
+              </m:r>
+              <m:ctrlPr>
+                <w:rPr>
+                  <w:rFonts w:ascii="Cambria Math" w:eastAsiaTheme="minorEastAsia" w:hAnsi="Cambria Math" w:cs="Arial"/>
+                  <w:i/>
+                </w:rPr>
+              </m:ctrlPr>
+            </m:fName>
+            <m:e>
+              <m:d>
+                <m:dPr>
+                  <m:ctrlPr>
+                    <w:rPr>
+                      <w:rFonts w:ascii="Cambria Math" w:eastAsiaTheme="minorEastAsia" w:hAnsi="Cambria Math" w:cs="Arial"/>
+                      <w:i/>
+                    </w:rPr>
+                  </m:ctrlPr>
+                </m:dPr>
+                <m:e>
+                  <m:f>
+                    <m:fPr>
+                      <m:ctrlPr>
+                        <w:rPr>
+                          <w:rFonts w:ascii="Cambria Math" w:eastAsiaTheme="minorEastAsia" w:hAnsi="Cambria Math" w:cs="Arial"/>
+                          <w:i/>
+                        </w:rPr>
+                      </m:ctrlPr>
+                    </m:fPr>
+                    <m:num>
+                      <m:sSub>
+                        <m:sSubPr>
+                          <m:ctrlPr>
+                            <w:rPr>
+                              <w:rFonts w:ascii="Cambria Math" w:eastAsiaTheme="minorEastAsia" w:hAnsi="Cambria Math" w:cs="Arial"/>
+                              <w:i/>
+                            </w:rPr>
+                          </m:ctrlPr>
+                        </m:sSubPr>
+                        <m:e>
+                          <m:r>
+                            <w:rPr>
+                              <w:rFonts w:ascii="Cambria Math" w:eastAsiaTheme="minorEastAsia" w:hAnsi="Cambria Math" w:cs="Arial"/>
+                            </w:rPr>
+                            <m:t>r</m:t>
+                          </m:r>
+                        </m:e>
+                        <m:sub>
+                          <m:r>
+                            <w:rPr>
+                              <w:rFonts w:ascii="Cambria Math" w:eastAsiaTheme="minorEastAsia" w:hAnsi="Cambria Math" w:cs="Arial"/>
+                            </w:rPr>
+                            <m:t>b</m:t>
+                          </m:r>
+                          <m:d>
+                            <m:dPr>
+                              <m:ctrlPr>
+                                <w:rPr>
+                                  <w:rFonts w:ascii="Cambria Math" w:eastAsiaTheme="minorEastAsia" w:hAnsi="Cambria Math" w:cs="Arial"/>
+                                  <w:i/>
+                                </w:rPr>
+                              </m:ctrlPr>
+                            </m:dPr>
+                            <m:e>
+                              <m:r>
+                                <w:rPr>
+                                  <w:rFonts w:ascii="Cambria Math" w:eastAsiaTheme="minorEastAsia" w:hAnsi="Cambria Math" w:cs="Arial"/>
+                                </w:rPr>
+                                <m:t>y</m:t>
+                              </m:r>
+                            </m:e>
+                          </m:d>
+                        </m:sub>
+                      </m:sSub>
+                      <m:r>
+                        <w:rPr>
+                          <w:rFonts w:ascii="Cambria Math" w:eastAsiaTheme="minorEastAsia" w:hAnsi="Cambria Math" w:cs="Arial"/>
+                        </w:rPr>
+                        <m:t>-</m:t>
+                      </m:r>
+                      <m:func>
+                        <m:funcPr>
+                          <m:ctrlPr>
+                            <w:rPr>
+                              <w:rFonts w:ascii="Cambria Math" w:eastAsiaTheme="minorEastAsia" w:hAnsi="Cambria Math" w:cs="Arial"/>
+                            </w:rPr>
+                          </m:ctrlPr>
+                        </m:funcPr>
+                        <m:fName>
+                          <m:r>
+                            <m:rPr>
+                              <m:sty m:val="p"/>
+                            </m:rPr>
+                            <w:rPr>
+                              <w:rFonts w:ascii="Cambria Math" w:eastAsiaTheme="minorEastAsia" w:hAnsi="Cambria Math" w:cs="Arial"/>
+                            </w:rPr>
+                            <m:t>cos</m:t>
+                          </m:r>
+                          <m:ctrlPr>
+                            <w:rPr>
+                              <w:rFonts w:ascii="Cambria Math" w:eastAsiaTheme="minorEastAsia" w:hAnsi="Cambria Math" w:cs="Arial"/>
+                              <w:i/>
+                            </w:rPr>
+                          </m:ctrlPr>
+                        </m:fName>
+                        <m:e>
+                          <m:d>
+                            <m:dPr>
+                              <m:ctrlPr>
+                                <w:rPr>
+                                  <w:rFonts w:ascii="Cambria Math" w:eastAsiaTheme="minorEastAsia" w:hAnsi="Cambria Math" w:cs="Arial"/>
+                                  <w:i/>
+                                </w:rPr>
+                              </m:ctrlPr>
+                            </m:dPr>
+                            <m:e>
+                              <m:f>
+                                <m:fPr>
+                                  <m:ctrlPr>
+                                    <w:rPr>
+                                      <w:rFonts w:ascii="Cambria Math" w:eastAsiaTheme="minorEastAsia" w:hAnsi="Cambria Math" w:cs="Arial"/>
+                                      <w:i/>
+                                    </w:rPr>
+                                  </m:ctrlPr>
+                                </m:fPr>
+                                <m:num>
+                                  <m:r>
+                                    <w:rPr>
+                                      <w:rFonts w:ascii="Cambria Math" w:eastAsiaTheme="minorEastAsia" w:hAnsi="Cambria Math" w:cs="Arial"/>
+                                    </w:rPr>
+                                    <m:t>π</m:t>
+                                  </m:r>
+                                </m:num>
+                                <m:den>
+                                  <m:r>
+                                    <w:rPr>
+                                      <w:rFonts w:ascii="Cambria Math" w:eastAsiaTheme="minorEastAsia" w:hAnsi="Cambria Math" w:cs="Arial"/>
+                                    </w:rPr>
+                                    <m:t>4</m:t>
+                                  </m:r>
+                                </m:den>
+                              </m:f>
+                            </m:e>
+                          </m:d>
+                        </m:e>
+                      </m:func>
+                      <m:r>
+                        <w:rPr>
+                          <w:rFonts w:ascii="Cambria Math" w:eastAsiaTheme="minorEastAsia" w:hAnsi="Cambria Math" w:cs="Arial"/>
+                        </w:rPr>
+                        <m:t>*</m:t>
+                      </m:r>
+                      <m:sSub>
+                        <m:sSubPr>
+                          <m:ctrlPr>
+                            <w:rPr>
+                              <w:rFonts w:ascii="Cambria Math" w:hAnsi="Cambria Math" w:cs="Arial"/>
+                              <w:i/>
+                            </w:rPr>
+                          </m:ctrlPr>
+                        </m:sSubPr>
+                        <m:e>
+                          <m:r>
+                            <w:rPr>
+                              <w:rFonts w:ascii="Cambria Math" w:hAnsi="Cambria Math" w:cs="Arial"/>
+                            </w:rPr>
+                            <m:t>R</m:t>
+                          </m:r>
+                        </m:e>
+                        <m:sub>
+                          <m:r>
+                            <w:rPr>
+                              <w:rFonts w:ascii="Cambria Math" w:hAnsi="Cambria Math" w:cs="Arial"/>
+                            </w:rPr>
+                            <m:t>b</m:t>
+                          </m:r>
+                        </m:sub>
+                      </m:sSub>
+                      <m:r>
+                        <w:rPr>
+                          <w:rFonts w:ascii="Cambria Math" w:hAnsi="Cambria Math" w:cs="Arial"/>
+                        </w:rPr>
+                        <m:t>-</m:t>
+                      </m:r>
+                      <m:sSub>
+                        <m:sSubPr>
+                          <m:ctrlPr>
+                            <w:rPr>
+                              <w:rFonts w:ascii="Cambria Math" w:eastAsiaTheme="minorEastAsia" w:hAnsi="Cambria Math" w:cs="Arial"/>
+                              <w:i/>
+                            </w:rPr>
+                          </m:ctrlPr>
+                        </m:sSubPr>
+                        <m:e>
+                          <m:r>
+                            <w:rPr>
+                              <w:rFonts w:ascii="Cambria Math" w:eastAsiaTheme="minorEastAsia" w:hAnsi="Cambria Math" w:cs="Arial"/>
+                            </w:rPr>
+                            <m:t>r</m:t>
+                          </m:r>
+                        </m:e>
+                        <m:sub>
+                          <m:r>
+                            <w:rPr>
+                              <w:rFonts w:ascii="Cambria Math" w:eastAsiaTheme="minorEastAsia" w:hAnsi="Cambria Math" w:cs="Arial"/>
+                            </w:rPr>
+                            <m:t>0</m:t>
+                          </m:r>
+                          <m:d>
+                            <m:dPr>
+                              <m:ctrlPr>
+                                <w:rPr>
+                                  <w:rFonts w:ascii="Cambria Math" w:eastAsiaTheme="minorEastAsia" w:hAnsi="Cambria Math" w:cs="Arial"/>
+                                  <w:i/>
+                                </w:rPr>
+                              </m:ctrlPr>
+                            </m:dPr>
+                            <m:e>
+                              <m:r>
+                                <w:rPr>
+                                  <w:rFonts w:ascii="Cambria Math" w:eastAsiaTheme="minorEastAsia" w:hAnsi="Cambria Math" w:cs="Arial"/>
+                                </w:rPr>
+                                <m:t>y</m:t>
+                              </m:r>
+                            </m:e>
+                          </m:d>
+                        </m:sub>
+                      </m:sSub>
+                    </m:num>
+                    <m:den>
+                      <m:sSub>
+                        <m:sSubPr>
+                          <m:ctrlPr>
+                            <w:rPr>
+                              <w:rFonts w:ascii="Cambria Math" w:eastAsiaTheme="minorEastAsia" w:hAnsi="Cambria Math" w:cs="Arial"/>
+                              <w:i/>
+                            </w:rPr>
+                          </m:ctrlPr>
+                        </m:sSubPr>
+                        <m:e>
+                          <m:r>
+                            <w:rPr>
+                              <w:rFonts w:ascii="Cambria Math" w:eastAsiaTheme="minorEastAsia" w:hAnsi="Cambria Math" w:cs="Arial"/>
+                            </w:rPr>
+                            <m:t>r</m:t>
+                          </m:r>
+                        </m:e>
+                        <m:sub>
+                          <m:r>
+                            <w:rPr>
+                              <w:rFonts w:ascii="Cambria Math" w:eastAsiaTheme="minorEastAsia" w:hAnsi="Cambria Math" w:cs="Arial"/>
+                            </w:rPr>
+                            <m:t>b</m:t>
+                          </m:r>
+                          <m:d>
+                            <m:dPr>
+                              <m:ctrlPr>
+                                <w:rPr>
+                                  <w:rFonts w:ascii="Cambria Math" w:eastAsiaTheme="minorEastAsia" w:hAnsi="Cambria Math" w:cs="Arial"/>
+                                  <w:i/>
+                                </w:rPr>
+                              </m:ctrlPr>
+                            </m:dPr>
+                            <m:e>
+                              <m:r>
+                                <w:rPr>
+                                  <w:rFonts w:ascii="Cambria Math" w:eastAsiaTheme="minorEastAsia" w:hAnsi="Cambria Math" w:cs="Arial"/>
+                                </w:rPr>
+                                <m:t>x</m:t>
+                              </m:r>
+                            </m:e>
+                          </m:d>
+                        </m:sub>
+                      </m:sSub>
+                      <m:r>
+                        <w:rPr>
+                          <w:rFonts w:ascii="Cambria Math" w:eastAsiaTheme="minorEastAsia" w:hAnsi="Cambria Math" w:cs="Arial"/>
+                        </w:rPr>
+                        <m:t>+</m:t>
+                      </m:r>
+                      <m:func>
+                        <m:funcPr>
+                          <m:ctrlPr>
+                            <w:rPr>
+                              <w:rFonts w:ascii="Cambria Math" w:eastAsiaTheme="minorEastAsia" w:hAnsi="Cambria Math" w:cs="Arial"/>
+                            </w:rPr>
+                          </m:ctrlPr>
+                        </m:funcPr>
+                        <m:fName>
+                          <m:r>
+                            <m:rPr>
+                              <m:sty m:val="p"/>
+                            </m:rPr>
+                            <w:rPr>
+                              <w:rFonts w:ascii="Cambria Math" w:eastAsiaTheme="minorEastAsia" w:hAnsi="Cambria Math" w:cs="Arial"/>
+                            </w:rPr>
+                            <m:t>cos</m:t>
+                          </m:r>
+                          <m:ctrlPr>
+                            <w:rPr>
+                              <w:rFonts w:ascii="Cambria Math" w:eastAsiaTheme="minorEastAsia" w:hAnsi="Cambria Math" w:cs="Arial"/>
+                              <w:i/>
+                            </w:rPr>
+                          </m:ctrlPr>
+                        </m:fName>
+                        <m:e>
+                          <m:d>
+                            <m:dPr>
+                              <m:ctrlPr>
+                                <w:rPr>
+                                  <w:rFonts w:ascii="Cambria Math" w:eastAsiaTheme="minorEastAsia" w:hAnsi="Cambria Math" w:cs="Arial"/>
+                                  <w:i/>
+                                </w:rPr>
+                              </m:ctrlPr>
+                            </m:dPr>
+                            <m:e>
+                              <m:f>
+                                <m:fPr>
+                                  <m:ctrlPr>
+                                    <w:rPr>
+                                      <w:rFonts w:ascii="Cambria Math" w:eastAsiaTheme="minorEastAsia" w:hAnsi="Cambria Math" w:cs="Arial"/>
+                                      <w:i/>
+                                    </w:rPr>
+                                  </m:ctrlPr>
+                                </m:fPr>
+                                <m:num>
+                                  <m:r>
+                                    <w:rPr>
+                                      <w:rFonts w:ascii="Cambria Math" w:eastAsiaTheme="minorEastAsia" w:hAnsi="Cambria Math" w:cs="Arial"/>
+                                    </w:rPr>
+                                    <m:t>π</m:t>
+                                  </m:r>
+                                </m:num>
+                                <m:den>
+                                  <m:r>
+                                    <w:rPr>
+                                      <w:rFonts w:ascii="Cambria Math" w:eastAsiaTheme="minorEastAsia" w:hAnsi="Cambria Math" w:cs="Arial"/>
+                                    </w:rPr>
+                                    <m:t>4</m:t>
+                                  </m:r>
+                                </m:den>
+                              </m:f>
+                            </m:e>
+                          </m:d>
+                        </m:e>
+                      </m:func>
+                      <m:r>
+                        <w:rPr>
+                          <w:rFonts w:ascii="Cambria Math" w:eastAsiaTheme="minorEastAsia" w:hAnsi="Cambria Math" w:cs="Arial"/>
+                        </w:rPr>
+                        <m:t>*</m:t>
+                      </m:r>
+                      <m:sSub>
+                        <m:sSubPr>
+                          <m:ctrlPr>
+                            <w:rPr>
+                              <w:rFonts w:ascii="Cambria Math" w:hAnsi="Cambria Math" w:cs="Arial"/>
+                              <w:i/>
+                            </w:rPr>
+                          </m:ctrlPr>
+                        </m:sSubPr>
+                        <m:e>
+                          <m:r>
+                            <w:rPr>
+                              <w:rFonts w:ascii="Cambria Math" w:hAnsi="Cambria Math" w:cs="Arial"/>
+                            </w:rPr>
+                            <m:t>R</m:t>
+                          </m:r>
+                        </m:e>
+                        <m:sub>
+                          <m:r>
+                            <w:rPr>
+                              <w:rFonts w:ascii="Cambria Math" w:hAnsi="Cambria Math" w:cs="Arial"/>
+                            </w:rPr>
+                            <m:t>b</m:t>
+                          </m:r>
+                        </m:sub>
+                      </m:sSub>
+                      <m:r>
+                        <w:rPr>
+                          <w:rFonts w:ascii="Cambria Math" w:hAnsi="Cambria Math" w:cs="Arial"/>
+                        </w:rPr>
+                        <m:t>-</m:t>
+                      </m:r>
+                      <m:sSub>
+                        <m:sSubPr>
+                          <m:ctrlPr>
+                            <w:rPr>
+                              <w:rFonts w:ascii="Cambria Math" w:eastAsiaTheme="minorEastAsia" w:hAnsi="Cambria Math" w:cs="Arial"/>
+                              <w:i/>
+                            </w:rPr>
+                          </m:ctrlPr>
+                        </m:sSubPr>
+                        <m:e>
+                          <m:r>
+                            <w:rPr>
+                              <w:rFonts w:ascii="Cambria Math" w:eastAsiaTheme="minorEastAsia" w:hAnsi="Cambria Math" w:cs="Arial"/>
+                            </w:rPr>
+                            <m:t>r</m:t>
+                          </m:r>
+                        </m:e>
+                        <m:sub>
+                          <m:r>
+                            <w:rPr>
+                              <w:rFonts w:ascii="Cambria Math" w:eastAsiaTheme="minorEastAsia" w:hAnsi="Cambria Math" w:cs="Arial"/>
+                            </w:rPr>
+                            <m:t>0</m:t>
+                          </m:r>
+                          <m:d>
+                            <m:dPr>
+                              <m:ctrlPr>
+                                <w:rPr>
+                                  <w:rFonts w:ascii="Cambria Math" w:eastAsiaTheme="minorEastAsia" w:hAnsi="Cambria Math" w:cs="Arial"/>
+                                  <w:i/>
+                                </w:rPr>
+                              </m:ctrlPr>
+                            </m:dPr>
+                            <m:e>
+                              <m:r>
+                                <w:rPr>
+                                  <w:rFonts w:ascii="Cambria Math" w:eastAsiaTheme="minorEastAsia" w:hAnsi="Cambria Math" w:cs="Arial"/>
+                                </w:rPr>
+                                <m:t>X</m:t>
+                              </m:r>
+                            </m:e>
+                          </m:d>
+                        </m:sub>
+                      </m:sSub>
+                    </m:den>
+                  </m:f>
+                </m:e>
+              </m:d>
+            </m:e>
+          </m:func>
+        </m:oMath>
+      </m:oMathPara>
+    </w:p>
+    <w:p>
+      <w:pPr>
+        <w:rPr>
+          <w:rFonts w:ascii="Arial" w:eastAsiaTheme="minorEastAsia" w:hAnsi="Arial" w:cs="Arial"/>
+        </w:rPr>
+      </w:pPr>
+      <m:oMathPara>
+        <m:oMath>
+          <m:sSub>
+            <m:sSubPr>
+              <m:ctrlPr>
+                <w:rPr>
+                  <w:rFonts w:ascii="Cambria Math" w:eastAsiaTheme="minorEastAsia" w:hAnsi="Cambria Math" w:cs="Arial"/>
+                  <w:i/>
+                </w:rPr>
+              </m:ctrlPr>
+            </m:sSubPr>
+            <m:e>
+              <m:r>
+                <w:rPr>
+                  <w:rFonts w:ascii="Cambria Math" w:eastAsiaTheme="minorEastAsia" w:hAnsi="Cambria Math" w:cs="Arial"/>
+                </w:rPr>
+                <m:t>ϕ</m:t>
+              </m:r>
+            </m:e>
+            <m:sub>
+              <m:r>
+                <w:rPr>
+                  <w:rFonts w:ascii="Cambria Math" w:eastAsiaTheme="minorEastAsia" w:hAnsi="Cambria Math" w:cs="Arial"/>
+                </w:rPr>
+                <m:t>-</m:t>
+              </m:r>
+            </m:sub>
+          </m:sSub>
+          <m:r>
+            <w:rPr>
+              <w:rFonts w:ascii="Cambria Math" w:eastAsiaTheme="minorEastAsia" w:hAnsi="Cambria Math" w:cs="Arial"/>
+            </w:rPr>
+            <m:t>=</m:t>
+          </m:r>
+          <m:func>
+            <m:funcPr>
+              <m:ctrlPr>
+                <w:rPr>
+                  <w:rFonts w:ascii="Cambria Math" w:eastAsiaTheme="minorEastAsia" w:hAnsi="Cambria Math" w:cs="Arial"/>
+                </w:rPr>
+              </m:ctrlPr>
+            </m:funcPr>
+            <m:fName>
+              <m:r>
+                <m:rPr>
+                  <m:sty m:val="p"/>
+                </m:rPr>
+                <w:rPr>
+                  <w:rFonts w:ascii="Cambria Math" w:eastAsiaTheme="minorEastAsia" w:hAnsi="Cambria Math" w:cs="Arial"/>
+                </w:rPr>
+                <m:t>arctan</m:t>
+              </m:r>
+              <m:ctrlPr>
+                <w:rPr>
+                  <w:rFonts w:ascii="Cambria Math" w:eastAsiaTheme="minorEastAsia" w:hAnsi="Cambria Math" w:cs="Arial"/>
+                  <w:i/>
+                </w:rPr>
+              </m:ctrlPr>
+            </m:fName>
+            <m:e>
+              <m:d>
+                <m:dPr>
+                  <m:ctrlPr>
+                    <w:rPr>
+                      <w:rFonts w:ascii="Cambria Math" w:eastAsiaTheme="minorEastAsia" w:hAnsi="Cambria Math" w:cs="Arial"/>
+                      <w:i/>
+                    </w:rPr>
+                  </m:ctrlPr>
+                </m:dPr>
+                <m:e>
+                  <m:f>
+                    <m:fPr>
+                      <m:ctrlPr>
+                        <w:rPr>
+                          <w:rFonts w:ascii="Cambria Math" w:eastAsiaTheme="minorEastAsia" w:hAnsi="Cambria Math" w:cs="Arial"/>
+                          <w:i/>
+                        </w:rPr>
+                      </m:ctrlPr>
+                    </m:fPr>
+                    <m:num>
+                      <m:sSub>
+                        <m:sSubPr>
+                          <m:ctrlPr>
+                            <w:rPr>
+                              <w:rFonts w:ascii="Cambria Math" w:eastAsiaTheme="minorEastAsia" w:hAnsi="Cambria Math" w:cs="Arial"/>
+                              <w:i/>
+                            </w:rPr>
+                          </m:ctrlPr>
+                        </m:sSubPr>
+                        <m:e>
+                          <m:r>
+                            <w:rPr>
+                              <w:rFonts w:ascii="Cambria Math" w:eastAsiaTheme="minorEastAsia" w:hAnsi="Cambria Math" w:cs="Arial"/>
+                            </w:rPr>
+                            <m:t>r</m:t>
+                          </m:r>
+                        </m:e>
+                        <m:sub>
+                          <m:r>
+                            <w:rPr>
+                              <w:rFonts w:ascii="Cambria Math" w:eastAsiaTheme="minorEastAsia" w:hAnsi="Cambria Math" w:cs="Arial"/>
+                            </w:rPr>
+                            <m:t>b</m:t>
+                          </m:r>
+                          <m:d>
+                            <m:dPr>
+                              <m:ctrlPr>
+                                <w:rPr>
+                                  <w:rFonts w:ascii="Cambria Math" w:eastAsiaTheme="minorEastAsia" w:hAnsi="Cambria Math" w:cs="Arial"/>
+                                  <w:i/>
+                                </w:rPr>
+                              </m:ctrlPr>
+                            </m:dPr>
+                            <m:e>
+                              <m:r>
+                                <w:rPr>
+                                  <w:rFonts w:ascii="Cambria Math" w:eastAsiaTheme="minorEastAsia" w:hAnsi="Cambria Math" w:cs="Arial"/>
+                                </w:rPr>
+                                <m:t>y</m:t>
+                              </m:r>
+                            </m:e>
+                          </m:d>
+                        </m:sub>
+                      </m:sSub>
+                      <m:r>
+                        <w:rPr>
+                          <w:rFonts w:ascii="Cambria Math" w:eastAsiaTheme="minorEastAsia" w:hAnsi="Cambria Math" w:cs="Arial"/>
+                        </w:rPr>
+                        <m:t>+</m:t>
+                      </m:r>
+                      <m:func>
+                        <m:funcPr>
+                          <m:ctrlPr>
+                            <w:rPr>
+                              <w:rFonts w:ascii="Cambria Math" w:eastAsiaTheme="minorEastAsia" w:hAnsi="Cambria Math" w:cs="Arial"/>
+                            </w:rPr>
+                          </m:ctrlPr>
+                        </m:funcPr>
+                        <m:fName>
+                          <m:r>
+                            <m:rPr>
+                              <m:sty m:val="p"/>
+                            </m:rPr>
+                            <w:rPr>
+                              <w:rFonts w:ascii="Cambria Math" w:eastAsiaTheme="minorEastAsia" w:hAnsi="Cambria Math" w:cs="Arial"/>
+                            </w:rPr>
+                            <m:t>cos</m:t>
+                          </m:r>
+                          <m:ctrlPr>
+                            <w:rPr>
+                              <w:rFonts w:ascii="Cambria Math" w:eastAsiaTheme="minorEastAsia" w:hAnsi="Cambria Math" w:cs="Arial"/>
+                              <w:i/>
+                            </w:rPr>
+                          </m:ctrlPr>
+                        </m:fName>
+                        <m:e>
+                          <m:d>
+                            <m:dPr>
+                              <m:ctrlPr>
+                                <w:rPr>
+                                  <w:rFonts w:ascii="Cambria Math" w:eastAsiaTheme="minorEastAsia" w:hAnsi="Cambria Math" w:cs="Arial"/>
+                                  <w:i/>
+                                </w:rPr>
+                              </m:ctrlPr>
+                            </m:dPr>
+                            <m:e>
+                              <m:f>
+                                <m:fPr>
+                                  <m:ctrlPr>
+                                    <w:rPr>
+                                      <w:rFonts w:ascii="Cambria Math" w:eastAsiaTheme="minorEastAsia" w:hAnsi="Cambria Math" w:cs="Arial"/>
+                                      <w:i/>
+                                    </w:rPr>
+                                  </m:ctrlPr>
+                                </m:fPr>
+                                <m:num>
+                                  <m:r>
+                                    <w:rPr>
+                                      <w:rFonts w:ascii="Cambria Math" w:eastAsiaTheme="minorEastAsia" w:hAnsi="Cambria Math" w:cs="Arial"/>
+                                    </w:rPr>
+                                    <m:t>π</m:t>
+                                  </m:r>
+                                </m:num>
+                                <m:den>
+                                  <m:r>
+                                    <w:rPr>
+                                      <w:rFonts w:ascii="Cambria Math" w:eastAsiaTheme="minorEastAsia" w:hAnsi="Cambria Math" w:cs="Arial"/>
+                                    </w:rPr>
+                                    <m:t>4</m:t>
+                                  </m:r>
+                                </m:den>
+                              </m:f>
+                            </m:e>
+                          </m:d>
+                        </m:e>
+                      </m:func>
+                      <m:r>
+                        <w:rPr>
+                          <w:rFonts w:ascii="Cambria Math" w:eastAsiaTheme="minorEastAsia" w:hAnsi="Cambria Math" w:cs="Arial"/>
+                        </w:rPr>
+                        <m:t>*</m:t>
+                      </m:r>
+                      <m:sSub>
+                        <m:sSubPr>
+                          <m:ctrlPr>
+                            <w:rPr>
+                              <w:rFonts w:ascii="Cambria Math" w:hAnsi="Cambria Math" w:cs="Arial"/>
+                              <w:i/>
+                            </w:rPr>
+                          </m:ctrlPr>
+                        </m:sSubPr>
+                        <m:e>
+                          <m:r>
+                            <w:rPr>
+                              <w:rFonts w:ascii="Cambria Math" w:hAnsi="Cambria Math" w:cs="Arial"/>
+                            </w:rPr>
+                            <m:t>R</m:t>
+                          </m:r>
+                        </m:e>
+                        <m:sub>
+                          <m:r>
+                            <w:rPr>
+                              <w:rFonts w:ascii="Cambria Math" w:hAnsi="Cambria Math" w:cs="Arial"/>
+                            </w:rPr>
+                            <m:t>b</m:t>
+                          </m:r>
+                        </m:sub>
+                      </m:sSub>
+                      <m:r>
+                        <w:rPr>
+                          <w:rFonts w:ascii="Cambria Math" w:hAnsi="Cambria Math" w:cs="Arial"/>
+                        </w:rPr>
+                        <m:t>-</m:t>
+                      </m:r>
+                      <m:sSub>
+                        <m:sSubPr>
+                          <m:ctrlPr>
+                            <w:rPr>
+                              <w:rFonts w:ascii="Cambria Math" w:eastAsiaTheme="minorEastAsia" w:hAnsi="Cambria Math" w:cs="Arial"/>
+                              <w:i/>
+                            </w:rPr>
+                          </m:ctrlPr>
+                        </m:sSubPr>
+                        <m:e>
+                          <m:r>
+                            <w:rPr>
+                              <w:rFonts w:ascii="Cambria Math" w:eastAsiaTheme="minorEastAsia" w:hAnsi="Cambria Math" w:cs="Arial"/>
+                            </w:rPr>
+                            <m:t>r</m:t>
+                          </m:r>
+                        </m:e>
+                        <m:sub>
+                          <m:r>
+                            <w:rPr>
+                              <w:rFonts w:ascii="Cambria Math" w:eastAsiaTheme="minorEastAsia" w:hAnsi="Cambria Math" w:cs="Arial"/>
+                            </w:rPr>
+                            <m:t>0</m:t>
+                          </m:r>
+                          <m:d>
+                            <m:dPr>
+                              <m:ctrlPr>
+                                <w:rPr>
+                                  <w:rFonts w:ascii="Cambria Math" w:eastAsiaTheme="minorEastAsia" w:hAnsi="Cambria Math" w:cs="Arial"/>
+                                  <w:i/>
+                                </w:rPr>
+                              </m:ctrlPr>
+                            </m:dPr>
+                            <m:e>
+                              <m:r>
+                                <w:rPr>
+                                  <w:rFonts w:ascii="Cambria Math" w:eastAsiaTheme="minorEastAsia" w:hAnsi="Cambria Math" w:cs="Arial"/>
+                                </w:rPr>
+                                <m:t>y</m:t>
+                              </m:r>
+                            </m:e>
+                          </m:d>
+                        </m:sub>
+                      </m:sSub>
+                    </m:num>
+                    <m:den>
+                      <m:sSub>
+                        <m:sSubPr>
+                          <m:ctrlPr>
+                            <w:rPr>
+                              <w:rFonts w:ascii="Cambria Math" w:eastAsiaTheme="minorEastAsia" w:hAnsi="Cambria Math" w:cs="Arial"/>
+                              <w:i/>
+                            </w:rPr>
+                          </m:ctrlPr>
+                        </m:sSubPr>
+                        <m:e>
+                          <m:r>
+                            <w:rPr>
+                              <w:rFonts w:ascii="Cambria Math" w:eastAsiaTheme="minorEastAsia" w:hAnsi="Cambria Math" w:cs="Arial"/>
+                            </w:rPr>
+                            <m:t>r</m:t>
+                          </m:r>
+                        </m:e>
+                        <m:sub>
+                          <m:r>
+                            <w:rPr>
+                              <w:rFonts w:ascii="Cambria Math" w:eastAsiaTheme="minorEastAsia" w:hAnsi="Cambria Math" w:cs="Arial"/>
+                            </w:rPr>
+                            <m:t>b</m:t>
+                          </m:r>
+                          <m:d>
+                            <m:dPr>
+                              <m:ctrlPr>
+                                <w:rPr>
+                                  <w:rFonts w:ascii="Cambria Math" w:eastAsiaTheme="minorEastAsia" w:hAnsi="Cambria Math" w:cs="Arial"/>
+                                  <w:i/>
+                                </w:rPr>
+                              </m:ctrlPr>
+                            </m:dPr>
+                            <m:e>
+                              <m:r>
+                                <w:rPr>
+                                  <w:rFonts w:ascii="Cambria Math" w:eastAsiaTheme="minorEastAsia" w:hAnsi="Cambria Math" w:cs="Arial"/>
+                                </w:rPr>
+                                <m:t>x</m:t>
+                              </m:r>
+                            </m:e>
+                          </m:d>
+                        </m:sub>
+                      </m:sSub>
+                      <m:r>
+                        <w:rPr>
+                          <w:rFonts w:ascii="Cambria Math" w:eastAsiaTheme="minorEastAsia" w:hAnsi="Cambria Math" w:cs="Arial"/>
+                        </w:rPr>
+                        <m:t>-</m:t>
+                      </m:r>
+                      <m:func>
+                        <m:funcPr>
+                          <m:ctrlPr>
+                            <w:rPr>
+                              <w:rFonts w:ascii="Cambria Math" w:eastAsiaTheme="minorEastAsia" w:hAnsi="Cambria Math" w:cs="Arial"/>
+                            </w:rPr>
+                          </m:ctrlPr>
+                        </m:funcPr>
+                        <m:fName>
+                          <m:r>
+                            <m:rPr>
+                              <m:sty m:val="p"/>
+                            </m:rPr>
+                            <w:rPr>
+                              <w:rFonts w:ascii="Cambria Math" w:eastAsiaTheme="minorEastAsia" w:hAnsi="Cambria Math" w:cs="Arial"/>
+                            </w:rPr>
+                            <m:t>cos</m:t>
+                          </m:r>
+                          <m:ctrlPr>
+                            <w:rPr>
+                              <w:rFonts w:ascii="Cambria Math" w:eastAsiaTheme="minorEastAsia" w:hAnsi="Cambria Math" w:cs="Arial"/>
+                              <w:i/>
+                            </w:rPr>
+                          </m:ctrlPr>
+                        </m:fName>
+                        <m:e>
+                          <m:d>
+                            <m:dPr>
+                              <m:ctrlPr>
+                                <w:rPr>
+                                  <w:rFonts w:ascii="Cambria Math" w:eastAsiaTheme="minorEastAsia" w:hAnsi="Cambria Math" w:cs="Arial"/>
+                                  <w:i/>
+                                </w:rPr>
+                              </m:ctrlPr>
+                            </m:dPr>
+                            <m:e>
+                              <m:f>
+                                <m:fPr>
+                                  <m:ctrlPr>
+                                    <w:rPr>
+                                      <w:rFonts w:ascii="Cambria Math" w:eastAsiaTheme="minorEastAsia" w:hAnsi="Cambria Math" w:cs="Arial"/>
+                                      <w:i/>
+                                    </w:rPr>
+                                  </m:ctrlPr>
+                                </m:fPr>
+                                <m:num>
+                                  <m:r>
+                                    <w:rPr>
+                                      <w:rFonts w:ascii="Cambria Math" w:eastAsiaTheme="minorEastAsia" w:hAnsi="Cambria Math" w:cs="Arial"/>
+                                    </w:rPr>
+                                    <m:t>π</m:t>
+                                  </m:r>
+                                </m:num>
+                                <m:den>
+                                  <m:r>
+                                    <w:rPr>
+                                      <w:rFonts w:ascii="Cambria Math" w:eastAsiaTheme="minorEastAsia" w:hAnsi="Cambria Math" w:cs="Arial"/>
+                                    </w:rPr>
+                                    <m:t>4</m:t>
+                                  </m:r>
+                                </m:den>
+                              </m:f>
+                            </m:e>
+                          </m:d>
+                        </m:e>
+                      </m:func>
+                      <m:r>
+                        <w:rPr>
+                          <w:rFonts w:ascii="Cambria Math" w:eastAsiaTheme="minorEastAsia" w:hAnsi="Cambria Math" w:cs="Arial"/>
+                        </w:rPr>
+                        <m:t>*</m:t>
+                      </m:r>
+                      <m:sSub>
+                        <m:sSubPr>
+                          <m:ctrlPr>
+                            <w:rPr>
+                              <w:rFonts w:ascii="Cambria Math" w:hAnsi="Cambria Math" w:cs="Arial"/>
+                              <w:i/>
+                            </w:rPr>
+                          </m:ctrlPr>
+                        </m:sSubPr>
+                        <m:e>
+                          <m:r>
+                            <w:rPr>
+                              <w:rFonts w:ascii="Cambria Math" w:hAnsi="Cambria Math" w:cs="Arial"/>
+                            </w:rPr>
+                            <m:t>R</m:t>
+                          </m:r>
+                        </m:e>
+                        <m:sub>
+                          <m:r>
+                            <w:rPr>
+                              <w:rFonts w:ascii="Cambria Math" w:hAnsi="Cambria Math" w:cs="Arial"/>
+                            </w:rPr>
+                            <m:t>b</m:t>
+                          </m:r>
+                        </m:sub>
+                      </m:sSub>
+                      <m:r>
+                        <w:rPr>
+                          <w:rFonts w:ascii="Cambria Math" w:hAnsi="Cambria Math" w:cs="Arial"/>
+                        </w:rPr>
+                        <m:t>-</m:t>
+                      </m:r>
+                      <m:sSub>
+                        <m:sSubPr>
+                          <m:ctrlPr>
+                            <w:rPr>
+                              <w:rFonts w:ascii="Cambria Math" w:eastAsiaTheme="minorEastAsia" w:hAnsi="Cambria Math" w:cs="Arial"/>
+                              <w:i/>
+                            </w:rPr>
+                          </m:ctrlPr>
+                        </m:sSubPr>
+                        <m:e>
+                          <m:r>
+                            <w:rPr>
+                              <w:rFonts w:ascii="Cambria Math" w:eastAsiaTheme="minorEastAsia" w:hAnsi="Cambria Math" w:cs="Arial"/>
+                            </w:rPr>
+                            <m:t>r</m:t>
+                          </m:r>
+                        </m:e>
+                        <m:sub>
+                          <m:r>
+                            <w:rPr>
+                              <w:rFonts w:ascii="Cambria Math" w:eastAsiaTheme="minorEastAsia" w:hAnsi="Cambria Math" w:cs="Arial"/>
+                            </w:rPr>
+                            <m:t>0</m:t>
+                          </m:r>
+                          <m:d>
+                            <m:dPr>
+                              <m:ctrlPr>
+                                <w:rPr>
+                                  <w:rFonts w:ascii="Cambria Math" w:eastAsiaTheme="minorEastAsia" w:hAnsi="Cambria Math" w:cs="Arial"/>
+                                  <w:i/>
+                                </w:rPr>
+                              </m:ctrlPr>
+                            </m:dPr>
+                            <m:e>
+                              <m:r>
+                                <w:rPr>
+                                  <w:rFonts w:ascii="Cambria Math" w:eastAsiaTheme="minorEastAsia" w:hAnsi="Cambria Math" w:cs="Arial"/>
+                                </w:rPr>
+                                <m:t>x</m:t>
+                              </m:r>
+                            </m:e>
+                          </m:d>
+                        </m:sub>
+                      </m:sSub>
+                    </m:den>
+                  </m:f>
+                </m:e>
+              </m:d>
+            </m:e>
+          </m:func>
+        </m:oMath>
+      </m:oMathPara>
+    </w:p>
+    <w:p>
+      <w:pPr>
+        <w:rPr>
+          <w:rFonts w:ascii="Arial" w:eastAsiaTheme="minorEastAsia" w:hAnsi="Arial" w:cs="Arial"/>
+        </w:rPr>
+      </w:pPr>
+      <w:r>
+        <w:rPr>
+          <w:rFonts w:ascii="Arial" w:eastAsiaTheme="minorEastAsia" w:hAnsi="Arial" w:cs="Arial"/>
+        </w:rPr>
+        <w:t xml:space="preserve">Où </w:t>
+      </w:r>
+      <m:oMath>
+        <m:sSub>
+          <m:sSubPr>
+            <m:ctrlPr>
+              <w:rPr>
+                <w:rFonts w:ascii="Cambria Math" w:hAnsi="Cambria Math" w:cs="Arial"/>
+                <w:i/>
+              </w:rPr>
+            </m:ctrlPr>
+          </m:sSubPr>
+          <m:e>
+            <m:acc>
+              <m:accPr>
+                <m:chr m:val="⃗"/>
+                <m:ctrlPr>
+                  <w:rPr>
+                    <w:rFonts w:ascii="Cambria Math" w:hAnsi="Cambria Math" w:cs="Arial"/>
+                    <w:i/>
+                  </w:rPr>
+                </m:ctrlPr>
+              </m:accPr>
+              <m:e>
+                <m:r>
+                  <w:rPr>
+                    <w:rFonts w:ascii="Cambria Math" w:hAnsi="Cambria Math" w:cs="Arial"/>
+                  </w:rPr>
+                  <m:t>r</m:t>
+                </m:r>
+              </m:e>
+            </m:acc>
+          </m:e>
+          <m:sub>
+            <m:r>
+              <w:rPr>
+                <w:rFonts w:ascii="Cambria Math" w:hAnsi="Cambria Math" w:cs="Arial"/>
+              </w:rPr>
+              <m:t>0</m:t>
+            </m:r>
+          </m:sub>
+        </m:sSub>
+      </m:oMath>
+      <w:r>
+        <w:rPr>
+          <w:rFonts w:ascii="Arial" w:eastAsiaTheme="minorEastAsia" w:hAnsi="Arial" w:cs="Arial"/>
+        </w:rPr>
+        <w:t xml:space="preserve"> est la position de l’observateur, </w:t>
+      </w:r>
+      <m:oMath>
+        <m:sSub>
+          <m:sSubPr>
+            <m:ctrlPr>
+              <w:rPr>
+                <w:rFonts w:ascii="Cambria Math" w:hAnsi="Cambria Math" w:cs="Arial"/>
+                <w:i/>
+              </w:rPr>
+            </m:ctrlPr>
+          </m:sSubPr>
+          <m:e>
+            <m:acc>
+              <m:accPr>
+                <m:chr m:val="⃗"/>
+                <m:ctrlPr>
+                  <w:rPr>
+                    <w:rFonts w:ascii="Cambria Math" w:hAnsi="Cambria Math" w:cs="Arial"/>
+                    <w:i/>
+                  </w:rPr>
+                </m:ctrlPr>
+              </m:accPr>
+              <m:e>
+                <m:r>
+                  <w:rPr>
+                    <w:rFonts w:ascii="Cambria Math" w:hAnsi="Cambria Math" w:cs="Arial"/>
+                  </w:rPr>
+                  <m:t>r</m:t>
+                </m:r>
+              </m:e>
+            </m:acc>
+          </m:e>
+          <m:sub>
+            <m:r>
+              <w:rPr>
+                <w:rFonts w:ascii="Cambria Math" w:hAnsi="Cambria Math" w:cs="Arial"/>
+              </w:rPr>
+              <m:t>b</m:t>
+            </m:r>
+          </m:sub>
+        </m:sSub>
+      </m:oMath>
+      <w:r>
+        <w:rPr>
+          <w:rFonts w:ascii="Arial" w:eastAsiaTheme="minorEastAsia" w:hAnsi="Arial" w:cs="Arial"/>
+        </w:rPr>
+        <w:t xml:space="preserve"> est la position du cylindre, </w:t>
+      </w:r>
+      <m:oMath>
+        <m:sSub>
+          <m:sSubPr>
+            <m:ctrlPr>
+              <w:rPr>
+                <w:rFonts w:ascii="Cambria Math" w:hAnsi="Cambria Math" w:cs="Arial"/>
+                <w:i/>
+              </w:rPr>
+            </m:ctrlPr>
+          </m:sSubPr>
+          <m:e>
+            <m:r>
+              <w:rPr>
+                <w:rFonts w:ascii="Cambria Math" w:hAnsi="Cambria Math" w:cs="Arial"/>
+              </w:rPr>
+              <m:t>R</m:t>
+            </m:r>
+          </m:e>
+          <m:sub>
+            <m:r>
+              <w:rPr>
+                <w:rFonts w:ascii="Cambria Math" w:hAnsi="Cambria Math" w:cs="Arial"/>
+              </w:rPr>
+              <m:t>b</m:t>
+            </m:r>
+          </m:sub>
+        </m:sSub>
+      </m:oMath>
+      <w:r>
+        <w:rPr>
+          <w:rFonts w:ascii="Arial" w:eastAsiaTheme="minorEastAsia" w:hAnsi="Arial" w:cs="Arial"/>
+        </w:rPr>
+        <w:t xml:space="preserve"> est le rayon du cylindre et </w:t>
+      </w:r>
+      <m:oMath>
+        <m:r>
+          <w:rPr>
+            <w:rFonts w:ascii="Cambria Math" w:eastAsiaTheme="minorEastAsia" w:hAnsi="Cambria Math" w:cs="Arial"/>
+          </w:rPr>
+          <m:t>h</m:t>
+        </m:r>
+      </m:oMath>
+      <w:r>
+        <w:rPr>
+          <w:rFonts w:ascii="Arial" w:eastAsiaTheme="minorEastAsia" w:hAnsi="Arial" w:cs="Arial"/>
+        </w:rPr>
+        <w:t xml:space="preserve"> est la hauteur du cylindre.</w:t>
+      </w:r>
+      <w:bookmarkStart w:id="1" w:name="_GoBack"/>
+      <w:bookmarkEnd w:id="1"/>
+    </w:p>
+    <w:p/>
     <w:p>
       <w:pPr>
         <w:rPr>
@@ -221,13 +3502,7 @@
                         <w:rPr>
                           <w:rFonts w:ascii="Cambria Math" w:hAnsi="Cambria Math" w:cs="Arial"/>
                         </w:rPr>
-                        <m:t>b</m:t>
-                      </m:r>
-                      <m:r>
-                        <w:rPr>
-                          <w:rFonts w:ascii="Cambria Math" w:hAnsi="Cambria Math" w:cs="Arial"/>
-                        </w:rPr>
-                        <m:t>(x)</m:t>
+                        <m:t>b(x)</m:t>
                       </m:r>
                     </m:sub>
                   </m:sSub>
@@ -283,13 +3558,7 @@
                 <w:rPr>
                   <w:rFonts w:ascii="Cambria Math" w:hAnsi="Cambria Math" w:cs="Arial"/>
                 </w:rPr>
-                <m:t>b</m:t>
-              </m:r>
-              <m:r>
-                <w:rPr>
-                  <w:rFonts w:ascii="Cambria Math" w:hAnsi="Cambria Math" w:cs="Arial"/>
-                </w:rPr>
-                <m:t>(y)</m:t>
+                <m:t>b(y)</m:t>
               </m:r>
             </m:sub>
           </m:sSub>
@@ -359,21 +3628,47 @@
         </w:rPr>
         <w:t xml:space="preserve"> est le rayon du cylindre et </w:t>
       </w:r>
-      <w:proofErr w:type="spellStart"/>
-      <w:r>
-        <w:rPr>
-          <w:rFonts w:ascii="Arial" w:eastAsiaTheme="minorEastAsia" w:hAnsi="Arial" w:cs="Arial"/>
-        </w:rPr>
-        <w:t>r</w:t>
-      </w:r>
-      <w:r>
-        <w:rPr>
-          <w:rFonts w:ascii="Arial" w:eastAsiaTheme="minorEastAsia" w:hAnsi="Arial" w:cs="Arial"/>
-          <w:vertAlign w:val="subscript"/>
-        </w:rPr>
-        <w:t>b</w:t>
-      </w:r>
-      <w:proofErr w:type="spellEnd"/>
+      <m:oMath>
+        <m:sSub>
+          <m:sSubPr>
+            <m:ctrlPr>
+              <w:rPr>
+                <w:rFonts w:ascii="Cambria Math" w:hAnsi="Cambria Math" w:cs="Arial"/>
+                <w:i/>
+              </w:rPr>
+            </m:ctrlPr>
+          </m:sSubPr>
+          <m:e>
+            <m:acc>
+              <m:accPr>
+                <m:chr m:val="⃗"/>
+                <m:ctrlPr>
+                  <w:rPr>
+                    <w:rFonts w:ascii="Cambria Math" w:hAnsi="Cambria Math" w:cs="Arial"/>
+                    <w:i/>
+                  </w:rPr>
+                </m:ctrlPr>
+              </m:accPr>
+              <m:e>
+                <m:r>
+                  <w:rPr>
+                    <w:rFonts w:ascii="Cambria Math" w:hAnsi="Cambria Math" w:cs="Arial"/>
+                  </w:rPr>
+                  <m:t>r</m:t>
+                </m:r>
+              </m:e>
+            </m:acc>
+          </m:e>
+          <m:sub>
+            <m:r>
+              <w:rPr>
+                <w:rFonts w:ascii="Cambria Math" w:hAnsi="Cambria Math" w:cs="Arial"/>
+              </w:rPr>
+              <m:t>b</m:t>
+            </m:r>
+          </m:sub>
+        </m:sSub>
+      </m:oMath>
       <w:r>
         <w:rPr>
           <w:rFonts w:ascii="Arial" w:eastAsiaTheme="minorEastAsia" w:hAnsi="Arial" w:cs="Arial"/>
@@ -411,25 +3706,7 @@
                 <w:rPr>
                   <w:rFonts w:ascii="Cambria Math" w:hAnsi="Cambria Math" w:cs="Arial"/>
                 </w:rPr>
-                <m:t>b(</m:t>
-              </m:r>
-              <m:r>
-                <w:rPr>
-                  <w:rFonts w:ascii="Cambria Math" w:hAnsi="Cambria Math" w:cs="Arial"/>
-                </w:rPr>
-                <m:t>z</m:t>
-              </m:r>
-              <m:r>
-                <w:rPr>
-                  <w:rFonts w:ascii="Cambria Math" w:hAnsi="Cambria Math" w:cs="Arial"/>
-                </w:rPr>
-                <m:t>)</m:t>
-              </m:r>
-              <m:r>
-                <w:rPr>
-                  <w:rFonts w:ascii="Cambria Math" w:hAnsi="Cambria Math" w:cs="Arial"/>
-                </w:rPr>
-                <m:t xml:space="preserve"> </m:t>
+                <m:t xml:space="preserve">b(z) </m:t>
               </m:r>
             </m:sub>
           </m:sSub>
@@ -733,6 +4010,12 @@
       </m:oMath>
       <w:r>
         <w:rPr>
+          <w:rFonts w:ascii="Arial" w:eastAsiaTheme="minorEastAsia" w:hAnsi="Arial" w:cs="Arial"/>
+        </w:rPr>
+        <w:t xml:space="preserve"> </w:t>
+      </w:r>
+      <w:r>
+        <w:rPr>
           <w:rFonts w:ascii="Arial" w:hAnsi="Arial" w:cs="Arial"/>
         </w:rPr>
         <w:t xml:space="preserve">pour lesquels x et y respectent l’inéquation </w:t>
@@ -859,13 +4142,7 @@
             <w:rPr>
               <w:rFonts w:ascii="Cambria Math" w:hAnsi="Cambria Math" w:cs="Arial"/>
             </w:rPr>
-            <m:t>)^2</m:t>
-          </m:r>
-          <m:r>
-            <w:rPr>
-              <w:rFonts w:ascii="Cambria Math" w:hAnsi="Cambria Math" w:cs="Arial"/>
-            </w:rPr>
-            <m:t>≤</m:t>
+            <m:t>)^2≤</m:t>
           </m:r>
           <m:sSub>
             <m:sSubPr>
@@ -912,7 +4189,14 @@
         <w:rPr>
           <w:rFonts w:ascii="Arial" w:hAnsi="Arial" w:cs="Arial"/>
         </w:rPr>
-        <w:t xml:space="preserve">Pour déterminer si un rayon touche le bloc cylindrique, il faut trouver l’intersection entre les trois surfaces du cylindre (surface latérale et extrémités) et sélectionner celle pour laquelle la distance parcourue est la plus faible. Pour cela, il suffit de remplacer x, y et z dans les équations ci-haut par </w:t>
+        <w:t xml:space="preserve">Pour déterminer si un rayon touche le bloc cylindrique, il faut trouver l’intersection entre les trois surfaces du cylindre (surface latérale et extrémités) et sélectionner celle pour laquelle la distance parcourue est la plus faible. Pour cela, il suffit de remplacer x, y et z </w:t>
+      </w:r>
+      <w:r>
+        <w:rPr>
+          <w:rFonts w:ascii="Arial" w:hAnsi="Arial" w:cs="Arial"/>
+        </w:rPr>
+        <w:lastRenderedPageBreak/>
+        <w:t xml:space="preserve">dans les équations ci-haut par </w:t>
       </w:r>
       <m:oMath>
         <m:sSub>
@@ -1139,20 +4423,7 @@
         <w:rPr>
           <w:rFonts w:ascii="Arial" w:hAnsi="Arial" w:cs="Arial"/>
         </w:rPr>
-        <w:t xml:space="preserve">Le bloc rectangulaire peut être modélisé par ses 6 plans dont on associe à chacun un domaine. Pour déterminer le point d’intersection, nous pouvons procéder de la même </w:t>
-      </w:r>
-      <w:r>
-        <w:rPr>
-          <w:rFonts w:ascii="Arial" w:hAnsi="Arial" w:cs="Arial"/>
-        </w:rPr>
-        <w:lastRenderedPageBreak/>
-        <w:t xml:space="preserve">manière que pour le cylindre, soit résoudre chaque équation en remplaçant x, y et z par </w:t>
-      </w:r>
-      <w:r>
-        <w:rPr>
-          <w:rFonts w:ascii="Arial" w:hAnsi="Arial" w:cs="Arial"/>
-        </w:rPr>
-        <w:t xml:space="preserve"> </w:t>
+        <w:t xml:space="preserve">Le bloc rectangulaire peut être modélisé par ses 6 plans dont on associe à chacun un domaine. Pour déterminer le point d’intersection, nous pouvons procéder de la même manière que pour le cylindre, soit résoudre chaque équation en remplaçant x, y et z par  </w:t>
       </w:r>
       <m:oMath>
         <m:sSub>
@@ -1683,13 +4954,7 @@
           <w:rPr>
             <w:rFonts w:ascii="Cambria Math" w:hAnsi="Cambria Math" w:cs="Arial"/>
           </w:rPr>
-          <m:t>×</m:t>
-        </m:r>
-        <m:r>
-          <w:rPr>
-            <w:rFonts w:ascii="Cambria Math" w:hAnsi="Cambria Math" w:cs="Arial"/>
-          </w:rPr>
-          <m:t xml:space="preserve"> </m:t>
+          <m:t xml:space="preserve">× </m:t>
         </m:r>
         <m:acc>
           <m:accPr>
@@ -2552,13 +5817,7 @@
           <w:rPr>
             <w:rFonts w:ascii="Cambria Math" w:hAnsi="Cambria Math" w:cs="Arial"/>
           </w:rPr>
-          <m:t>&lt;</m:t>
-        </m:r>
-        <m:r>
-          <w:rPr>
-            <w:rFonts w:ascii="Cambria Math" w:hAnsi="Cambria Math" w:cs="Arial"/>
-          </w:rPr>
-          <m:t>1</m:t>
+          <m:t>&lt;1</m:t>
         </m:r>
       </m:oMath>
       <w:r>
@@ -2572,13 +5831,7 @@
         <w:rPr>
           <w:rFonts w:ascii="Arial" w:eastAsiaTheme="minorEastAsia" w:hAnsi="Arial" w:cs="Arial"/>
         </w:rPr>
-        <w:t>réf</w:t>
-      </w:r>
-      <w:r>
-        <w:rPr>
-          <w:rFonts w:ascii="Arial" w:eastAsiaTheme="minorEastAsia" w:hAnsi="Arial" w:cs="Arial"/>
-        </w:rPr>
-        <w:t>raxion</w:t>
+        <w:t>réfraxion</w:t>
       </w:r>
       <w:proofErr w:type="spellEnd"/>
       <w:r>
@@ -2687,13 +5940,7 @@
             <w:rPr>
               <w:rFonts w:ascii="Cambria Math" w:hAnsi="Cambria Math" w:cs="Arial"/>
             </w:rPr>
-            <m:t>=</m:t>
-          </m:r>
-          <m:r>
-            <w:rPr>
-              <w:rFonts w:ascii="Cambria Math" w:hAnsi="Cambria Math" w:cs="Arial"/>
-            </w:rPr>
-            <m:t>-</m:t>
+            <m:t>=-</m:t>
           </m:r>
           <m:func>
             <m:funcPr>
@@ -2778,13 +6025,7 @@
             <w:rPr>
               <w:rFonts w:ascii="Cambria Math" w:hAnsi="Cambria Math" w:cs="Arial"/>
             </w:rPr>
-            <m:t>+</m:t>
-          </m:r>
-          <m:r>
-            <w:rPr>
-              <w:rFonts w:ascii="Cambria Math" w:hAnsi="Cambria Math" w:cs="Arial"/>
-            </w:rPr>
-            <m:t xml:space="preserve"> </m:t>
+            <m:t xml:space="preserve">+ </m:t>
           </m:r>
           <m:acc>
             <m:accPr>
@@ -2880,7 +6121,6 @@
         </m:oMath>
       </m:oMathPara>
     </w:p>
-    <w:bookmarkEnd w:id="0"/>
     <w:p>
       <w:pPr>
         <w:rPr>
@@ -3441,6 +6681,48 @@
       <w:color w:val="808080"/>
     </w:rPr>
   </w:style>
+  <w:style w:type="paragraph" w:styleId="Caption">
+    <w:name w:val="caption"/>
+    <w:basedOn w:val="Normal"/>
+    <w:next w:val="Normal"/>
+    <w:uiPriority w:val="35"/>
+    <w:unhideWhenUsed/>
+    <w:qFormat/>
+    <w:rsid w:val="008A3380"/>
+    <w:pPr>
+      <w:spacing w:after="200" w:line="240" w:lineRule="auto"/>
+    </w:pPr>
+    <w:rPr>
+      <w:i/>
+      <w:iCs/>
+      <w:color w:val="44546A" w:themeColor="text2"/>
+      <w:sz w:val="18"/>
+      <w:szCs w:val="18"/>
+    </w:rPr>
+  </w:style>
+  <w:style w:type="character" w:styleId="Hyperlink">
+    <w:name w:val="Hyperlink"/>
+    <w:basedOn w:val="DefaultParagraphFont"/>
+    <w:uiPriority w:val="99"/>
+    <w:unhideWhenUsed/>
+    <w:rsid w:val="008A3380"/>
+    <w:rPr>
+      <w:color w:val="0563C1" w:themeColor="hyperlink"/>
+      <w:u w:val="single"/>
+    </w:rPr>
+  </w:style>
+  <w:style w:type="character" w:styleId="UnresolvedMention">
+    <w:name w:val="Unresolved Mention"/>
+    <w:basedOn w:val="DefaultParagraphFont"/>
+    <w:uiPriority w:val="99"/>
+    <w:semiHidden/>
+    <w:unhideWhenUsed/>
+    <w:rsid w:val="008A3380"/>
+    <w:rPr>
+      <w:color w:val="808080"/>
+      <w:shd w:val="clear" w:color="auto" w:fill="E6E6E6"/>
+    </w:rPr>
+  </w:style>
 </w:styles>
 </file>
 

</xml_diff>

<commit_message>
ajout des equations pour la position des images des points
</commit_message>
<xml_diff>
--- a/TP4/Rapport.docx
+++ b/TP4/Rapport.docx
@@ -3219,11 +3219,27 @@
           <w:rFonts w:ascii="Arial" w:eastAsiaTheme="minorEastAsia" w:hAnsi="Arial" w:cs="Arial"/>
         </w:rPr>
       </w:pPr>
+      <w:proofErr w:type="spellStart"/>
+      <w:proofErr w:type="gramStart"/>
       <w:r>
         <w:rPr>
           <w:rFonts w:ascii="Arial" w:eastAsiaTheme="minorEastAsia" w:hAnsi="Arial" w:cs="Arial"/>
         </w:rPr>
-        <w:t xml:space="preserve">Où </w:t>
+        <w:t>sont</w:t>
+      </w:r>
+      <w:proofErr w:type="spellEnd"/>
+      <w:proofErr w:type="gramEnd"/>
+      <w:r>
+        <w:rPr>
+          <w:rFonts w:ascii="Arial" w:eastAsiaTheme="minorEastAsia" w:hAnsi="Arial" w:cs="Arial"/>
+        </w:rPr>
+        <w:t xml:space="preserve"> respectivement les angles minimums et maximums pour qu’un rayon partant de l’observateur atteigne le cylindre, o</w:t>
+      </w:r>
+      <w:r>
+        <w:rPr>
+          <w:rFonts w:ascii="Arial" w:eastAsiaTheme="minorEastAsia" w:hAnsi="Arial" w:cs="Arial"/>
+        </w:rPr>
+        <w:t xml:space="preserve">ù </w:t>
       </w:r>
       <m:oMath>
         <m:sSub>
@@ -3367,8 +3383,6 @@
         </w:rPr>
         <w:t xml:space="preserve"> est la hauteur du cylindre.</w:t>
       </w:r>
-      <w:bookmarkStart w:id="1" w:name="_GoBack"/>
-      <w:bookmarkEnd w:id="1"/>
     </w:p>
     <w:p/>
     <w:p>
@@ -4189,14 +4203,14 @@
         <w:rPr>
           <w:rFonts w:ascii="Arial" w:hAnsi="Arial" w:cs="Arial"/>
         </w:rPr>
-        <w:t xml:space="preserve">Pour déterminer si un rayon touche le bloc cylindrique, il faut trouver l’intersection entre les trois surfaces du cylindre (surface latérale et extrémités) et sélectionner celle pour laquelle la distance parcourue est la plus faible. Pour cela, il suffit de remplacer x, y et z </w:t>
+        <w:t xml:space="preserve">Pour déterminer si un rayon touche le bloc cylindrique, il faut trouver l’intersection entre les trois surfaces du cylindre (surface latérale et extrémités) et sélectionner celle pour </w:t>
       </w:r>
       <w:r>
         <w:rPr>
           <w:rFonts w:ascii="Arial" w:hAnsi="Arial" w:cs="Arial"/>
         </w:rPr>
         <w:lastRenderedPageBreak/>
-        <w:t xml:space="preserve">dans les équations ci-haut par </w:t>
+        <w:t xml:space="preserve">laquelle la distance parcourue est la plus faible. Pour cela, il suffit de remplacer x, y et z dans les équations ci-haut par </w:t>
       </w:r>
       <m:oMath>
         <m:sSub>
@@ -5824,21 +5838,19 @@
         <w:rPr>
           <w:rFonts w:ascii="Arial" w:eastAsiaTheme="minorEastAsia" w:hAnsi="Arial" w:cs="Arial"/>
         </w:rPr>
-        <w:t xml:space="preserve"> , il s’agit d’une </w:t>
-      </w:r>
-      <w:proofErr w:type="spellStart"/>
+        <w:t> , il s’agit d’une réfra</w:t>
+      </w:r>
       <w:r>
         <w:rPr>
           <w:rFonts w:ascii="Arial" w:eastAsiaTheme="minorEastAsia" w:hAnsi="Arial" w:cs="Arial"/>
         </w:rPr>
-        <w:t>réfraxion</w:t>
-      </w:r>
-      <w:proofErr w:type="spellEnd"/>
+        <w:t>ct</w:t>
+      </w:r>
       <w:r>
         <w:rPr>
           <w:rFonts w:ascii="Arial" w:eastAsiaTheme="minorEastAsia" w:hAnsi="Arial" w:cs="Arial"/>
         </w:rPr>
-        <w:t xml:space="preserve">. La direction du rayon réfléchit </w:t>
+        <w:t xml:space="preserve">ion. La direction du rayon réfléchit </w:t>
       </w:r>
       <m:oMath>
         <m:sSub>
@@ -6127,6 +6139,537 @@
           <w:rFonts w:ascii="Arial" w:hAnsi="Arial" w:cs="Arial"/>
         </w:rPr>
       </w:pPr>
+    </w:p>
+    <w:p>
+      <w:pPr>
+        <w:rPr>
+          <w:rFonts w:ascii="Arial" w:hAnsi="Arial" w:cs="Arial"/>
+        </w:rPr>
+      </w:pPr>
+    </w:p>
+    <w:p>
+      <w:pPr>
+        <w:rPr>
+          <w:rFonts w:ascii="Arial" w:hAnsi="Arial" w:cs="Arial"/>
+          <w:sz w:val="28"/>
+          <w:szCs w:val="28"/>
+        </w:rPr>
+      </w:pPr>
+      <w:r>
+        <w:rPr>
+          <w:rFonts w:ascii="Arial" w:hAnsi="Arial" w:cs="Arial"/>
+          <w:sz w:val="28"/>
+          <w:szCs w:val="28"/>
+        </w:rPr>
+        <w:t>Équations pour déterminer les positions des images des points du bloc rectangulaire atteints par des rayons</w:t>
+      </w:r>
+    </w:p>
+    <w:p>
+      <w:pPr>
+        <w:rPr>
+          <w:rFonts w:ascii="Arial" w:hAnsi="Arial" w:cs="Arial"/>
+        </w:rPr>
+      </w:pPr>
+      <w:r>
+        <w:rPr>
+          <w:rFonts w:ascii="Arial" w:hAnsi="Arial" w:cs="Arial"/>
+        </w:rPr>
+        <w:t>Pour chaque rayon, il faut déterminer la distance d totale parcourue par la lumière depuis la source :</w:t>
+      </w:r>
+    </w:p>
+    <w:p>
+      <w:pPr>
+        <w:rPr>
+          <w:rFonts w:ascii="Arial" w:eastAsiaTheme="minorEastAsia" w:hAnsi="Arial" w:cs="Arial"/>
+        </w:rPr>
+      </w:pPr>
+      <m:oMathPara>
+        <m:oMath>
+          <m:r>
+            <w:rPr>
+              <w:rFonts w:ascii="Cambria Math" w:hAnsi="Cambria Math" w:cs="Arial"/>
+            </w:rPr>
+            <m:t xml:space="preserve">d= </m:t>
+          </m:r>
+          <m:nary>
+            <m:naryPr>
+              <m:chr m:val="∑"/>
+              <m:limLoc m:val="undOvr"/>
+              <m:supHide m:val="1"/>
+              <m:ctrlPr>
+                <w:rPr>
+                  <w:rFonts w:ascii="Cambria Math" w:hAnsi="Cambria Math" w:cs="Arial"/>
+                  <w:i/>
+                </w:rPr>
+              </m:ctrlPr>
+            </m:naryPr>
+            <m:sub>
+              <m:r>
+                <w:rPr>
+                  <w:rFonts w:ascii="Cambria Math" w:hAnsi="Cambria Math" w:cs="Arial"/>
+                </w:rPr>
+                <m:t>i=1</m:t>
+              </m:r>
+            </m:sub>
+            <m:sup/>
+            <m:e>
+              <m:d>
+                <m:dPr>
+                  <m:begChr m:val="|"/>
+                  <m:endChr m:val="|"/>
+                  <m:ctrlPr>
+                    <w:rPr>
+                      <w:rFonts w:ascii="Cambria Math" w:hAnsi="Cambria Math" w:cs="Arial"/>
+                      <w:i/>
+                    </w:rPr>
+                  </m:ctrlPr>
+                </m:dPr>
+                <m:e>
+                  <m:sSub>
+                    <m:sSubPr>
+                      <m:ctrlPr>
+                        <w:rPr>
+                          <w:rFonts w:ascii="Cambria Math" w:hAnsi="Cambria Math" w:cs="Arial"/>
+                          <w:i/>
+                        </w:rPr>
+                      </m:ctrlPr>
+                    </m:sSubPr>
+                    <m:e>
+                      <m:acc>
+                        <m:accPr>
+                          <m:chr m:val="⃗"/>
+                          <m:ctrlPr>
+                            <w:rPr>
+                              <w:rFonts w:ascii="Cambria Math" w:hAnsi="Cambria Math" w:cs="Arial"/>
+                              <w:i/>
+                            </w:rPr>
+                          </m:ctrlPr>
+                        </m:accPr>
+                        <m:e>
+                          <m:r>
+                            <w:rPr>
+                              <w:rFonts w:ascii="Cambria Math" w:hAnsi="Cambria Math" w:cs="Arial"/>
+                            </w:rPr>
+                            <m:t>r</m:t>
+                          </m:r>
+                        </m:e>
+                      </m:acc>
+                    </m:e>
+                    <m:sub>
+                      <m:r>
+                        <w:rPr>
+                          <w:rFonts w:ascii="Cambria Math" w:hAnsi="Cambria Math" w:cs="Arial"/>
+                        </w:rPr>
+                        <m:t>i</m:t>
+                      </m:r>
+                    </m:sub>
+                  </m:sSub>
+                  <m:r>
+                    <m:rPr>
+                      <m:sty m:val="p"/>
+                    </m:rPr>
+                    <w:rPr>
+                      <w:rFonts w:ascii="Cambria Math" w:eastAsiaTheme="minorEastAsia" w:hAnsi="Arial" w:cs="Arial"/>
+                    </w:rPr>
+                    <m:t>-</m:t>
+                  </m:r>
+                  <m:sSub>
+                    <m:sSubPr>
+                      <m:ctrlPr>
+                        <w:rPr>
+                          <w:rFonts w:ascii="Cambria Math" w:hAnsi="Cambria Math" w:cs="Arial"/>
+                          <w:i/>
+                        </w:rPr>
+                      </m:ctrlPr>
+                    </m:sSubPr>
+                    <m:e>
+                      <m:acc>
+                        <m:accPr>
+                          <m:chr m:val="⃗"/>
+                          <m:ctrlPr>
+                            <w:rPr>
+                              <w:rFonts w:ascii="Cambria Math" w:hAnsi="Cambria Math" w:cs="Arial"/>
+                              <w:i/>
+                            </w:rPr>
+                          </m:ctrlPr>
+                        </m:accPr>
+                        <m:e>
+                          <m:r>
+                            <w:rPr>
+                              <w:rFonts w:ascii="Cambria Math" w:hAnsi="Cambria Math" w:cs="Arial"/>
+                            </w:rPr>
+                            <m:t>r</m:t>
+                          </m:r>
+                        </m:e>
+                      </m:acc>
+                    </m:e>
+                    <m:sub>
+                      <m:r>
+                        <w:rPr>
+                          <w:rFonts w:ascii="Cambria Math" w:hAnsi="Cambria Math" w:cs="Arial"/>
+                        </w:rPr>
+                        <m:t>i-1</m:t>
+                      </m:r>
+                    </m:sub>
+                  </m:sSub>
+                  <m:r>
+                    <m:rPr>
+                      <m:sty m:val="p"/>
+                    </m:rPr>
+                    <w:rPr>
+                      <w:rFonts w:ascii="Cambria Math" w:eastAsiaTheme="minorEastAsia" w:hAnsi="Cambria Math" w:cs="Arial"/>
+                    </w:rPr>
+                    <m:t xml:space="preserve"> </m:t>
+                  </m:r>
+                </m:e>
+              </m:d>
+            </m:e>
+          </m:nary>
+        </m:oMath>
+      </m:oMathPara>
+    </w:p>
+    <w:p>
+      <w:pPr>
+        <w:rPr>
+          <w:rFonts w:ascii="Arial" w:eastAsiaTheme="minorEastAsia" w:hAnsi="Arial" w:cs="Arial"/>
+        </w:rPr>
+      </w:pPr>
+      <w:proofErr w:type="gramStart"/>
+      <w:r>
+        <w:rPr>
+          <w:rFonts w:ascii="Arial" w:hAnsi="Arial" w:cs="Arial"/>
+        </w:rPr>
+        <w:lastRenderedPageBreak/>
+        <w:t>où</w:t>
+      </w:r>
+      <w:proofErr w:type="gramEnd"/>
+      <w:r>
+        <w:rPr>
+          <w:rFonts w:ascii="Arial" w:hAnsi="Arial" w:cs="Arial"/>
+        </w:rPr>
+        <w:t xml:space="preserve"> les </w:t>
+      </w:r>
+      <m:oMath>
+        <m:sSub>
+          <m:sSubPr>
+            <m:ctrlPr>
+              <w:rPr>
+                <w:rFonts w:ascii="Cambria Math" w:hAnsi="Cambria Math" w:cs="Arial"/>
+                <w:i/>
+              </w:rPr>
+            </m:ctrlPr>
+          </m:sSubPr>
+          <m:e>
+            <m:acc>
+              <m:accPr>
+                <m:chr m:val="⃗"/>
+                <m:ctrlPr>
+                  <w:rPr>
+                    <w:rFonts w:ascii="Cambria Math" w:hAnsi="Cambria Math" w:cs="Arial"/>
+                    <w:i/>
+                  </w:rPr>
+                </m:ctrlPr>
+              </m:accPr>
+              <m:e>
+                <m:r>
+                  <w:rPr>
+                    <w:rFonts w:ascii="Cambria Math" w:hAnsi="Cambria Math" w:cs="Arial"/>
+                  </w:rPr>
+                  <m:t>r</m:t>
+                </m:r>
+              </m:e>
+            </m:acc>
+          </m:e>
+          <m:sub>
+            <m:r>
+              <w:rPr>
+                <w:rFonts w:ascii="Cambria Math" w:hAnsi="Cambria Math" w:cs="Arial"/>
+              </w:rPr>
+              <m:t>i</m:t>
+            </m:r>
+          </m:sub>
+        </m:sSub>
+      </m:oMath>
+      <w:r>
+        <w:rPr>
+          <w:rFonts w:ascii="Arial" w:eastAsiaTheme="minorEastAsia" w:hAnsi="Arial" w:cs="Arial"/>
+        </w:rPr>
+        <w:t xml:space="preserve"> pour i &gt; 0 sont les positions des rayons lorsqu’ils touchent au bloc cylindrique ou au bloc rectangulaire et </w:t>
+      </w:r>
+      <m:oMath>
+        <m:sSub>
+          <m:sSubPr>
+            <m:ctrlPr>
+              <w:rPr>
+                <w:rFonts w:ascii="Cambria Math" w:hAnsi="Cambria Math" w:cs="Arial"/>
+                <w:i/>
+              </w:rPr>
+            </m:ctrlPr>
+          </m:sSubPr>
+          <m:e>
+            <m:acc>
+              <m:accPr>
+                <m:chr m:val="⃗"/>
+                <m:ctrlPr>
+                  <w:rPr>
+                    <w:rFonts w:ascii="Cambria Math" w:hAnsi="Cambria Math" w:cs="Arial"/>
+                    <w:i/>
+                  </w:rPr>
+                </m:ctrlPr>
+              </m:accPr>
+              <m:e>
+                <m:r>
+                  <w:rPr>
+                    <w:rFonts w:ascii="Cambria Math" w:hAnsi="Cambria Math" w:cs="Arial"/>
+                  </w:rPr>
+                  <m:t>r</m:t>
+                </m:r>
+              </m:e>
+            </m:acc>
+          </m:e>
+          <m:sub>
+            <m:r>
+              <w:rPr>
+                <w:rFonts w:ascii="Cambria Math" w:hAnsi="Cambria Math" w:cs="Arial"/>
+              </w:rPr>
+              <m:t>0</m:t>
+            </m:r>
+          </m:sub>
+        </m:sSub>
+      </m:oMath>
+      <w:r>
+        <w:rPr>
+          <w:rFonts w:ascii="Arial" w:eastAsiaTheme="minorEastAsia" w:hAnsi="Arial" w:cs="Arial"/>
+        </w:rPr>
+        <w:t xml:space="preserve"> est la position de l’observateur.</w:t>
+      </w:r>
+    </w:p>
+    <w:p>
+      <w:pPr>
+        <w:rPr>
+          <w:rFonts w:ascii="Arial" w:hAnsi="Arial" w:cs="Arial"/>
+        </w:rPr>
+      </w:pPr>
+      <w:r>
+        <w:rPr>
+          <w:rFonts w:ascii="Arial" w:hAnsi="Arial" w:cs="Arial"/>
+        </w:rPr>
+        <w:t xml:space="preserve">La position de l’image du point est ainsi </w:t>
+      </w:r>
+    </w:p>
+    <w:bookmarkStart w:id="1" w:name="_GoBack"/>
+    <w:bookmarkEnd w:id="1"/>
+    <w:p>
+      <w:pPr>
+        <w:rPr>
+          <w:rFonts w:ascii="Arial" w:hAnsi="Arial" w:cs="Arial"/>
+        </w:rPr>
+      </w:pPr>
+      <m:oMathPara>
+        <m:oMath>
+          <m:sSub>
+            <m:sSubPr>
+              <m:ctrlPr>
+                <w:rPr>
+                  <w:rFonts w:ascii="Cambria Math" w:hAnsi="Cambria Math" w:cs="Arial"/>
+                  <w:i/>
+                </w:rPr>
+              </m:ctrlPr>
+            </m:sSubPr>
+            <m:e>
+              <m:acc>
+                <m:accPr>
+                  <m:chr m:val="⃗"/>
+                  <m:ctrlPr>
+                    <w:rPr>
+                      <w:rFonts w:ascii="Cambria Math" w:hAnsi="Cambria Math" w:cs="Arial"/>
+                      <w:i/>
+                    </w:rPr>
+                  </m:ctrlPr>
+                </m:accPr>
+                <m:e>
+                  <m:r>
+                    <w:rPr>
+                      <w:rFonts w:ascii="Cambria Math" w:hAnsi="Cambria Math" w:cs="Arial"/>
+                    </w:rPr>
+                    <m:t>r</m:t>
+                  </m:r>
+                </m:e>
+              </m:acc>
+            </m:e>
+            <m:sub>
+              <m:r>
+                <w:rPr>
+                  <w:rFonts w:ascii="Cambria Math" w:hAnsi="Cambria Math" w:cs="Arial"/>
+                </w:rPr>
+                <m:t>f</m:t>
+              </m:r>
+            </m:sub>
+          </m:sSub>
+          <m:r>
+            <w:rPr>
+              <w:rFonts w:ascii="Cambria Math" w:hAnsi="Cambria Math" w:cs="Arial"/>
+            </w:rPr>
+            <m:t xml:space="preserve">= </m:t>
+          </m:r>
+          <m:sSub>
+            <m:sSubPr>
+              <m:ctrlPr>
+                <w:rPr>
+                  <w:rFonts w:ascii="Cambria Math" w:hAnsi="Cambria Math" w:cs="Arial"/>
+                  <w:i/>
+                </w:rPr>
+              </m:ctrlPr>
+            </m:sSubPr>
+            <m:e>
+              <m:acc>
+                <m:accPr>
+                  <m:chr m:val="⃗"/>
+                  <m:ctrlPr>
+                    <w:rPr>
+                      <w:rFonts w:ascii="Cambria Math" w:hAnsi="Cambria Math" w:cs="Arial"/>
+                      <w:i/>
+                    </w:rPr>
+                  </m:ctrlPr>
+                </m:accPr>
+                <m:e>
+                  <m:r>
+                    <w:rPr>
+                      <w:rFonts w:ascii="Cambria Math" w:hAnsi="Cambria Math" w:cs="Arial"/>
+                    </w:rPr>
+                    <m:t>r</m:t>
+                  </m:r>
+                </m:e>
+              </m:acc>
+            </m:e>
+            <m:sub>
+              <m:r>
+                <w:rPr>
+                  <w:rFonts w:ascii="Cambria Math" w:hAnsi="Cambria Math" w:cs="Arial"/>
+                </w:rPr>
+                <m:t>0</m:t>
+              </m:r>
+            </m:sub>
+          </m:sSub>
+          <m:r>
+            <w:rPr>
+              <w:rFonts w:ascii="Cambria Math" w:eastAsiaTheme="minorEastAsia" w:hAnsi="Cambria Math" w:cs="Arial"/>
+            </w:rPr>
+            <m:t>+</m:t>
+          </m:r>
+          <m:r>
+            <w:rPr>
+              <w:rFonts w:ascii="Cambria Math" w:hAnsi="Cambria Math" w:cs="Arial"/>
+            </w:rPr>
+            <m:t>d</m:t>
+          </m:r>
+          <m:sSub>
+            <m:sSubPr>
+              <m:ctrlPr>
+                <w:rPr>
+                  <w:rFonts w:ascii="Cambria Math" w:hAnsi="Cambria Math" w:cs="Arial"/>
+                  <w:i/>
+                </w:rPr>
+              </m:ctrlPr>
+            </m:sSubPr>
+            <m:e>
+              <m:acc>
+                <m:accPr>
+                  <m:ctrlPr>
+                    <w:rPr>
+                      <w:rFonts w:ascii="Cambria Math" w:hAnsi="Cambria Math" w:cs="Arial"/>
+                      <w:i/>
+                    </w:rPr>
+                  </m:ctrlPr>
+                </m:accPr>
+                <m:e>
+                  <m:r>
+                    <w:rPr>
+                      <w:rFonts w:ascii="Cambria Math" w:hAnsi="Cambria Math" w:cs="Arial"/>
+                    </w:rPr>
+                    <m:t>u</m:t>
+                  </m:r>
+                </m:e>
+              </m:acc>
+            </m:e>
+            <m:sub>
+              <m:r>
+                <w:rPr>
+                  <w:rFonts w:ascii="Cambria Math" w:hAnsi="Cambria Math" w:cs="Arial"/>
+                </w:rPr>
+                <m:t>0</m:t>
+              </m:r>
+            </m:sub>
+          </m:sSub>
+        </m:oMath>
+      </m:oMathPara>
+    </w:p>
+    <w:p>
+      <w:pPr>
+        <w:rPr>
+          <w:rFonts w:ascii="Arial" w:hAnsi="Arial" w:cs="Arial"/>
+        </w:rPr>
+      </w:pPr>
+      <w:proofErr w:type="gramStart"/>
+      <w:r>
+        <w:rPr>
+          <w:rFonts w:ascii="Arial" w:eastAsiaTheme="minorEastAsia" w:hAnsi="Arial" w:cs="Arial"/>
+        </w:rPr>
+        <w:t>où</w:t>
+      </w:r>
+      <w:proofErr w:type="gramEnd"/>
+      <w:r>
+        <w:rPr>
+          <w:rFonts w:ascii="Arial" w:eastAsiaTheme="minorEastAsia" w:hAnsi="Arial" w:cs="Arial"/>
+        </w:rPr>
+        <w:t xml:space="preserve"> </w:t>
+      </w:r>
+      <m:oMath>
+        <m:sSub>
+          <m:sSubPr>
+            <m:ctrlPr>
+              <w:rPr>
+                <w:rFonts w:ascii="Cambria Math" w:hAnsi="Cambria Math" w:cs="Arial"/>
+                <w:i/>
+              </w:rPr>
+            </m:ctrlPr>
+          </m:sSubPr>
+          <m:e>
+            <m:acc>
+              <m:accPr>
+                <m:ctrlPr>
+                  <w:rPr>
+                    <w:rFonts w:ascii="Cambria Math" w:hAnsi="Cambria Math" w:cs="Arial"/>
+                    <w:i/>
+                  </w:rPr>
+                </m:ctrlPr>
+              </m:accPr>
+              <m:e>
+                <m:r>
+                  <w:rPr>
+                    <w:rFonts w:ascii="Cambria Math" w:hAnsi="Cambria Math" w:cs="Arial"/>
+                  </w:rPr>
+                  <m:t>u</m:t>
+                </m:r>
+              </m:e>
+            </m:acc>
+          </m:e>
+          <m:sub>
+            <m:r>
+              <w:rPr>
+                <w:rFonts w:ascii="Cambria Math" w:hAnsi="Cambria Math" w:cs="Arial"/>
+              </w:rPr>
+              <m:t>0</m:t>
+            </m:r>
+          </m:sub>
+        </m:sSub>
+      </m:oMath>
+      <w:r>
+        <w:rPr>
+          <w:rFonts w:ascii="Arial" w:eastAsiaTheme="minorEastAsia" w:hAnsi="Arial" w:cs="Arial"/>
+        </w:rPr>
+        <w:t xml:space="preserve"> est la direction initiale du rayon partant de l’observateur.</w:t>
+      </w:r>
     </w:p>
     <w:sectPr>
       <w:pgSz w:w="12240" w:h="15840"/>

</xml_diff>

<commit_message>
ajout de la partie de mitchell du rapport
</commit_message>
<xml_diff>
--- a/TP4/Rapport.docx
+++ b/TP4/Rapport.docx
@@ -1144,6 +1144,7 @@
         <w:t>Donc</w:t>
       </w:r>
     </w:p>
+    <w:bookmarkStart w:id="1" w:name="_Hlk500226024"/>
     <w:p>
       <w:pPr>
         <w:rPr>
@@ -1174,7 +1175,7 @@
                 <w:rPr>
                   <w:rFonts w:ascii="Cambria Math" w:eastAsiaTheme="minorEastAsia" w:hAnsi="Cambria Math" w:cs="Arial"/>
                 </w:rPr>
-                <m:t>-</m:t>
+                <m:t>1</m:t>
               </m:r>
             </m:sub>
           </m:sSub>
@@ -1706,7 +1707,7 @@
                 <w:rPr>
                   <w:rFonts w:ascii="Cambria Math" w:eastAsiaTheme="minorEastAsia" w:hAnsi="Cambria Math" w:cs="Arial"/>
                 </w:rPr>
-                <m:t>+</m:t>
+                <m:t>2</m:t>
               </m:r>
             </m:sub>
           </m:sSub>
@@ -2240,6 +2241,268 @@
                 <w:rPr>
                   <w:rFonts w:ascii="Cambria Math" w:eastAsiaTheme="minorEastAsia" w:hAnsi="Cambria Math" w:cs="Arial"/>
                 </w:rPr>
+                <m:t>θ</m:t>
+              </m:r>
+            </m:e>
+            <m:sub>
+              <m:r>
+                <w:rPr>
+                  <w:rFonts w:ascii="Cambria Math" w:eastAsiaTheme="minorEastAsia" w:hAnsi="Cambria Math" w:cs="Arial"/>
+                </w:rPr>
+                <m:t>-</m:t>
+              </m:r>
+            </m:sub>
+          </m:sSub>
+          <m:r>
+            <w:rPr>
+              <w:rFonts w:ascii="Cambria Math" w:eastAsiaTheme="minorEastAsia" w:hAnsi="Cambria Math" w:cs="Arial"/>
+            </w:rPr>
+            <m:t>=</m:t>
+          </m:r>
+          <m:r>
+            <m:rPr>
+              <m:sty m:val="p"/>
+            </m:rPr>
+            <w:rPr>
+              <w:rFonts w:ascii="Cambria Math" w:eastAsiaTheme="minorEastAsia" w:hAnsi="Cambria Math" w:cs="Arial"/>
+            </w:rPr>
+            <m:t>min⁡</m:t>
+          </m:r>
+          <m:r>
+            <w:rPr>
+              <w:rFonts w:ascii="Cambria Math" w:eastAsiaTheme="minorEastAsia" w:hAnsi="Cambria Math" w:cs="Arial"/>
+            </w:rPr>
+            <m:t>(</m:t>
+          </m:r>
+          <m:sSub>
+            <m:sSubPr>
+              <m:ctrlPr>
+                <w:rPr>
+                  <w:rFonts w:ascii="Cambria Math" w:eastAsiaTheme="minorEastAsia" w:hAnsi="Cambria Math" w:cs="Arial"/>
+                  <w:i/>
+                </w:rPr>
+              </m:ctrlPr>
+            </m:sSubPr>
+            <m:e>
+              <m:r>
+                <w:rPr>
+                  <w:rFonts w:ascii="Cambria Math" w:eastAsiaTheme="minorEastAsia" w:hAnsi="Cambria Math" w:cs="Arial"/>
+                </w:rPr>
+                <m:t>θ</m:t>
+              </m:r>
+            </m:e>
+            <m:sub>
+              <m:r>
+                <w:rPr>
+                  <w:rFonts w:ascii="Cambria Math" w:eastAsiaTheme="minorEastAsia" w:hAnsi="Cambria Math" w:cs="Arial"/>
+                </w:rPr>
+                <m:t>1</m:t>
+              </m:r>
+            </m:sub>
+          </m:sSub>
+          <m:r>
+            <w:rPr>
+              <w:rFonts w:ascii="Cambria Math" w:eastAsiaTheme="minorEastAsia" w:hAnsi="Cambria Math" w:cs="Arial"/>
+            </w:rPr>
+            <m:t>,</m:t>
+          </m:r>
+          <m:sSub>
+            <m:sSubPr>
+              <m:ctrlPr>
+                <w:rPr>
+                  <w:rFonts w:ascii="Cambria Math" w:eastAsiaTheme="minorEastAsia" w:hAnsi="Cambria Math" w:cs="Arial"/>
+                  <w:i/>
+                </w:rPr>
+              </m:ctrlPr>
+            </m:sSubPr>
+            <m:e>
+              <m:r>
+                <w:rPr>
+                  <w:rFonts w:ascii="Cambria Math" w:eastAsiaTheme="minorEastAsia" w:hAnsi="Cambria Math" w:cs="Arial"/>
+                </w:rPr>
+                <m:t>θ</m:t>
+              </m:r>
+            </m:e>
+            <m:sub>
+              <m:r>
+                <w:rPr>
+                  <w:rFonts w:ascii="Cambria Math" w:eastAsiaTheme="minorEastAsia" w:hAnsi="Cambria Math" w:cs="Arial"/>
+                </w:rPr>
+                <m:t>2</m:t>
+              </m:r>
+            </m:sub>
+          </m:sSub>
+          <m:r>
+            <w:rPr>
+              <w:rFonts w:ascii="Cambria Math" w:eastAsiaTheme="minorEastAsia" w:hAnsi="Cambria Math" w:cs="Arial"/>
+            </w:rPr>
+            <m:t>)</m:t>
+          </m:r>
+        </m:oMath>
+      </m:oMathPara>
+    </w:p>
+    <w:p>
+      <w:pPr>
+        <w:rPr>
+          <w:rFonts w:ascii="Arial" w:eastAsiaTheme="minorEastAsia" w:hAnsi="Arial" w:cs="Arial"/>
+        </w:rPr>
+      </w:pPr>
+      <m:oMathPara>
+        <m:oMath>
+          <m:sSub>
+            <m:sSubPr>
+              <m:ctrlPr>
+                <w:rPr>
+                  <w:rFonts w:ascii="Cambria Math" w:eastAsiaTheme="minorEastAsia" w:hAnsi="Cambria Math" w:cs="Arial"/>
+                  <w:i/>
+                </w:rPr>
+              </m:ctrlPr>
+            </m:sSubPr>
+            <m:e>
+              <m:r>
+                <w:rPr>
+                  <w:rFonts w:ascii="Cambria Math" w:eastAsiaTheme="minorEastAsia" w:hAnsi="Cambria Math" w:cs="Arial"/>
+                </w:rPr>
+                <m:t>θ</m:t>
+              </m:r>
+            </m:e>
+            <m:sub>
+              <m:r>
+                <w:rPr>
+                  <w:rFonts w:ascii="Cambria Math" w:eastAsiaTheme="minorEastAsia" w:hAnsi="Cambria Math" w:cs="Arial"/>
+                </w:rPr>
+                <m:t>+</m:t>
+              </m:r>
+            </m:sub>
+          </m:sSub>
+          <m:r>
+            <w:rPr>
+              <w:rFonts w:ascii="Cambria Math" w:eastAsiaTheme="minorEastAsia" w:hAnsi="Cambria Math" w:cs="Arial"/>
+            </w:rPr>
+            <m:t>=</m:t>
+          </m:r>
+          <m:r>
+            <m:rPr>
+              <m:sty m:val="p"/>
+            </m:rPr>
+            <w:rPr>
+              <w:rFonts w:ascii="Cambria Math" w:eastAsiaTheme="minorEastAsia" w:hAnsi="Cambria Math" w:cs="Arial"/>
+            </w:rPr>
+            <m:t>m</m:t>
+          </m:r>
+          <m:r>
+            <m:rPr>
+              <m:sty m:val="p"/>
+            </m:rPr>
+            <w:rPr>
+              <w:rFonts w:ascii="Cambria Math" w:eastAsiaTheme="minorEastAsia" w:hAnsi="Cambria Math" w:cs="Arial"/>
+            </w:rPr>
+            <m:t>ax</m:t>
+          </m:r>
+          <m:r>
+            <m:rPr>
+              <m:sty m:val="p"/>
+            </m:rPr>
+            <w:rPr>
+              <w:rFonts w:ascii="Cambria Math" w:eastAsiaTheme="minorEastAsia" w:hAnsi="Cambria Math" w:cs="Arial"/>
+            </w:rPr>
+            <m:t>⁡</m:t>
+          </m:r>
+          <m:r>
+            <w:rPr>
+              <w:rFonts w:ascii="Cambria Math" w:eastAsiaTheme="minorEastAsia" w:hAnsi="Cambria Math" w:cs="Arial"/>
+            </w:rPr>
+            <m:t>(</m:t>
+          </m:r>
+          <m:sSub>
+            <m:sSubPr>
+              <m:ctrlPr>
+                <w:rPr>
+                  <w:rFonts w:ascii="Cambria Math" w:eastAsiaTheme="minorEastAsia" w:hAnsi="Cambria Math" w:cs="Arial"/>
+                  <w:i/>
+                </w:rPr>
+              </m:ctrlPr>
+            </m:sSubPr>
+            <m:e>
+              <m:r>
+                <w:rPr>
+                  <w:rFonts w:ascii="Cambria Math" w:eastAsiaTheme="minorEastAsia" w:hAnsi="Cambria Math" w:cs="Arial"/>
+                </w:rPr>
+                <m:t>θ</m:t>
+              </m:r>
+            </m:e>
+            <m:sub>
+              <m:r>
+                <w:rPr>
+                  <w:rFonts w:ascii="Cambria Math" w:eastAsiaTheme="minorEastAsia" w:hAnsi="Cambria Math" w:cs="Arial"/>
+                </w:rPr>
+                <m:t>1</m:t>
+              </m:r>
+            </m:sub>
+          </m:sSub>
+          <m:r>
+            <w:rPr>
+              <w:rFonts w:ascii="Cambria Math" w:eastAsiaTheme="minorEastAsia" w:hAnsi="Cambria Math" w:cs="Arial"/>
+            </w:rPr>
+            <m:t>,</m:t>
+          </m:r>
+          <m:sSub>
+            <m:sSubPr>
+              <m:ctrlPr>
+                <w:rPr>
+                  <w:rFonts w:ascii="Cambria Math" w:eastAsiaTheme="minorEastAsia" w:hAnsi="Cambria Math" w:cs="Arial"/>
+                  <w:i/>
+                </w:rPr>
+              </m:ctrlPr>
+            </m:sSubPr>
+            <m:e>
+              <m:r>
+                <w:rPr>
+                  <w:rFonts w:ascii="Cambria Math" w:eastAsiaTheme="minorEastAsia" w:hAnsi="Cambria Math" w:cs="Arial"/>
+                </w:rPr>
+                <m:t>θ</m:t>
+              </m:r>
+            </m:e>
+            <m:sub>
+              <m:r>
+                <w:rPr>
+                  <w:rFonts w:ascii="Cambria Math" w:eastAsiaTheme="minorEastAsia" w:hAnsi="Cambria Math" w:cs="Arial"/>
+                </w:rPr>
+                <m:t>2</m:t>
+              </m:r>
+            </m:sub>
+          </m:sSub>
+          <m:r>
+            <w:rPr>
+              <w:rFonts w:ascii="Cambria Math" w:eastAsiaTheme="minorEastAsia" w:hAnsi="Cambria Math" w:cs="Arial"/>
+            </w:rPr>
+            <m:t>)</m:t>
+          </m:r>
+        </m:oMath>
+      </m:oMathPara>
+    </w:p>
+    <w:p>
+      <w:pPr>
+        <w:rPr>
+          <w:rFonts w:ascii="Arial" w:eastAsiaTheme="minorEastAsia" w:hAnsi="Arial" w:cs="Arial"/>
+        </w:rPr>
+      </w:pPr>
+      <m:oMathPara>
+        <m:oMath>
+          <m:sSub>
+            <m:sSubPr>
+              <m:ctrlPr>
+                <w:rPr>
+                  <w:rFonts w:ascii="Cambria Math" w:eastAsiaTheme="minorEastAsia" w:hAnsi="Cambria Math" w:cs="Arial"/>
+                  <w:i/>
+                </w:rPr>
+              </m:ctrlPr>
+            </m:sSubPr>
+            <m:e>
+              <m:r>
+                <w:rPr>
+                  <w:rFonts w:ascii="Cambria Math" w:eastAsiaTheme="minorEastAsia" w:hAnsi="Cambria Math" w:cs="Arial"/>
+                </w:rPr>
                 <m:t>ϕ</m:t>
               </m:r>
             </m:e>
@@ -2248,7 +2511,7 @@
                 <w:rPr>
                   <w:rFonts w:ascii="Cambria Math" w:eastAsiaTheme="minorEastAsia" w:hAnsi="Cambria Math" w:cs="Arial"/>
                 </w:rPr>
-                <m:t>-</m:t>
+                <m:t>1</m:t>
               </m:r>
             </m:sub>
           </m:sSub>
@@ -2274,16 +2537,7 @@
                 <w:rPr>
                   <w:rFonts w:ascii="Cambria Math" w:eastAsiaTheme="minorEastAsia" w:hAnsi="Cambria Math" w:cs="Arial"/>
                 </w:rPr>
-                <m:t>ar</m:t>
-              </m:r>
-              <m:r>
-                <m:rPr>
-                  <m:sty m:val="p"/>
-                </m:rPr>
-                <w:rPr>
-                  <w:rFonts w:ascii="Cambria Math" w:eastAsiaTheme="minorEastAsia" w:hAnsi="Cambria Math" w:cs="Arial"/>
-                </w:rPr>
-                <m:t>ctan</m:t>
+                <m:t>arctan</m:t>
               </m:r>
               <m:ctrlPr>
                 <w:rPr>
@@ -2359,36 +2613,34 @@
                       </m:sSub>
                       <m:r>
                         <w:rPr>
-                          <w:rFonts w:ascii="Cambria Math" w:eastAsiaTheme="minorEastAsia" w:hAnsi="Cambria Math" w:cs="Arial"/>
+                          <w:rFonts w:ascii="Cambria Math" w:hAnsi="Cambria Math" w:cs="Arial"/>
                         </w:rPr>
                         <m:t>-</m:t>
                       </m:r>
-                      <m:func>
-                        <m:funcPr>
-                          <m:ctrlPr>
-                            <w:rPr>
-                              <w:rFonts w:ascii="Cambria Math" w:eastAsiaTheme="minorEastAsia" w:hAnsi="Cambria Math" w:cs="Arial"/>
-                            </w:rPr>
-                          </m:ctrlPr>
-                        </m:funcPr>
-                        <m:fName>
-                          <m:r>
-                            <m:rPr>
-                              <m:sty m:val="p"/>
-                            </m:rPr>
-                            <w:rPr>
-                              <w:rFonts w:ascii="Cambria Math" w:eastAsiaTheme="minorEastAsia" w:hAnsi="Cambria Math" w:cs="Arial"/>
-                            </w:rPr>
-                            <m:t>cos</m:t>
-                          </m:r>
+                      <m:sSub>
+                        <m:sSubPr>
                           <m:ctrlPr>
                             <w:rPr>
                               <w:rFonts w:ascii="Cambria Math" w:eastAsiaTheme="minorEastAsia" w:hAnsi="Cambria Math" w:cs="Arial"/>
                               <w:i/>
                             </w:rPr>
                           </m:ctrlPr>
-                        </m:fName>
+                        </m:sSubPr>
                         <m:e>
+                          <m:r>
+                            <w:rPr>
+                              <w:rFonts w:ascii="Cambria Math" w:eastAsiaTheme="minorEastAsia" w:hAnsi="Cambria Math" w:cs="Arial"/>
+                            </w:rPr>
+                            <m:t>r</m:t>
+                          </m:r>
+                        </m:e>
+                        <m:sub>
+                          <m:r>
+                            <w:rPr>
+                              <w:rFonts w:ascii="Cambria Math" w:eastAsiaTheme="minorEastAsia" w:hAnsi="Cambria Math" w:cs="Arial"/>
+                            </w:rPr>
+                            <m:t>0</m:t>
+                          </m:r>
                           <m:d>
                             <m:dPr>
                               <m:ctrlPr>
@@ -2399,41 +2651,21 @@
                               </m:ctrlPr>
                             </m:dPr>
                             <m:e>
-                              <m:f>
-                                <m:fPr>
-                                  <m:ctrlPr>
-                                    <w:rPr>
-                                      <w:rFonts w:ascii="Cambria Math" w:eastAsiaTheme="minorEastAsia" w:hAnsi="Cambria Math" w:cs="Arial"/>
-                                      <w:i/>
-                                    </w:rPr>
-                                  </m:ctrlPr>
-                                </m:fPr>
-                                <m:num>
-                                  <m:r>
-                                    <w:rPr>
-                                      <w:rFonts w:ascii="Cambria Math" w:eastAsiaTheme="minorEastAsia" w:hAnsi="Cambria Math" w:cs="Arial"/>
-                                    </w:rPr>
-                                    <m:t>π</m:t>
-                                  </m:r>
-                                </m:num>
-                                <m:den>
-                                  <m:r>
-                                    <w:rPr>
-                                      <w:rFonts w:ascii="Cambria Math" w:eastAsiaTheme="minorEastAsia" w:hAnsi="Cambria Math" w:cs="Arial"/>
-                                    </w:rPr>
-                                    <m:t>4</m:t>
-                                  </m:r>
-                                </m:den>
-                              </m:f>
+                              <m:r>
+                                <w:rPr>
+                                  <w:rFonts w:ascii="Cambria Math" w:eastAsiaTheme="minorEastAsia" w:hAnsi="Cambria Math" w:cs="Arial"/>
+                                </w:rPr>
+                                <m:t>y</m:t>
+                              </m:r>
                             </m:e>
                           </m:d>
-                        </m:e>
-                      </m:func>
+                        </m:sub>
+                      </m:sSub>
                       <m:r>
                         <w:rPr>
                           <w:rFonts w:ascii="Cambria Math" w:eastAsiaTheme="minorEastAsia" w:hAnsi="Cambria Math" w:cs="Arial"/>
                         </w:rPr>
-                        <m:t>*</m:t>
+                        <m:t xml:space="preserve">- </m:t>
                       </m:r>
                       <m:sSub>
                         <m:sSubPr>
@@ -2459,6 +2691,534 @@
                             </w:rPr>
                             <m:t>b</m:t>
                           </m:r>
+                        </m:sub>
+                      </m:sSub>
+                      <m:r>
+                        <w:rPr>
+                          <w:rFonts w:ascii="Cambria Math" w:hAnsi="Cambria Math" w:cs="Arial"/>
+                        </w:rPr>
+                        <m:t>*</m:t>
+                      </m:r>
+                      <m:f>
+                        <m:fPr>
+                          <m:ctrlPr>
+                            <w:rPr>
+                              <w:rFonts w:ascii="Cambria Math" w:hAnsi="Cambria Math" w:cs="Arial"/>
+                              <w:i/>
+                            </w:rPr>
+                          </m:ctrlPr>
+                        </m:fPr>
+                        <m:num>
+                          <m:sSub>
+                            <m:sSubPr>
+                              <m:ctrlPr>
+                                <w:rPr>
+                                  <w:rFonts w:ascii="Cambria Math" w:eastAsiaTheme="minorEastAsia" w:hAnsi="Cambria Math" w:cs="Arial"/>
+                                  <w:i/>
+                                </w:rPr>
+                              </m:ctrlPr>
+                            </m:sSubPr>
+                            <m:e>
+                              <m:r>
+                                <w:rPr>
+                                  <w:rFonts w:ascii="Cambria Math" w:eastAsiaTheme="minorEastAsia" w:hAnsi="Cambria Math" w:cs="Arial"/>
+                                </w:rPr>
+                                <m:t>r</m:t>
+                              </m:r>
+                            </m:e>
+                            <m:sub>
+                              <m:r>
+                                <w:rPr>
+                                  <w:rFonts w:ascii="Cambria Math" w:eastAsiaTheme="minorEastAsia" w:hAnsi="Cambria Math" w:cs="Arial"/>
+                                </w:rPr>
+                                <m:t>b</m:t>
+                              </m:r>
+                              <m:d>
+                                <m:dPr>
+                                  <m:ctrlPr>
+                                    <w:rPr>
+                                      <w:rFonts w:ascii="Cambria Math" w:eastAsiaTheme="minorEastAsia" w:hAnsi="Cambria Math" w:cs="Arial"/>
+                                      <w:i/>
+                                    </w:rPr>
+                                  </m:ctrlPr>
+                                </m:dPr>
+                                <m:e>
+                                  <m:r>
+                                    <w:rPr>
+                                      <w:rFonts w:ascii="Cambria Math" w:eastAsiaTheme="minorEastAsia" w:hAnsi="Cambria Math" w:cs="Arial"/>
+                                    </w:rPr>
+                                    <m:t>y</m:t>
+                                  </m:r>
+                                </m:e>
+                              </m:d>
+                            </m:sub>
+                          </m:sSub>
+                          <m:r>
+                            <w:rPr>
+                              <w:rFonts w:ascii="Cambria Math" w:hAnsi="Cambria Math" w:cs="Arial"/>
+                            </w:rPr>
+                            <m:t>-</m:t>
+                          </m:r>
+                          <m:sSub>
+                            <m:sSubPr>
+                              <m:ctrlPr>
+                                <w:rPr>
+                                  <w:rFonts w:ascii="Cambria Math" w:eastAsiaTheme="minorEastAsia" w:hAnsi="Cambria Math" w:cs="Arial"/>
+                                  <w:i/>
+                                </w:rPr>
+                              </m:ctrlPr>
+                            </m:sSubPr>
+                            <m:e>
+                              <m:r>
+                                <w:rPr>
+                                  <w:rFonts w:ascii="Cambria Math" w:eastAsiaTheme="minorEastAsia" w:hAnsi="Cambria Math" w:cs="Arial"/>
+                                </w:rPr>
+                                <m:t>r</m:t>
+                              </m:r>
+                            </m:e>
+                            <m:sub>
+                              <m:r>
+                                <w:rPr>
+                                  <w:rFonts w:ascii="Cambria Math" w:eastAsiaTheme="minorEastAsia" w:hAnsi="Cambria Math" w:cs="Arial"/>
+                                </w:rPr>
+                                <m:t>0</m:t>
+                              </m:r>
+                              <m:d>
+                                <m:dPr>
+                                  <m:ctrlPr>
+                                    <w:rPr>
+                                      <w:rFonts w:ascii="Cambria Math" w:eastAsiaTheme="minorEastAsia" w:hAnsi="Cambria Math" w:cs="Arial"/>
+                                      <w:i/>
+                                    </w:rPr>
+                                  </m:ctrlPr>
+                                </m:dPr>
+                                <m:e>
+                                  <m:r>
+                                    <w:rPr>
+                                      <w:rFonts w:ascii="Cambria Math" w:eastAsiaTheme="minorEastAsia" w:hAnsi="Cambria Math" w:cs="Arial"/>
+                                    </w:rPr>
+                                    <m:t>y</m:t>
+                                  </m:r>
+                                </m:e>
+                              </m:d>
+                            </m:sub>
+                          </m:sSub>
+                        </m:num>
+                        <m:den>
+                          <m:d>
+                            <m:dPr>
+                              <m:begChr m:val="|"/>
+                              <m:endChr m:val="|"/>
+                              <m:ctrlPr>
+                                <w:rPr>
+                                  <w:rFonts w:ascii="Cambria Math" w:hAnsi="Cambria Math" w:cs="Arial"/>
+                                  <w:i/>
+                                </w:rPr>
+                              </m:ctrlPr>
+                            </m:dPr>
+                            <m:e>
+                              <m:sSub>
+                                <m:sSubPr>
+                                  <m:ctrlPr>
+                                    <w:rPr>
+                                      <w:rFonts w:ascii="Cambria Math" w:eastAsiaTheme="minorEastAsia" w:hAnsi="Cambria Math" w:cs="Arial"/>
+                                      <w:i/>
+                                    </w:rPr>
+                                  </m:ctrlPr>
+                                </m:sSubPr>
+                                <m:e>
+                                  <m:r>
+                                    <w:rPr>
+                                      <w:rFonts w:ascii="Cambria Math" w:eastAsiaTheme="minorEastAsia" w:hAnsi="Cambria Math" w:cs="Arial"/>
+                                    </w:rPr>
+                                    <m:t>r</m:t>
+                                  </m:r>
+                                </m:e>
+                                <m:sub>
+                                  <m:r>
+                                    <w:rPr>
+                                      <w:rFonts w:ascii="Cambria Math" w:eastAsiaTheme="minorEastAsia" w:hAnsi="Cambria Math" w:cs="Arial"/>
+                                    </w:rPr>
+                                    <m:t>b</m:t>
+                                  </m:r>
+                                  <m:d>
+                                    <m:dPr>
+                                      <m:ctrlPr>
+                                        <w:rPr>
+                                          <w:rFonts w:ascii="Cambria Math" w:eastAsiaTheme="minorEastAsia" w:hAnsi="Cambria Math" w:cs="Arial"/>
+                                          <w:i/>
+                                        </w:rPr>
+                                      </m:ctrlPr>
+                                    </m:dPr>
+                                    <m:e>
+                                      <m:r>
+                                        <w:rPr>
+                                          <w:rFonts w:ascii="Cambria Math" w:eastAsiaTheme="minorEastAsia" w:hAnsi="Cambria Math" w:cs="Arial"/>
+                                        </w:rPr>
+                                        <m:t>y</m:t>
+                                      </m:r>
+                                    </m:e>
+                                  </m:d>
+                                </m:sub>
+                              </m:sSub>
+                              <m:r>
+                                <w:rPr>
+                                  <w:rFonts w:ascii="Cambria Math" w:hAnsi="Cambria Math" w:cs="Arial"/>
+                                </w:rPr>
+                                <m:t>-</m:t>
+                              </m:r>
+                              <m:sSub>
+                                <m:sSubPr>
+                                  <m:ctrlPr>
+                                    <w:rPr>
+                                      <w:rFonts w:ascii="Cambria Math" w:eastAsiaTheme="minorEastAsia" w:hAnsi="Cambria Math" w:cs="Arial"/>
+                                      <w:i/>
+                                    </w:rPr>
+                                  </m:ctrlPr>
+                                </m:sSubPr>
+                                <m:e>
+                                  <m:r>
+                                    <w:rPr>
+                                      <w:rFonts w:ascii="Cambria Math" w:eastAsiaTheme="minorEastAsia" w:hAnsi="Cambria Math" w:cs="Arial"/>
+                                    </w:rPr>
+                                    <m:t>r</m:t>
+                                  </m:r>
+                                </m:e>
+                                <m:sub>
+                                  <m:r>
+                                    <w:rPr>
+                                      <w:rFonts w:ascii="Cambria Math" w:eastAsiaTheme="minorEastAsia" w:hAnsi="Cambria Math" w:cs="Arial"/>
+                                    </w:rPr>
+                                    <m:t>0</m:t>
+                                  </m:r>
+                                  <m:d>
+                                    <m:dPr>
+                                      <m:ctrlPr>
+                                        <w:rPr>
+                                          <w:rFonts w:ascii="Cambria Math" w:eastAsiaTheme="minorEastAsia" w:hAnsi="Cambria Math" w:cs="Arial"/>
+                                          <w:i/>
+                                        </w:rPr>
+                                      </m:ctrlPr>
+                                    </m:dPr>
+                                    <m:e>
+                                      <m:r>
+                                        <w:rPr>
+                                          <w:rFonts w:ascii="Cambria Math" w:eastAsiaTheme="minorEastAsia" w:hAnsi="Cambria Math" w:cs="Arial"/>
+                                        </w:rPr>
+                                        <m:t>y</m:t>
+                                      </m:r>
+                                    </m:e>
+                                  </m:d>
+                                </m:sub>
+                              </m:sSub>
+                            </m:e>
+                          </m:d>
+                        </m:den>
+                      </m:f>
+                      <m:r>
+                        <w:rPr>
+                          <w:rFonts w:ascii="Cambria Math" w:hAnsi="Cambria Math" w:cs="Arial"/>
+                        </w:rPr>
+                        <m:t>-</m:t>
+                      </m:r>
+                      <m:sSub>
+                        <m:sSubPr>
+                          <m:ctrlPr>
+                            <w:rPr>
+                              <w:rFonts w:ascii="Cambria Math" w:hAnsi="Cambria Math" w:cs="Arial"/>
+                              <w:i/>
+                            </w:rPr>
+                          </m:ctrlPr>
+                        </m:sSubPr>
+                        <m:e>
+                          <m:r>
+                            <w:rPr>
+                              <w:rFonts w:ascii="Cambria Math" w:hAnsi="Cambria Math" w:cs="Arial"/>
+                            </w:rPr>
+                            <m:t>R</m:t>
+                          </m:r>
+                        </m:e>
+                        <m:sub>
+                          <m:r>
+                            <w:rPr>
+                              <w:rFonts w:ascii="Cambria Math" w:hAnsi="Cambria Math" w:cs="Arial"/>
+                            </w:rPr>
+                            <m:t>b</m:t>
+                          </m:r>
+                        </m:sub>
+                      </m:sSub>
+                      <m:r>
+                        <w:rPr>
+                          <w:rFonts w:ascii="Cambria Math" w:hAnsi="Cambria Math" w:cs="Arial"/>
+                        </w:rPr>
+                        <m:t>*</m:t>
+                      </m:r>
+                      <m:f>
+                        <m:fPr>
+                          <m:ctrlPr>
+                            <w:rPr>
+                              <w:rFonts w:ascii="Cambria Math" w:hAnsi="Cambria Math" w:cs="Arial"/>
+                              <w:i/>
+                            </w:rPr>
+                          </m:ctrlPr>
+                        </m:fPr>
+                        <m:num>
+                          <m:sSub>
+                            <m:sSubPr>
+                              <m:ctrlPr>
+                                <w:rPr>
+                                  <w:rFonts w:ascii="Cambria Math" w:eastAsiaTheme="minorEastAsia" w:hAnsi="Cambria Math" w:cs="Arial"/>
+                                  <w:i/>
+                                </w:rPr>
+                              </m:ctrlPr>
+                            </m:sSubPr>
+                            <m:e>
+                              <m:r>
+                                <w:rPr>
+                                  <w:rFonts w:ascii="Cambria Math" w:eastAsiaTheme="minorEastAsia" w:hAnsi="Cambria Math" w:cs="Arial"/>
+                                </w:rPr>
+                                <m:t>r</m:t>
+                              </m:r>
+                            </m:e>
+                            <m:sub>
+                              <m:r>
+                                <w:rPr>
+                                  <w:rFonts w:ascii="Cambria Math" w:eastAsiaTheme="minorEastAsia" w:hAnsi="Cambria Math" w:cs="Arial"/>
+                                </w:rPr>
+                                <m:t>b</m:t>
+                              </m:r>
+                              <m:d>
+                                <m:dPr>
+                                  <m:ctrlPr>
+                                    <w:rPr>
+                                      <w:rFonts w:ascii="Cambria Math" w:eastAsiaTheme="minorEastAsia" w:hAnsi="Cambria Math" w:cs="Arial"/>
+                                      <w:i/>
+                                    </w:rPr>
+                                  </m:ctrlPr>
+                                </m:dPr>
+                                <m:e>
+                                  <m:r>
+                                    <w:rPr>
+                                      <w:rFonts w:ascii="Cambria Math" w:eastAsiaTheme="minorEastAsia" w:hAnsi="Cambria Math" w:cs="Arial"/>
+                                    </w:rPr>
+                                    <m:t>x</m:t>
+                                  </m:r>
+                                </m:e>
+                              </m:d>
+                            </m:sub>
+                          </m:sSub>
+                          <m:r>
+                            <w:rPr>
+                              <w:rFonts w:ascii="Cambria Math" w:hAnsi="Cambria Math" w:cs="Arial"/>
+                            </w:rPr>
+                            <m:t>-</m:t>
+                          </m:r>
+                          <m:sSub>
+                            <m:sSubPr>
+                              <m:ctrlPr>
+                                <w:rPr>
+                                  <w:rFonts w:ascii="Cambria Math" w:eastAsiaTheme="minorEastAsia" w:hAnsi="Cambria Math" w:cs="Arial"/>
+                                  <w:i/>
+                                </w:rPr>
+                              </m:ctrlPr>
+                            </m:sSubPr>
+                            <m:e>
+                              <m:r>
+                                <w:rPr>
+                                  <w:rFonts w:ascii="Cambria Math" w:eastAsiaTheme="minorEastAsia" w:hAnsi="Cambria Math" w:cs="Arial"/>
+                                </w:rPr>
+                                <m:t>r</m:t>
+                              </m:r>
+                            </m:e>
+                            <m:sub>
+                              <m:r>
+                                <w:rPr>
+                                  <w:rFonts w:ascii="Cambria Math" w:eastAsiaTheme="minorEastAsia" w:hAnsi="Cambria Math" w:cs="Arial"/>
+                                </w:rPr>
+                                <m:t>0</m:t>
+                              </m:r>
+                              <m:d>
+                                <m:dPr>
+                                  <m:ctrlPr>
+                                    <w:rPr>
+                                      <w:rFonts w:ascii="Cambria Math" w:eastAsiaTheme="minorEastAsia" w:hAnsi="Cambria Math" w:cs="Arial"/>
+                                      <w:i/>
+                                    </w:rPr>
+                                  </m:ctrlPr>
+                                </m:dPr>
+                                <m:e>
+                                  <m:r>
+                                    <w:rPr>
+                                      <w:rFonts w:ascii="Cambria Math" w:eastAsiaTheme="minorEastAsia" w:hAnsi="Cambria Math" w:cs="Arial"/>
+                                    </w:rPr>
+                                    <m:t>x</m:t>
+                                  </m:r>
+                                </m:e>
+                              </m:d>
+                            </m:sub>
+                          </m:sSub>
+                        </m:num>
+                        <m:den>
+                          <m:d>
+                            <m:dPr>
+                              <m:begChr m:val="|"/>
+                              <m:endChr m:val="|"/>
+                              <m:ctrlPr>
+                                <w:rPr>
+                                  <w:rFonts w:ascii="Cambria Math" w:hAnsi="Cambria Math" w:cs="Arial"/>
+                                  <w:i/>
+                                </w:rPr>
+                              </m:ctrlPr>
+                            </m:dPr>
+                            <m:e>
+                              <m:sSub>
+                                <m:sSubPr>
+                                  <m:ctrlPr>
+                                    <w:rPr>
+                                      <w:rFonts w:ascii="Cambria Math" w:eastAsiaTheme="minorEastAsia" w:hAnsi="Cambria Math" w:cs="Arial"/>
+                                      <w:i/>
+                                    </w:rPr>
+                                  </m:ctrlPr>
+                                </m:sSubPr>
+                                <m:e>
+                                  <m:r>
+                                    <w:rPr>
+                                      <w:rFonts w:ascii="Cambria Math" w:eastAsiaTheme="minorEastAsia" w:hAnsi="Cambria Math" w:cs="Arial"/>
+                                    </w:rPr>
+                                    <m:t>r</m:t>
+                                  </m:r>
+                                </m:e>
+                                <m:sub>
+                                  <m:r>
+                                    <w:rPr>
+                                      <w:rFonts w:ascii="Cambria Math" w:eastAsiaTheme="minorEastAsia" w:hAnsi="Cambria Math" w:cs="Arial"/>
+                                    </w:rPr>
+                                    <m:t>b</m:t>
+                                  </m:r>
+                                  <m:d>
+                                    <m:dPr>
+                                      <m:ctrlPr>
+                                        <w:rPr>
+                                          <w:rFonts w:ascii="Cambria Math" w:eastAsiaTheme="minorEastAsia" w:hAnsi="Cambria Math" w:cs="Arial"/>
+                                          <w:i/>
+                                        </w:rPr>
+                                      </m:ctrlPr>
+                                    </m:dPr>
+                                    <m:e>
+                                      <m:r>
+                                        <w:rPr>
+                                          <w:rFonts w:ascii="Cambria Math" w:eastAsiaTheme="minorEastAsia" w:hAnsi="Cambria Math" w:cs="Arial"/>
+                                        </w:rPr>
+                                        <m:t>x</m:t>
+                                      </m:r>
+                                    </m:e>
+                                  </m:d>
+                                </m:sub>
+                              </m:sSub>
+                              <m:r>
+                                <w:rPr>
+                                  <w:rFonts w:ascii="Cambria Math" w:hAnsi="Cambria Math" w:cs="Arial"/>
+                                </w:rPr>
+                                <m:t>-</m:t>
+                              </m:r>
+                              <m:sSub>
+                                <m:sSubPr>
+                                  <m:ctrlPr>
+                                    <w:rPr>
+                                      <w:rFonts w:ascii="Cambria Math" w:eastAsiaTheme="minorEastAsia" w:hAnsi="Cambria Math" w:cs="Arial"/>
+                                      <w:i/>
+                                    </w:rPr>
+                                  </m:ctrlPr>
+                                </m:sSubPr>
+                                <m:e>
+                                  <m:r>
+                                    <w:rPr>
+                                      <w:rFonts w:ascii="Cambria Math" w:eastAsiaTheme="minorEastAsia" w:hAnsi="Cambria Math" w:cs="Arial"/>
+                                    </w:rPr>
+                                    <m:t>r</m:t>
+                                  </m:r>
+                                </m:e>
+                                <m:sub>
+                                  <m:r>
+                                    <w:rPr>
+                                      <w:rFonts w:ascii="Cambria Math" w:eastAsiaTheme="minorEastAsia" w:hAnsi="Cambria Math" w:cs="Arial"/>
+                                    </w:rPr>
+                                    <m:t>0</m:t>
+                                  </m:r>
+                                  <m:d>
+                                    <m:dPr>
+                                      <m:ctrlPr>
+                                        <w:rPr>
+                                          <w:rFonts w:ascii="Cambria Math" w:eastAsiaTheme="minorEastAsia" w:hAnsi="Cambria Math" w:cs="Arial"/>
+                                          <w:i/>
+                                        </w:rPr>
+                                      </m:ctrlPr>
+                                    </m:dPr>
+                                    <m:e>
+                                      <m:r>
+                                        <w:rPr>
+                                          <w:rFonts w:ascii="Cambria Math" w:eastAsiaTheme="minorEastAsia" w:hAnsi="Cambria Math" w:cs="Arial"/>
+                                        </w:rPr>
+                                        <m:t>x</m:t>
+                                      </m:r>
+                                    </m:e>
+                                  </m:d>
+                                </m:sub>
+                              </m:sSub>
+                            </m:e>
+                          </m:d>
+                        </m:den>
+                      </m:f>
+                      <m:r>
+                        <w:rPr>
+                          <w:rFonts w:ascii="Cambria Math" w:hAnsi="Cambria Math" w:cs="Arial"/>
+                        </w:rPr>
+                        <m:t xml:space="preserve"> </m:t>
+                      </m:r>
+                    </m:num>
+                    <m:den>
+                      <m:sSub>
+                        <m:sSubPr>
+                          <m:ctrlPr>
+                            <w:rPr>
+                              <w:rFonts w:ascii="Cambria Math" w:eastAsiaTheme="minorEastAsia" w:hAnsi="Cambria Math" w:cs="Arial"/>
+                              <w:i/>
+                            </w:rPr>
+                          </m:ctrlPr>
+                        </m:sSubPr>
+                        <m:e>
+                          <m:r>
+                            <w:rPr>
+                              <w:rFonts w:ascii="Cambria Math" w:eastAsiaTheme="minorEastAsia" w:hAnsi="Cambria Math" w:cs="Arial"/>
+                            </w:rPr>
+                            <m:t>r</m:t>
+                          </m:r>
+                        </m:e>
+                        <m:sub>
+                          <m:r>
+                            <w:rPr>
+                              <w:rFonts w:ascii="Cambria Math" w:eastAsiaTheme="minorEastAsia" w:hAnsi="Cambria Math" w:cs="Arial"/>
+                            </w:rPr>
+                            <m:t>b</m:t>
+                          </m:r>
+                          <m:d>
+                            <m:dPr>
+                              <m:ctrlPr>
+                                <w:rPr>
+                                  <w:rFonts w:ascii="Cambria Math" w:eastAsiaTheme="minorEastAsia" w:hAnsi="Cambria Math" w:cs="Arial"/>
+                                  <w:i/>
+                                </w:rPr>
+                              </m:ctrlPr>
+                            </m:dPr>
+                            <m:e>
+                              <m:r>
+                                <w:rPr>
+                                  <w:rFonts w:ascii="Cambria Math" w:eastAsiaTheme="minorEastAsia" w:hAnsi="Cambria Math" w:cs="Arial"/>
+                                </w:rPr>
+                                <m:t>y</m:t>
+                              </m:r>
+                            </m:e>
+                          </m:d>
                         </m:sub>
                       </m:sSub>
                       <m:r>
@@ -2511,129 +3271,11 @@
                           </m:d>
                         </m:sub>
                       </m:sSub>
-                    </m:num>
-                    <m:den>
-                      <m:sSub>
-                        <m:sSubPr>
-                          <m:ctrlPr>
-                            <w:rPr>
-                              <w:rFonts w:ascii="Cambria Math" w:eastAsiaTheme="minorEastAsia" w:hAnsi="Cambria Math" w:cs="Arial"/>
-                              <w:i/>
-                            </w:rPr>
-                          </m:ctrlPr>
-                        </m:sSubPr>
-                        <m:e>
-                          <m:r>
-                            <w:rPr>
-                              <w:rFonts w:ascii="Cambria Math" w:eastAsiaTheme="minorEastAsia" w:hAnsi="Cambria Math" w:cs="Arial"/>
-                            </w:rPr>
-                            <m:t>r</m:t>
-                          </m:r>
-                        </m:e>
-                        <m:sub>
-                          <m:r>
-                            <w:rPr>
-                              <w:rFonts w:ascii="Cambria Math" w:eastAsiaTheme="minorEastAsia" w:hAnsi="Cambria Math" w:cs="Arial"/>
-                            </w:rPr>
-                            <m:t>b</m:t>
-                          </m:r>
-                          <m:d>
-                            <m:dPr>
-                              <m:ctrlPr>
-                                <w:rPr>
-                                  <w:rFonts w:ascii="Cambria Math" w:eastAsiaTheme="minorEastAsia" w:hAnsi="Cambria Math" w:cs="Arial"/>
-                                  <w:i/>
-                                </w:rPr>
-                              </m:ctrlPr>
-                            </m:dPr>
-                            <m:e>
-                              <m:r>
-                                <w:rPr>
-                                  <w:rFonts w:ascii="Cambria Math" w:eastAsiaTheme="minorEastAsia" w:hAnsi="Cambria Math" w:cs="Arial"/>
-                                </w:rPr>
-                                <m:t>x</m:t>
-                              </m:r>
-                            </m:e>
-                          </m:d>
-                        </m:sub>
-                      </m:sSub>
                       <m:r>
                         <w:rPr>
                           <w:rFonts w:ascii="Cambria Math" w:eastAsiaTheme="minorEastAsia" w:hAnsi="Cambria Math" w:cs="Arial"/>
                         </w:rPr>
-                        <m:t>+</m:t>
-                      </m:r>
-                      <m:func>
-                        <m:funcPr>
-                          <m:ctrlPr>
-                            <w:rPr>
-                              <w:rFonts w:ascii="Cambria Math" w:eastAsiaTheme="minorEastAsia" w:hAnsi="Cambria Math" w:cs="Arial"/>
-                            </w:rPr>
-                          </m:ctrlPr>
-                        </m:funcPr>
-                        <m:fName>
-                          <m:r>
-                            <m:rPr>
-                              <m:sty m:val="p"/>
-                            </m:rPr>
-                            <w:rPr>
-                              <w:rFonts w:ascii="Cambria Math" w:eastAsiaTheme="minorEastAsia" w:hAnsi="Cambria Math" w:cs="Arial"/>
-                            </w:rPr>
-                            <m:t>cos</m:t>
-                          </m:r>
-                          <m:ctrlPr>
-                            <w:rPr>
-                              <w:rFonts w:ascii="Cambria Math" w:eastAsiaTheme="minorEastAsia" w:hAnsi="Cambria Math" w:cs="Arial"/>
-                              <w:i/>
-                            </w:rPr>
-                          </m:ctrlPr>
-                        </m:fName>
-                        <m:e>
-                          <m:d>
-                            <m:dPr>
-                              <m:ctrlPr>
-                                <w:rPr>
-                                  <w:rFonts w:ascii="Cambria Math" w:eastAsiaTheme="minorEastAsia" w:hAnsi="Cambria Math" w:cs="Arial"/>
-                                  <w:i/>
-                                </w:rPr>
-                              </m:ctrlPr>
-                            </m:dPr>
-                            <m:e>
-                              <m:f>
-                                <m:fPr>
-                                  <m:ctrlPr>
-                                    <w:rPr>
-                                      <w:rFonts w:ascii="Cambria Math" w:eastAsiaTheme="minorEastAsia" w:hAnsi="Cambria Math" w:cs="Arial"/>
-                                      <w:i/>
-                                    </w:rPr>
-                                  </m:ctrlPr>
-                                </m:fPr>
-                                <m:num>
-                                  <m:r>
-                                    <w:rPr>
-                                      <w:rFonts w:ascii="Cambria Math" w:eastAsiaTheme="minorEastAsia" w:hAnsi="Cambria Math" w:cs="Arial"/>
-                                    </w:rPr>
-                                    <m:t>π</m:t>
-                                  </m:r>
-                                </m:num>
-                                <m:den>
-                                  <m:r>
-                                    <w:rPr>
-                                      <w:rFonts w:ascii="Cambria Math" w:eastAsiaTheme="minorEastAsia" w:hAnsi="Cambria Math" w:cs="Arial"/>
-                                    </w:rPr>
-                                    <m:t>4</m:t>
-                                  </m:r>
-                                </m:den>
-                              </m:f>
-                            </m:e>
-                          </m:d>
-                        </m:e>
-                      </m:func>
-                      <m:r>
-                        <w:rPr>
-                          <w:rFonts w:ascii="Cambria Math" w:eastAsiaTheme="minorEastAsia" w:hAnsi="Cambria Math" w:cs="Arial"/>
-                        </w:rPr>
-                        <m:t>*</m:t>
+                        <m:t xml:space="preserve">- </m:t>
                       </m:r>
                       <m:sSub>
                         <m:sSubPr>
@@ -2665,13 +3307,235 @@
                         <w:rPr>
                           <w:rFonts w:ascii="Cambria Math" w:hAnsi="Cambria Math" w:cs="Arial"/>
                         </w:rPr>
-                        <m:t>-</m:t>
+                        <m:t>*</m:t>
+                      </m:r>
+                      <m:f>
+                        <m:fPr>
+                          <m:ctrlPr>
+                            <w:rPr>
+                              <w:rFonts w:ascii="Cambria Math" w:hAnsi="Cambria Math" w:cs="Arial"/>
+                              <w:i/>
+                            </w:rPr>
+                          </m:ctrlPr>
+                        </m:fPr>
+                        <m:num>
+                          <m:sSub>
+                            <m:sSubPr>
+                              <m:ctrlPr>
+                                <w:rPr>
+                                  <w:rFonts w:ascii="Cambria Math" w:eastAsiaTheme="minorEastAsia" w:hAnsi="Cambria Math" w:cs="Arial"/>
+                                  <w:i/>
+                                </w:rPr>
+                              </m:ctrlPr>
+                            </m:sSubPr>
+                            <m:e>
+                              <m:r>
+                                <w:rPr>
+                                  <w:rFonts w:ascii="Cambria Math" w:eastAsiaTheme="minorEastAsia" w:hAnsi="Cambria Math" w:cs="Arial"/>
+                                </w:rPr>
+                                <m:t>r</m:t>
+                              </m:r>
+                            </m:e>
+                            <m:sub>
+                              <m:r>
+                                <w:rPr>
+                                  <w:rFonts w:ascii="Cambria Math" w:eastAsiaTheme="minorEastAsia" w:hAnsi="Cambria Math" w:cs="Arial"/>
+                                </w:rPr>
+                                <m:t>b</m:t>
+                              </m:r>
+                              <m:d>
+                                <m:dPr>
+                                  <m:ctrlPr>
+                                    <w:rPr>
+                                      <w:rFonts w:ascii="Cambria Math" w:eastAsiaTheme="minorEastAsia" w:hAnsi="Cambria Math" w:cs="Arial"/>
+                                      <w:i/>
+                                    </w:rPr>
+                                  </m:ctrlPr>
+                                </m:dPr>
+                                <m:e>
+                                  <m:r>
+                                    <w:rPr>
+                                      <w:rFonts w:ascii="Cambria Math" w:eastAsiaTheme="minorEastAsia" w:hAnsi="Cambria Math" w:cs="Arial"/>
+                                    </w:rPr>
+                                    <m:t>y</m:t>
+                                  </m:r>
+                                </m:e>
+                              </m:d>
+                            </m:sub>
+                          </m:sSub>
+                          <m:r>
+                            <w:rPr>
+                              <w:rFonts w:ascii="Cambria Math" w:hAnsi="Cambria Math" w:cs="Arial"/>
+                            </w:rPr>
+                            <m:t>-</m:t>
+                          </m:r>
+                          <m:sSub>
+                            <m:sSubPr>
+                              <m:ctrlPr>
+                                <w:rPr>
+                                  <w:rFonts w:ascii="Cambria Math" w:eastAsiaTheme="minorEastAsia" w:hAnsi="Cambria Math" w:cs="Arial"/>
+                                  <w:i/>
+                                </w:rPr>
+                              </m:ctrlPr>
+                            </m:sSubPr>
+                            <m:e>
+                              <m:r>
+                                <w:rPr>
+                                  <w:rFonts w:ascii="Cambria Math" w:eastAsiaTheme="minorEastAsia" w:hAnsi="Cambria Math" w:cs="Arial"/>
+                                </w:rPr>
+                                <m:t>r</m:t>
+                              </m:r>
+                            </m:e>
+                            <m:sub>
+                              <m:r>
+                                <w:rPr>
+                                  <w:rFonts w:ascii="Cambria Math" w:eastAsiaTheme="minorEastAsia" w:hAnsi="Cambria Math" w:cs="Arial"/>
+                                </w:rPr>
+                                <m:t>0</m:t>
+                              </m:r>
+                              <m:d>
+                                <m:dPr>
+                                  <m:ctrlPr>
+                                    <w:rPr>
+                                      <w:rFonts w:ascii="Cambria Math" w:eastAsiaTheme="minorEastAsia" w:hAnsi="Cambria Math" w:cs="Arial"/>
+                                      <w:i/>
+                                    </w:rPr>
+                                  </m:ctrlPr>
+                                </m:dPr>
+                                <m:e>
+                                  <m:r>
+                                    <w:rPr>
+                                      <w:rFonts w:ascii="Cambria Math" w:eastAsiaTheme="minorEastAsia" w:hAnsi="Cambria Math" w:cs="Arial"/>
+                                    </w:rPr>
+                                    <m:t>y</m:t>
+                                  </m:r>
+                                </m:e>
+                              </m:d>
+                            </m:sub>
+                          </m:sSub>
+                        </m:num>
+                        <m:den>
+                          <m:d>
+                            <m:dPr>
+                              <m:begChr m:val="|"/>
+                              <m:endChr m:val="|"/>
+                              <m:ctrlPr>
+                                <w:rPr>
+                                  <w:rFonts w:ascii="Cambria Math" w:hAnsi="Cambria Math" w:cs="Arial"/>
+                                  <w:i/>
+                                </w:rPr>
+                              </m:ctrlPr>
+                            </m:dPr>
+                            <m:e>
+                              <m:sSub>
+                                <m:sSubPr>
+                                  <m:ctrlPr>
+                                    <w:rPr>
+                                      <w:rFonts w:ascii="Cambria Math" w:eastAsiaTheme="minorEastAsia" w:hAnsi="Cambria Math" w:cs="Arial"/>
+                                      <w:i/>
+                                    </w:rPr>
+                                  </m:ctrlPr>
+                                </m:sSubPr>
+                                <m:e>
+                                  <m:r>
+                                    <w:rPr>
+                                      <w:rFonts w:ascii="Cambria Math" w:eastAsiaTheme="minorEastAsia" w:hAnsi="Cambria Math" w:cs="Arial"/>
+                                    </w:rPr>
+                                    <m:t>r</m:t>
+                                  </m:r>
+                                </m:e>
+                                <m:sub>
+                                  <m:r>
+                                    <w:rPr>
+                                      <w:rFonts w:ascii="Cambria Math" w:eastAsiaTheme="minorEastAsia" w:hAnsi="Cambria Math" w:cs="Arial"/>
+                                    </w:rPr>
+                                    <m:t>b</m:t>
+                                  </m:r>
+                                  <m:d>
+                                    <m:dPr>
+                                      <m:ctrlPr>
+                                        <w:rPr>
+                                          <w:rFonts w:ascii="Cambria Math" w:eastAsiaTheme="minorEastAsia" w:hAnsi="Cambria Math" w:cs="Arial"/>
+                                          <w:i/>
+                                        </w:rPr>
+                                      </m:ctrlPr>
+                                    </m:dPr>
+                                    <m:e>
+                                      <m:r>
+                                        <w:rPr>
+                                          <w:rFonts w:ascii="Cambria Math" w:eastAsiaTheme="minorEastAsia" w:hAnsi="Cambria Math" w:cs="Arial"/>
+                                        </w:rPr>
+                                        <m:t>y</m:t>
+                                      </m:r>
+                                    </m:e>
+                                  </m:d>
+                                </m:sub>
+                              </m:sSub>
+                              <m:r>
+                                <w:rPr>
+                                  <w:rFonts w:ascii="Cambria Math" w:hAnsi="Cambria Math" w:cs="Arial"/>
+                                </w:rPr>
+                                <m:t>-</m:t>
+                              </m:r>
+                              <m:sSub>
+                                <m:sSubPr>
+                                  <m:ctrlPr>
+                                    <w:rPr>
+                                      <w:rFonts w:ascii="Cambria Math" w:eastAsiaTheme="minorEastAsia" w:hAnsi="Cambria Math" w:cs="Arial"/>
+                                      <w:i/>
+                                    </w:rPr>
+                                  </m:ctrlPr>
+                                </m:sSubPr>
+                                <m:e>
+                                  <m:r>
+                                    <w:rPr>
+                                      <w:rFonts w:ascii="Cambria Math" w:eastAsiaTheme="minorEastAsia" w:hAnsi="Cambria Math" w:cs="Arial"/>
+                                    </w:rPr>
+                                    <m:t>r</m:t>
+                                  </m:r>
+                                </m:e>
+                                <m:sub>
+                                  <m:r>
+                                    <w:rPr>
+                                      <w:rFonts w:ascii="Cambria Math" w:eastAsiaTheme="minorEastAsia" w:hAnsi="Cambria Math" w:cs="Arial"/>
+                                    </w:rPr>
+                                    <m:t>0</m:t>
+                                  </m:r>
+                                  <m:d>
+                                    <m:dPr>
+                                      <m:ctrlPr>
+                                        <w:rPr>
+                                          <w:rFonts w:ascii="Cambria Math" w:eastAsiaTheme="minorEastAsia" w:hAnsi="Cambria Math" w:cs="Arial"/>
+                                          <w:i/>
+                                        </w:rPr>
+                                      </m:ctrlPr>
+                                    </m:dPr>
+                                    <m:e>
+                                      <m:r>
+                                        <w:rPr>
+                                          <w:rFonts w:ascii="Cambria Math" w:eastAsiaTheme="minorEastAsia" w:hAnsi="Cambria Math" w:cs="Arial"/>
+                                        </w:rPr>
+                                        <m:t>y</m:t>
+                                      </m:r>
+                                    </m:e>
+                                  </m:d>
+                                </m:sub>
+                              </m:sSub>
+                            </m:e>
+                          </m:d>
+                        </m:den>
+                      </m:f>
+                      <m:r>
+                        <w:rPr>
+                          <w:rFonts w:ascii="Cambria Math" w:hAnsi="Cambria Math" w:cs="Arial"/>
+                        </w:rPr>
+                        <m:t>+</m:t>
                       </m:r>
                       <m:sSub>
                         <m:sSubPr>
                           <m:ctrlPr>
                             <w:rPr>
-                              <w:rFonts w:ascii="Cambria Math" w:eastAsiaTheme="minorEastAsia" w:hAnsi="Cambria Math" w:cs="Arial"/>
+                              <w:rFonts w:ascii="Cambria Math" w:hAnsi="Cambria Math" w:cs="Arial"/>
                               <w:i/>
                             </w:rPr>
                           </m:ctrlPr>
@@ -2679,38 +3543,248 @@
                         <m:e>
                           <m:r>
                             <w:rPr>
-                              <w:rFonts w:ascii="Cambria Math" w:eastAsiaTheme="minorEastAsia" w:hAnsi="Cambria Math" w:cs="Arial"/>
+                              <w:rFonts w:ascii="Cambria Math" w:hAnsi="Cambria Math" w:cs="Arial"/>
                             </w:rPr>
-                            <m:t>r</m:t>
+                            <m:t>R</m:t>
                           </m:r>
                         </m:e>
                         <m:sub>
                           <m:r>
                             <w:rPr>
-                              <w:rFonts w:ascii="Cambria Math" w:eastAsiaTheme="minorEastAsia" w:hAnsi="Cambria Math" w:cs="Arial"/>
+                              <w:rFonts w:ascii="Cambria Math" w:hAnsi="Cambria Math" w:cs="Arial"/>
                             </w:rPr>
-                            <m:t>0</m:t>
+                            <m:t>b</m:t>
                           </m:r>
+                        </m:sub>
+                      </m:sSub>
+                      <m:r>
+                        <w:rPr>
+                          <w:rFonts w:ascii="Cambria Math" w:hAnsi="Cambria Math" w:cs="Arial"/>
+                        </w:rPr>
+                        <m:t>*</m:t>
+                      </m:r>
+                      <m:f>
+                        <m:fPr>
+                          <m:ctrlPr>
+                            <w:rPr>
+                              <w:rFonts w:ascii="Cambria Math" w:hAnsi="Cambria Math" w:cs="Arial"/>
+                              <w:i/>
+                            </w:rPr>
+                          </m:ctrlPr>
+                        </m:fPr>
+                        <m:num>
+                          <m:sSub>
+                            <m:sSubPr>
+                              <m:ctrlPr>
+                                <w:rPr>
+                                  <w:rFonts w:ascii="Cambria Math" w:eastAsiaTheme="minorEastAsia" w:hAnsi="Cambria Math" w:cs="Arial"/>
+                                  <w:i/>
+                                </w:rPr>
+                              </m:ctrlPr>
+                            </m:sSubPr>
+                            <m:e>
+                              <m:r>
+                                <w:rPr>
+                                  <w:rFonts w:ascii="Cambria Math" w:eastAsiaTheme="minorEastAsia" w:hAnsi="Cambria Math" w:cs="Arial"/>
+                                </w:rPr>
+                                <m:t>r</m:t>
+                              </m:r>
+                            </m:e>
+                            <m:sub>
+                              <m:r>
+                                <w:rPr>
+                                  <w:rFonts w:ascii="Cambria Math" w:eastAsiaTheme="minorEastAsia" w:hAnsi="Cambria Math" w:cs="Arial"/>
+                                </w:rPr>
+                                <m:t>b</m:t>
+                              </m:r>
+                              <m:d>
+                                <m:dPr>
+                                  <m:ctrlPr>
+                                    <w:rPr>
+                                      <w:rFonts w:ascii="Cambria Math" w:eastAsiaTheme="minorEastAsia" w:hAnsi="Cambria Math" w:cs="Arial"/>
+                                      <w:i/>
+                                    </w:rPr>
+                                  </m:ctrlPr>
+                                </m:dPr>
+                                <m:e>
+                                  <m:r>
+                                    <w:rPr>
+                                      <w:rFonts w:ascii="Cambria Math" w:eastAsiaTheme="minorEastAsia" w:hAnsi="Cambria Math" w:cs="Arial"/>
+                                    </w:rPr>
+                                    <m:t>y</m:t>
+                                  </m:r>
+                                </m:e>
+                              </m:d>
+                            </m:sub>
+                          </m:sSub>
+                          <m:r>
+                            <w:rPr>
+                              <w:rFonts w:ascii="Cambria Math" w:hAnsi="Cambria Math" w:cs="Arial"/>
+                            </w:rPr>
+                            <m:t>-</m:t>
+                          </m:r>
+                          <m:sSub>
+                            <m:sSubPr>
+                              <m:ctrlPr>
+                                <w:rPr>
+                                  <w:rFonts w:ascii="Cambria Math" w:eastAsiaTheme="minorEastAsia" w:hAnsi="Cambria Math" w:cs="Arial"/>
+                                  <w:i/>
+                                </w:rPr>
+                              </m:ctrlPr>
+                            </m:sSubPr>
+                            <m:e>
+                              <m:r>
+                                <w:rPr>
+                                  <w:rFonts w:ascii="Cambria Math" w:eastAsiaTheme="minorEastAsia" w:hAnsi="Cambria Math" w:cs="Arial"/>
+                                </w:rPr>
+                                <m:t>r</m:t>
+                              </m:r>
+                            </m:e>
+                            <m:sub>
+                              <m:r>
+                                <w:rPr>
+                                  <w:rFonts w:ascii="Cambria Math" w:eastAsiaTheme="minorEastAsia" w:hAnsi="Cambria Math" w:cs="Arial"/>
+                                </w:rPr>
+                                <m:t>0</m:t>
+                              </m:r>
+                              <m:d>
+                                <m:dPr>
+                                  <m:ctrlPr>
+                                    <w:rPr>
+                                      <w:rFonts w:ascii="Cambria Math" w:eastAsiaTheme="minorEastAsia" w:hAnsi="Cambria Math" w:cs="Arial"/>
+                                      <w:i/>
+                                    </w:rPr>
+                                  </m:ctrlPr>
+                                </m:dPr>
+                                <m:e>
+                                  <m:r>
+                                    <w:rPr>
+                                      <w:rFonts w:ascii="Cambria Math" w:eastAsiaTheme="minorEastAsia" w:hAnsi="Cambria Math" w:cs="Arial"/>
+                                    </w:rPr>
+                                    <m:t>y</m:t>
+                                  </m:r>
+                                </m:e>
+                              </m:d>
+                            </m:sub>
+                          </m:sSub>
+                        </m:num>
+                        <m:den>
                           <m:d>
                             <m:dPr>
+                              <m:begChr m:val="|"/>
+                              <m:endChr m:val="|"/>
                               <m:ctrlPr>
                                 <w:rPr>
-                                  <w:rFonts w:ascii="Cambria Math" w:eastAsiaTheme="minorEastAsia" w:hAnsi="Cambria Math" w:cs="Arial"/>
+                                  <w:rFonts w:ascii="Cambria Math" w:hAnsi="Cambria Math" w:cs="Arial"/>
                                   <w:i/>
                                 </w:rPr>
                               </m:ctrlPr>
                             </m:dPr>
                             <m:e>
+                              <m:sSub>
+                                <m:sSubPr>
+                                  <m:ctrlPr>
+                                    <w:rPr>
+                                      <w:rFonts w:ascii="Cambria Math" w:eastAsiaTheme="minorEastAsia" w:hAnsi="Cambria Math" w:cs="Arial"/>
+                                      <w:i/>
+                                    </w:rPr>
+                                  </m:ctrlPr>
+                                </m:sSubPr>
+                                <m:e>
+                                  <m:r>
+                                    <w:rPr>
+                                      <w:rFonts w:ascii="Cambria Math" w:eastAsiaTheme="minorEastAsia" w:hAnsi="Cambria Math" w:cs="Arial"/>
+                                    </w:rPr>
+                                    <m:t>r</m:t>
+                                  </m:r>
+                                </m:e>
+                                <m:sub>
+                                  <m:r>
+                                    <w:rPr>
+                                      <w:rFonts w:ascii="Cambria Math" w:eastAsiaTheme="minorEastAsia" w:hAnsi="Cambria Math" w:cs="Arial"/>
+                                    </w:rPr>
+                                    <m:t>b</m:t>
+                                  </m:r>
+                                  <m:d>
+                                    <m:dPr>
+                                      <m:ctrlPr>
+                                        <w:rPr>
+                                          <w:rFonts w:ascii="Cambria Math" w:eastAsiaTheme="minorEastAsia" w:hAnsi="Cambria Math" w:cs="Arial"/>
+                                          <w:i/>
+                                        </w:rPr>
+                                      </m:ctrlPr>
+                                    </m:dPr>
+                                    <m:e>
+                                      <m:r>
+                                        <w:rPr>
+                                          <w:rFonts w:ascii="Cambria Math" w:eastAsiaTheme="minorEastAsia" w:hAnsi="Cambria Math" w:cs="Arial"/>
+                                        </w:rPr>
+                                        <m:t>y</m:t>
+                                      </m:r>
+                                    </m:e>
+                                  </m:d>
+                                </m:sub>
+                              </m:sSub>
                               <m:r>
                                 <w:rPr>
-                                  <w:rFonts w:ascii="Cambria Math" w:eastAsiaTheme="minorEastAsia" w:hAnsi="Cambria Math" w:cs="Arial"/>
-                                </w:rPr>
-                                <m:t>X</m:t>
+                                  <w:rFonts w:ascii="Cambria Math" w:hAnsi="Cambria Math" w:cs="Arial"/>
+                                </w:rPr>
+                                <m:t>-</m:t>
                               </m:r>
+                              <m:sSub>
+                                <m:sSubPr>
+                                  <m:ctrlPr>
+                                    <w:rPr>
+                                      <w:rFonts w:ascii="Cambria Math" w:eastAsiaTheme="minorEastAsia" w:hAnsi="Cambria Math" w:cs="Arial"/>
+                                      <w:i/>
+                                    </w:rPr>
+                                  </m:ctrlPr>
+                                </m:sSubPr>
+                                <m:e>
+                                  <m:r>
+                                    <w:rPr>
+                                      <w:rFonts w:ascii="Cambria Math" w:eastAsiaTheme="minorEastAsia" w:hAnsi="Cambria Math" w:cs="Arial"/>
+                                    </w:rPr>
+                                    <m:t>r</m:t>
+                                  </m:r>
+                                </m:e>
+                                <m:sub>
+                                  <m:r>
+                                    <w:rPr>
+                                      <w:rFonts w:ascii="Cambria Math" w:eastAsiaTheme="minorEastAsia" w:hAnsi="Cambria Math" w:cs="Arial"/>
+                                    </w:rPr>
+                                    <m:t>0</m:t>
+                                  </m:r>
+                                  <m:d>
+                                    <m:dPr>
+                                      <m:ctrlPr>
+                                        <w:rPr>
+                                          <w:rFonts w:ascii="Cambria Math" w:eastAsiaTheme="minorEastAsia" w:hAnsi="Cambria Math" w:cs="Arial"/>
+                                          <w:i/>
+                                        </w:rPr>
+                                      </m:ctrlPr>
+                                    </m:dPr>
+                                    <m:e>
+                                      <m:r>
+                                        <w:rPr>
+                                          <w:rFonts w:ascii="Cambria Math" w:eastAsiaTheme="minorEastAsia" w:hAnsi="Cambria Math" w:cs="Arial"/>
+                                        </w:rPr>
+                                        <m:t>y</m:t>
+                                      </m:r>
+                                    </m:e>
+                                  </m:d>
+                                </m:sub>
+                              </m:sSub>
                             </m:e>
                           </m:d>
-                        </m:sub>
-                      </m:sSub>
+                        </m:den>
+                      </m:f>
+                      <m:r>
+                        <w:rPr>
+                          <w:rFonts w:ascii="Cambria Math" w:hAnsi="Cambria Math" w:cs="Arial"/>
+                        </w:rPr>
+                        <m:t xml:space="preserve"> </m:t>
+                      </m:r>
                     </m:den>
                   </m:f>
                 </m:e>
@@ -2750,7 +3824,7 @@
                 <w:rPr>
                   <w:rFonts w:ascii="Cambria Math" w:eastAsiaTheme="minorEastAsia" w:hAnsi="Cambria Math" w:cs="Arial"/>
                 </w:rPr>
-                <m:t>-</m:t>
+                <m:t>2</m:t>
               </m:r>
             </m:sub>
           </m:sSub>
@@ -2852,36 +3926,34 @@
                       </m:sSub>
                       <m:r>
                         <w:rPr>
-                          <w:rFonts w:ascii="Cambria Math" w:eastAsiaTheme="minorEastAsia" w:hAnsi="Cambria Math" w:cs="Arial"/>
+                          <w:rFonts w:ascii="Cambria Math" w:hAnsi="Cambria Math" w:cs="Arial"/>
                         </w:rPr>
-                        <m:t>+</m:t>
+                        <m:t>-</m:t>
                       </m:r>
-                      <m:func>
-                        <m:funcPr>
-                          <m:ctrlPr>
-                            <w:rPr>
-                              <w:rFonts w:ascii="Cambria Math" w:eastAsiaTheme="minorEastAsia" w:hAnsi="Cambria Math" w:cs="Arial"/>
-                            </w:rPr>
-                          </m:ctrlPr>
-                        </m:funcPr>
-                        <m:fName>
-                          <m:r>
-                            <m:rPr>
-                              <m:sty m:val="p"/>
-                            </m:rPr>
-                            <w:rPr>
-                              <w:rFonts w:ascii="Cambria Math" w:eastAsiaTheme="minorEastAsia" w:hAnsi="Cambria Math" w:cs="Arial"/>
-                            </w:rPr>
-                            <m:t>cos</m:t>
-                          </m:r>
+                      <m:sSub>
+                        <m:sSubPr>
                           <m:ctrlPr>
                             <w:rPr>
                               <w:rFonts w:ascii="Cambria Math" w:eastAsiaTheme="minorEastAsia" w:hAnsi="Cambria Math" w:cs="Arial"/>
                               <w:i/>
                             </w:rPr>
                           </m:ctrlPr>
-                        </m:fName>
+                        </m:sSubPr>
                         <m:e>
+                          <m:r>
+                            <w:rPr>
+                              <w:rFonts w:ascii="Cambria Math" w:eastAsiaTheme="minorEastAsia" w:hAnsi="Cambria Math" w:cs="Arial"/>
+                            </w:rPr>
+                            <m:t>r</m:t>
+                          </m:r>
+                        </m:e>
+                        <m:sub>
+                          <m:r>
+                            <w:rPr>
+                              <w:rFonts w:ascii="Cambria Math" w:eastAsiaTheme="minorEastAsia" w:hAnsi="Cambria Math" w:cs="Arial"/>
+                            </w:rPr>
+                            <m:t>0</m:t>
+                          </m:r>
                           <m:d>
                             <m:dPr>
                               <m:ctrlPr>
@@ -2892,41 +3964,21 @@
                               </m:ctrlPr>
                             </m:dPr>
                             <m:e>
-                              <m:f>
-                                <m:fPr>
-                                  <m:ctrlPr>
-                                    <w:rPr>
-                                      <w:rFonts w:ascii="Cambria Math" w:eastAsiaTheme="minorEastAsia" w:hAnsi="Cambria Math" w:cs="Arial"/>
-                                      <w:i/>
-                                    </w:rPr>
-                                  </m:ctrlPr>
-                                </m:fPr>
-                                <m:num>
-                                  <m:r>
-                                    <w:rPr>
-                                      <w:rFonts w:ascii="Cambria Math" w:eastAsiaTheme="minorEastAsia" w:hAnsi="Cambria Math" w:cs="Arial"/>
-                                    </w:rPr>
-                                    <m:t>π</m:t>
-                                  </m:r>
-                                </m:num>
-                                <m:den>
-                                  <m:r>
-                                    <w:rPr>
-                                      <w:rFonts w:ascii="Cambria Math" w:eastAsiaTheme="minorEastAsia" w:hAnsi="Cambria Math" w:cs="Arial"/>
-                                    </w:rPr>
-                                    <m:t>4</m:t>
-                                  </m:r>
-                                </m:den>
-                              </m:f>
+                              <m:r>
+                                <w:rPr>
+                                  <w:rFonts w:ascii="Cambria Math" w:eastAsiaTheme="minorEastAsia" w:hAnsi="Cambria Math" w:cs="Arial"/>
+                                </w:rPr>
+                                <m:t>y</m:t>
+                              </m:r>
                             </m:e>
                           </m:d>
-                        </m:e>
-                      </m:func>
+                        </m:sub>
+                      </m:sSub>
                       <m:r>
                         <w:rPr>
                           <w:rFonts w:ascii="Cambria Math" w:eastAsiaTheme="minorEastAsia" w:hAnsi="Cambria Math" w:cs="Arial"/>
                         </w:rPr>
-                        <m:t>*</m:t>
+                        <m:t xml:space="preserve">- </m:t>
                       </m:r>
                       <m:sSub>
                         <m:sSubPr>
@@ -2952,6 +4004,534 @@
                             </w:rPr>
                             <m:t>b</m:t>
                           </m:r>
+                        </m:sub>
+                      </m:sSub>
+                      <m:r>
+                        <w:rPr>
+                          <w:rFonts w:ascii="Cambria Math" w:hAnsi="Cambria Math" w:cs="Arial"/>
+                        </w:rPr>
+                        <m:t>*</m:t>
+                      </m:r>
+                      <m:f>
+                        <m:fPr>
+                          <m:ctrlPr>
+                            <w:rPr>
+                              <w:rFonts w:ascii="Cambria Math" w:hAnsi="Cambria Math" w:cs="Arial"/>
+                              <w:i/>
+                            </w:rPr>
+                          </m:ctrlPr>
+                        </m:fPr>
+                        <m:num>
+                          <m:sSub>
+                            <m:sSubPr>
+                              <m:ctrlPr>
+                                <w:rPr>
+                                  <w:rFonts w:ascii="Cambria Math" w:eastAsiaTheme="minorEastAsia" w:hAnsi="Cambria Math" w:cs="Arial"/>
+                                  <w:i/>
+                                </w:rPr>
+                              </m:ctrlPr>
+                            </m:sSubPr>
+                            <m:e>
+                              <m:r>
+                                <w:rPr>
+                                  <w:rFonts w:ascii="Cambria Math" w:eastAsiaTheme="minorEastAsia" w:hAnsi="Cambria Math" w:cs="Arial"/>
+                                </w:rPr>
+                                <m:t>r</m:t>
+                              </m:r>
+                            </m:e>
+                            <m:sub>
+                              <m:r>
+                                <w:rPr>
+                                  <w:rFonts w:ascii="Cambria Math" w:eastAsiaTheme="minorEastAsia" w:hAnsi="Cambria Math" w:cs="Arial"/>
+                                </w:rPr>
+                                <m:t>b</m:t>
+                              </m:r>
+                              <m:d>
+                                <m:dPr>
+                                  <m:ctrlPr>
+                                    <w:rPr>
+                                      <w:rFonts w:ascii="Cambria Math" w:eastAsiaTheme="minorEastAsia" w:hAnsi="Cambria Math" w:cs="Arial"/>
+                                      <w:i/>
+                                    </w:rPr>
+                                  </m:ctrlPr>
+                                </m:dPr>
+                                <m:e>
+                                  <m:r>
+                                    <w:rPr>
+                                      <w:rFonts w:ascii="Cambria Math" w:eastAsiaTheme="minorEastAsia" w:hAnsi="Cambria Math" w:cs="Arial"/>
+                                    </w:rPr>
+                                    <m:t>y</m:t>
+                                  </m:r>
+                                </m:e>
+                              </m:d>
+                            </m:sub>
+                          </m:sSub>
+                          <m:r>
+                            <w:rPr>
+                              <w:rFonts w:ascii="Cambria Math" w:hAnsi="Cambria Math" w:cs="Arial"/>
+                            </w:rPr>
+                            <m:t>-</m:t>
+                          </m:r>
+                          <m:sSub>
+                            <m:sSubPr>
+                              <m:ctrlPr>
+                                <w:rPr>
+                                  <w:rFonts w:ascii="Cambria Math" w:eastAsiaTheme="minorEastAsia" w:hAnsi="Cambria Math" w:cs="Arial"/>
+                                  <w:i/>
+                                </w:rPr>
+                              </m:ctrlPr>
+                            </m:sSubPr>
+                            <m:e>
+                              <m:r>
+                                <w:rPr>
+                                  <w:rFonts w:ascii="Cambria Math" w:eastAsiaTheme="minorEastAsia" w:hAnsi="Cambria Math" w:cs="Arial"/>
+                                </w:rPr>
+                                <m:t>r</m:t>
+                              </m:r>
+                            </m:e>
+                            <m:sub>
+                              <m:r>
+                                <w:rPr>
+                                  <w:rFonts w:ascii="Cambria Math" w:eastAsiaTheme="minorEastAsia" w:hAnsi="Cambria Math" w:cs="Arial"/>
+                                </w:rPr>
+                                <m:t>0</m:t>
+                              </m:r>
+                              <m:d>
+                                <m:dPr>
+                                  <m:ctrlPr>
+                                    <w:rPr>
+                                      <w:rFonts w:ascii="Cambria Math" w:eastAsiaTheme="minorEastAsia" w:hAnsi="Cambria Math" w:cs="Arial"/>
+                                      <w:i/>
+                                    </w:rPr>
+                                  </m:ctrlPr>
+                                </m:dPr>
+                                <m:e>
+                                  <m:r>
+                                    <w:rPr>
+                                      <w:rFonts w:ascii="Cambria Math" w:eastAsiaTheme="minorEastAsia" w:hAnsi="Cambria Math" w:cs="Arial"/>
+                                    </w:rPr>
+                                    <m:t>y</m:t>
+                                  </m:r>
+                                </m:e>
+                              </m:d>
+                            </m:sub>
+                          </m:sSub>
+                        </m:num>
+                        <m:den>
+                          <m:d>
+                            <m:dPr>
+                              <m:begChr m:val="|"/>
+                              <m:endChr m:val="|"/>
+                              <m:ctrlPr>
+                                <w:rPr>
+                                  <w:rFonts w:ascii="Cambria Math" w:hAnsi="Cambria Math" w:cs="Arial"/>
+                                  <w:i/>
+                                </w:rPr>
+                              </m:ctrlPr>
+                            </m:dPr>
+                            <m:e>
+                              <m:sSub>
+                                <m:sSubPr>
+                                  <m:ctrlPr>
+                                    <w:rPr>
+                                      <w:rFonts w:ascii="Cambria Math" w:eastAsiaTheme="minorEastAsia" w:hAnsi="Cambria Math" w:cs="Arial"/>
+                                      <w:i/>
+                                    </w:rPr>
+                                  </m:ctrlPr>
+                                </m:sSubPr>
+                                <m:e>
+                                  <m:r>
+                                    <w:rPr>
+                                      <w:rFonts w:ascii="Cambria Math" w:eastAsiaTheme="minorEastAsia" w:hAnsi="Cambria Math" w:cs="Arial"/>
+                                    </w:rPr>
+                                    <m:t>r</m:t>
+                                  </m:r>
+                                </m:e>
+                                <m:sub>
+                                  <m:r>
+                                    <w:rPr>
+                                      <w:rFonts w:ascii="Cambria Math" w:eastAsiaTheme="minorEastAsia" w:hAnsi="Cambria Math" w:cs="Arial"/>
+                                    </w:rPr>
+                                    <m:t>b</m:t>
+                                  </m:r>
+                                  <m:d>
+                                    <m:dPr>
+                                      <m:ctrlPr>
+                                        <w:rPr>
+                                          <w:rFonts w:ascii="Cambria Math" w:eastAsiaTheme="minorEastAsia" w:hAnsi="Cambria Math" w:cs="Arial"/>
+                                          <w:i/>
+                                        </w:rPr>
+                                      </m:ctrlPr>
+                                    </m:dPr>
+                                    <m:e>
+                                      <m:r>
+                                        <w:rPr>
+                                          <w:rFonts w:ascii="Cambria Math" w:eastAsiaTheme="minorEastAsia" w:hAnsi="Cambria Math" w:cs="Arial"/>
+                                        </w:rPr>
+                                        <m:t>y</m:t>
+                                      </m:r>
+                                    </m:e>
+                                  </m:d>
+                                </m:sub>
+                              </m:sSub>
+                              <m:r>
+                                <w:rPr>
+                                  <w:rFonts w:ascii="Cambria Math" w:hAnsi="Cambria Math" w:cs="Arial"/>
+                                </w:rPr>
+                                <m:t>-</m:t>
+                              </m:r>
+                              <m:sSub>
+                                <m:sSubPr>
+                                  <m:ctrlPr>
+                                    <w:rPr>
+                                      <w:rFonts w:ascii="Cambria Math" w:eastAsiaTheme="minorEastAsia" w:hAnsi="Cambria Math" w:cs="Arial"/>
+                                      <w:i/>
+                                    </w:rPr>
+                                  </m:ctrlPr>
+                                </m:sSubPr>
+                                <m:e>
+                                  <m:r>
+                                    <w:rPr>
+                                      <w:rFonts w:ascii="Cambria Math" w:eastAsiaTheme="minorEastAsia" w:hAnsi="Cambria Math" w:cs="Arial"/>
+                                    </w:rPr>
+                                    <m:t>r</m:t>
+                                  </m:r>
+                                </m:e>
+                                <m:sub>
+                                  <m:r>
+                                    <w:rPr>
+                                      <w:rFonts w:ascii="Cambria Math" w:eastAsiaTheme="minorEastAsia" w:hAnsi="Cambria Math" w:cs="Arial"/>
+                                    </w:rPr>
+                                    <m:t>0</m:t>
+                                  </m:r>
+                                  <m:d>
+                                    <m:dPr>
+                                      <m:ctrlPr>
+                                        <w:rPr>
+                                          <w:rFonts w:ascii="Cambria Math" w:eastAsiaTheme="minorEastAsia" w:hAnsi="Cambria Math" w:cs="Arial"/>
+                                          <w:i/>
+                                        </w:rPr>
+                                      </m:ctrlPr>
+                                    </m:dPr>
+                                    <m:e>
+                                      <m:r>
+                                        <w:rPr>
+                                          <w:rFonts w:ascii="Cambria Math" w:eastAsiaTheme="minorEastAsia" w:hAnsi="Cambria Math" w:cs="Arial"/>
+                                        </w:rPr>
+                                        <m:t>y</m:t>
+                                      </m:r>
+                                    </m:e>
+                                  </m:d>
+                                </m:sub>
+                              </m:sSub>
+                            </m:e>
+                          </m:d>
+                        </m:den>
+                      </m:f>
+                      <m:r>
+                        <w:rPr>
+                          <w:rFonts w:ascii="Cambria Math" w:hAnsi="Cambria Math" w:cs="Arial"/>
+                        </w:rPr>
+                        <m:t>+</m:t>
+                      </m:r>
+                      <m:sSub>
+                        <m:sSubPr>
+                          <m:ctrlPr>
+                            <w:rPr>
+                              <w:rFonts w:ascii="Cambria Math" w:hAnsi="Cambria Math" w:cs="Arial"/>
+                              <w:i/>
+                            </w:rPr>
+                          </m:ctrlPr>
+                        </m:sSubPr>
+                        <m:e>
+                          <m:r>
+                            <w:rPr>
+                              <w:rFonts w:ascii="Cambria Math" w:hAnsi="Cambria Math" w:cs="Arial"/>
+                            </w:rPr>
+                            <m:t>R</m:t>
+                          </m:r>
+                        </m:e>
+                        <m:sub>
+                          <m:r>
+                            <w:rPr>
+                              <w:rFonts w:ascii="Cambria Math" w:hAnsi="Cambria Math" w:cs="Arial"/>
+                            </w:rPr>
+                            <m:t>b</m:t>
+                          </m:r>
+                        </m:sub>
+                      </m:sSub>
+                      <m:r>
+                        <w:rPr>
+                          <w:rFonts w:ascii="Cambria Math" w:hAnsi="Cambria Math" w:cs="Arial"/>
+                        </w:rPr>
+                        <m:t>*</m:t>
+                      </m:r>
+                      <m:f>
+                        <m:fPr>
+                          <m:ctrlPr>
+                            <w:rPr>
+                              <w:rFonts w:ascii="Cambria Math" w:hAnsi="Cambria Math" w:cs="Arial"/>
+                              <w:i/>
+                            </w:rPr>
+                          </m:ctrlPr>
+                        </m:fPr>
+                        <m:num>
+                          <m:sSub>
+                            <m:sSubPr>
+                              <m:ctrlPr>
+                                <w:rPr>
+                                  <w:rFonts w:ascii="Cambria Math" w:eastAsiaTheme="minorEastAsia" w:hAnsi="Cambria Math" w:cs="Arial"/>
+                                  <w:i/>
+                                </w:rPr>
+                              </m:ctrlPr>
+                            </m:sSubPr>
+                            <m:e>
+                              <m:r>
+                                <w:rPr>
+                                  <w:rFonts w:ascii="Cambria Math" w:eastAsiaTheme="minorEastAsia" w:hAnsi="Cambria Math" w:cs="Arial"/>
+                                </w:rPr>
+                                <m:t>r</m:t>
+                              </m:r>
+                            </m:e>
+                            <m:sub>
+                              <m:r>
+                                <w:rPr>
+                                  <w:rFonts w:ascii="Cambria Math" w:eastAsiaTheme="minorEastAsia" w:hAnsi="Cambria Math" w:cs="Arial"/>
+                                </w:rPr>
+                                <m:t>b</m:t>
+                              </m:r>
+                              <m:d>
+                                <m:dPr>
+                                  <m:ctrlPr>
+                                    <w:rPr>
+                                      <w:rFonts w:ascii="Cambria Math" w:eastAsiaTheme="minorEastAsia" w:hAnsi="Cambria Math" w:cs="Arial"/>
+                                      <w:i/>
+                                    </w:rPr>
+                                  </m:ctrlPr>
+                                </m:dPr>
+                                <m:e>
+                                  <m:r>
+                                    <w:rPr>
+                                      <w:rFonts w:ascii="Cambria Math" w:eastAsiaTheme="minorEastAsia" w:hAnsi="Cambria Math" w:cs="Arial"/>
+                                    </w:rPr>
+                                    <m:t>x</m:t>
+                                  </m:r>
+                                </m:e>
+                              </m:d>
+                            </m:sub>
+                          </m:sSub>
+                          <m:r>
+                            <w:rPr>
+                              <w:rFonts w:ascii="Cambria Math" w:hAnsi="Cambria Math" w:cs="Arial"/>
+                            </w:rPr>
+                            <m:t>-</m:t>
+                          </m:r>
+                          <m:sSub>
+                            <m:sSubPr>
+                              <m:ctrlPr>
+                                <w:rPr>
+                                  <w:rFonts w:ascii="Cambria Math" w:eastAsiaTheme="minorEastAsia" w:hAnsi="Cambria Math" w:cs="Arial"/>
+                                  <w:i/>
+                                </w:rPr>
+                              </m:ctrlPr>
+                            </m:sSubPr>
+                            <m:e>
+                              <m:r>
+                                <w:rPr>
+                                  <w:rFonts w:ascii="Cambria Math" w:eastAsiaTheme="minorEastAsia" w:hAnsi="Cambria Math" w:cs="Arial"/>
+                                </w:rPr>
+                                <m:t>r</m:t>
+                              </m:r>
+                            </m:e>
+                            <m:sub>
+                              <m:r>
+                                <w:rPr>
+                                  <w:rFonts w:ascii="Cambria Math" w:eastAsiaTheme="minorEastAsia" w:hAnsi="Cambria Math" w:cs="Arial"/>
+                                </w:rPr>
+                                <m:t>0</m:t>
+                              </m:r>
+                              <m:d>
+                                <m:dPr>
+                                  <m:ctrlPr>
+                                    <w:rPr>
+                                      <w:rFonts w:ascii="Cambria Math" w:eastAsiaTheme="minorEastAsia" w:hAnsi="Cambria Math" w:cs="Arial"/>
+                                      <w:i/>
+                                    </w:rPr>
+                                  </m:ctrlPr>
+                                </m:dPr>
+                                <m:e>
+                                  <m:r>
+                                    <w:rPr>
+                                      <w:rFonts w:ascii="Cambria Math" w:eastAsiaTheme="minorEastAsia" w:hAnsi="Cambria Math" w:cs="Arial"/>
+                                    </w:rPr>
+                                    <m:t>x</m:t>
+                                  </m:r>
+                                </m:e>
+                              </m:d>
+                            </m:sub>
+                          </m:sSub>
+                        </m:num>
+                        <m:den>
+                          <m:d>
+                            <m:dPr>
+                              <m:begChr m:val="|"/>
+                              <m:endChr m:val="|"/>
+                              <m:ctrlPr>
+                                <w:rPr>
+                                  <w:rFonts w:ascii="Cambria Math" w:hAnsi="Cambria Math" w:cs="Arial"/>
+                                  <w:i/>
+                                </w:rPr>
+                              </m:ctrlPr>
+                            </m:dPr>
+                            <m:e>
+                              <m:sSub>
+                                <m:sSubPr>
+                                  <m:ctrlPr>
+                                    <w:rPr>
+                                      <w:rFonts w:ascii="Cambria Math" w:eastAsiaTheme="minorEastAsia" w:hAnsi="Cambria Math" w:cs="Arial"/>
+                                      <w:i/>
+                                    </w:rPr>
+                                  </m:ctrlPr>
+                                </m:sSubPr>
+                                <m:e>
+                                  <m:r>
+                                    <w:rPr>
+                                      <w:rFonts w:ascii="Cambria Math" w:eastAsiaTheme="minorEastAsia" w:hAnsi="Cambria Math" w:cs="Arial"/>
+                                    </w:rPr>
+                                    <m:t>r</m:t>
+                                  </m:r>
+                                </m:e>
+                                <m:sub>
+                                  <m:r>
+                                    <w:rPr>
+                                      <w:rFonts w:ascii="Cambria Math" w:eastAsiaTheme="minorEastAsia" w:hAnsi="Cambria Math" w:cs="Arial"/>
+                                    </w:rPr>
+                                    <m:t>b</m:t>
+                                  </m:r>
+                                  <m:d>
+                                    <m:dPr>
+                                      <m:ctrlPr>
+                                        <w:rPr>
+                                          <w:rFonts w:ascii="Cambria Math" w:eastAsiaTheme="minorEastAsia" w:hAnsi="Cambria Math" w:cs="Arial"/>
+                                          <w:i/>
+                                        </w:rPr>
+                                      </m:ctrlPr>
+                                    </m:dPr>
+                                    <m:e>
+                                      <m:r>
+                                        <w:rPr>
+                                          <w:rFonts w:ascii="Cambria Math" w:eastAsiaTheme="minorEastAsia" w:hAnsi="Cambria Math" w:cs="Arial"/>
+                                        </w:rPr>
+                                        <m:t>x</m:t>
+                                      </m:r>
+                                    </m:e>
+                                  </m:d>
+                                </m:sub>
+                              </m:sSub>
+                              <m:r>
+                                <w:rPr>
+                                  <w:rFonts w:ascii="Cambria Math" w:hAnsi="Cambria Math" w:cs="Arial"/>
+                                </w:rPr>
+                                <m:t>-</m:t>
+                              </m:r>
+                              <m:sSub>
+                                <m:sSubPr>
+                                  <m:ctrlPr>
+                                    <w:rPr>
+                                      <w:rFonts w:ascii="Cambria Math" w:eastAsiaTheme="minorEastAsia" w:hAnsi="Cambria Math" w:cs="Arial"/>
+                                      <w:i/>
+                                    </w:rPr>
+                                  </m:ctrlPr>
+                                </m:sSubPr>
+                                <m:e>
+                                  <m:r>
+                                    <w:rPr>
+                                      <w:rFonts w:ascii="Cambria Math" w:eastAsiaTheme="minorEastAsia" w:hAnsi="Cambria Math" w:cs="Arial"/>
+                                    </w:rPr>
+                                    <m:t>r</m:t>
+                                  </m:r>
+                                </m:e>
+                                <m:sub>
+                                  <m:r>
+                                    <w:rPr>
+                                      <w:rFonts w:ascii="Cambria Math" w:eastAsiaTheme="minorEastAsia" w:hAnsi="Cambria Math" w:cs="Arial"/>
+                                    </w:rPr>
+                                    <m:t>0</m:t>
+                                  </m:r>
+                                  <m:d>
+                                    <m:dPr>
+                                      <m:ctrlPr>
+                                        <w:rPr>
+                                          <w:rFonts w:ascii="Cambria Math" w:eastAsiaTheme="minorEastAsia" w:hAnsi="Cambria Math" w:cs="Arial"/>
+                                          <w:i/>
+                                        </w:rPr>
+                                      </m:ctrlPr>
+                                    </m:dPr>
+                                    <m:e>
+                                      <m:r>
+                                        <w:rPr>
+                                          <w:rFonts w:ascii="Cambria Math" w:eastAsiaTheme="minorEastAsia" w:hAnsi="Cambria Math" w:cs="Arial"/>
+                                        </w:rPr>
+                                        <m:t>x</m:t>
+                                      </m:r>
+                                    </m:e>
+                                  </m:d>
+                                </m:sub>
+                              </m:sSub>
+                            </m:e>
+                          </m:d>
+                        </m:den>
+                      </m:f>
+                      <m:r>
+                        <w:rPr>
+                          <w:rFonts w:ascii="Cambria Math" w:hAnsi="Cambria Math" w:cs="Arial"/>
+                        </w:rPr>
+                        <m:t xml:space="preserve"> </m:t>
+                      </m:r>
+                    </m:num>
+                    <m:den>
+                      <m:sSub>
+                        <m:sSubPr>
+                          <m:ctrlPr>
+                            <w:rPr>
+                              <w:rFonts w:ascii="Cambria Math" w:eastAsiaTheme="minorEastAsia" w:hAnsi="Cambria Math" w:cs="Arial"/>
+                              <w:i/>
+                            </w:rPr>
+                          </m:ctrlPr>
+                        </m:sSubPr>
+                        <m:e>
+                          <m:r>
+                            <w:rPr>
+                              <w:rFonts w:ascii="Cambria Math" w:eastAsiaTheme="minorEastAsia" w:hAnsi="Cambria Math" w:cs="Arial"/>
+                            </w:rPr>
+                            <m:t>r</m:t>
+                          </m:r>
+                        </m:e>
+                        <m:sub>
+                          <m:r>
+                            <w:rPr>
+                              <w:rFonts w:ascii="Cambria Math" w:eastAsiaTheme="minorEastAsia" w:hAnsi="Cambria Math" w:cs="Arial"/>
+                            </w:rPr>
+                            <m:t>b</m:t>
+                          </m:r>
+                          <m:d>
+                            <m:dPr>
+                              <m:ctrlPr>
+                                <w:rPr>
+                                  <w:rFonts w:ascii="Cambria Math" w:eastAsiaTheme="minorEastAsia" w:hAnsi="Cambria Math" w:cs="Arial"/>
+                                  <w:i/>
+                                </w:rPr>
+                              </m:ctrlPr>
+                            </m:dPr>
+                            <m:e>
+                              <m:r>
+                                <w:rPr>
+                                  <w:rFonts w:ascii="Cambria Math" w:eastAsiaTheme="minorEastAsia" w:hAnsi="Cambria Math" w:cs="Arial"/>
+                                </w:rPr>
+                                <m:t>y</m:t>
+                              </m:r>
+                            </m:e>
+                          </m:d>
                         </m:sub>
                       </m:sSub>
                       <m:r>
@@ -3004,129 +4584,11 @@
                           </m:d>
                         </m:sub>
                       </m:sSub>
-                    </m:num>
-                    <m:den>
-                      <m:sSub>
-                        <m:sSubPr>
-                          <m:ctrlPr>
-                            <w:rPr>
-                              <w:rFonts w:ascii="Cambria Math" w:eastAsiaTheme="minorEastAsia" w:hAnsi="Cambria Math" w:cs="Arial"/>
-                              <w:i/>
-                            </w:rPr>
-                          </m:ctrlPr>
-                        </m:sSubPr>
-                        <m:e>
-                          <m:r>
-                            <w:rPr>
-                              <w:rFonts w:ascii="Cambria Math" w:eastAsiaTheme="minorEastAsia" w:hAnsi="Cambria Math" w:cs="Arial"/>
-                            </w:rPr>
-                            <m:t>r</m:t>
-                          </m:r>
-                        </m:e>
-                        <m:sub>
-                          <m:r>
-                            <w:rPr>
-                              <w:rFonts w:ascii="Cambria Math" w:eastAsiaTheme="minorEastAsia" w:hAnsi="Cambria Math" w:cs="Arial"/>
-                            </w:rPr>
-                            <m:t>b</m:t>
-                          </m:r>
-                          <m:d>
-                            <m:dPr>
-                              <m:ctrlPr>
-                                <w:rPr>
-                                  <w:rFonts w:ascii="Cambria Math" w:eastAsiaTheme="minorEastAsia" w:hAnsi="Cambria Math" w:cs="Arial"/>
-                                  <w:i/>
-                                </w:rPr>
-                              </m:ctrlPr>
-                            </m:dPr>
-                            <m:e>
-                              <m:r>
-                                <w:rPr>
-                                  <w:rFonts w:ascii="Cambria Math" w:eastAsiaTheme="minorEastAsia" w:hAnsi="Cambria Math" w:cs="Arial"/>
-                                </w:rPr>
-                                <m:t>x</m:t>
-                              </m:r>
-                            </m:e>
-                          </m:d>
-                        </m:sub>
-                      </m:sSub>
                       <m:r>
                         <w:rPr>
                           <w:rFonts w:ascii="Cambria Math" w:eastAsiaTheme="minorEastAsia" w:hAnsi="Cambria Math" w:cs="Arial"/>
                         </w:rPr>
-                        <m:t>-</m:t>
-                      </m:r>
-                      <m:func>
-                        <m:funcPr>
-                          <m:ctrlPr>
-                            <w:rPr>
-                              <w:rFonts w:ascii="Cambria Math" w:eastAsiaTheme="minorEastAsia" w:hAnsi="Cambria Math" w:cs="Arial"/>
-                            </w:rPr>
-                          </m:ctrlPr>
-                        </m:funcPr>
-                        <m:fName>
-                          <m:r>
-                            <m:rPr>
-                              <m:sty m:val="p"/>
-                            </m:rPr>
-                            <w:rPr>
-                              <w:rFonts w:ascii="Cambria Math" w:eastAsiaTheme="minorEastAsia" w:hAnsi="Cambria Math" w:cs="Arial"/>
-                            </w:rPr>
-                            <m:t>cos</m:t>
-                          </m:r>
-                          <m:ctrlPr>
-                            <w:rPr>
-                              <w:rFonts w:ascii="Cambria Math" w:eastAsiaTheme="minorEastAsia" w:hAnsi="Cambria Math" w:cs="Arial"/>
-                              <w:i/>
-                            </w:rPr>
-                          </m:ctrlPr>
-                        </m:fName>
-                        <m:e>
-                          <m:d>
-                            <m:dPr>
-                              <m:ctrlPr>
-                                <w:rPr>
-                                  <w:rFonts w:ascii="Cambria Math" w:eastAsiaTheme="minorEastAsia" w:hAnsi="Cambria Math" w:cs="Arial"/>
-                                  <w:i/>
-                                </w:rPr>
-                              </m:ctrlPr>
-                            </m:dPr>
-                            <m:e>
-                              <m:f>
-                                <m:fPr>
-                                  <m:ctrlPr>
-                                    <w:rPr>
-                                      <w:rFonts w:ascii="Cambria Math" w:eastAsiaTheme="minorEastAsia" w:hAnsi="Cambria Math" w:cs="Arial"/>
-                                      <w:i/>
-                                    </w:rPr>
-                                  </m:ctrlPr>
-                                </m:fPr>
-                                <m:num>
-                                  <m:r>
-                                    <w:rPr>
-                                      <w:rFonts w:ascii="Cambria Math" w:eastAsiaTheme="minorEastAsia" w:hAnsi="Cambria Math" w:cs="Arial"/>
-                                    </w:rPr>
-                                    <m:t>π</m:t>
-                                  </m:r>
-                                </m:num>
-                                <m:den>
-                                  <m:r>
-                                    <w:rPr>
-                                      <w:rFonts w:ascii="Cambria Math" w:eastAsiaTheme="minorEastAsia" w:hAnsi="Cambria Math" w:cs="Arial"/>
-                                    </w:rPr>
-                                    <m:t>4</m:t>
-                                  </m:r>
-                                </m:den>
-                              </m:f>
-                            </m:e>
-                          </m:d>
-                        </m:e>
-                      </m:func>
-                      <m:r>
-                        <w:rPr>
-                          <w:rFonts w:ascii="Cambria Math" w:eastAsiaTheme="minorEastAsia" w:hAnsi="Cambria Math" w:cs="Arial"/>
-                        </w:rPr>
-                        <m:t>*</m:t>
+                        <m:t xml:space="preserve">- </m:t>
                       </m:r>
                       <m:sSub>
                         <m:sSubPr>
@@ -3158,13 +4620,235 @@
                         <w:rPr>
                           <w:rFonts w:ascii="Cambria Math" w:hAnsi="Cambria Math" w:cs="Arial"/>
                         </w:rPr>
+                        <m:t>*</m:t>
+                      </m:r>
+                      <m:f>
+                        <m:fPr>
+                          <m:ctrlPr>
+                            <w:rPr>
+                              <w:rFonts w:ascii="Cambria Math" w:hAnsi="Cambria Math" w:cs="Arial"/>
+                              <w:i/>
+                            </w:rPr>
+                          </m:ctrlPr>
+                        </m:fPr>
+                        <m:num>
+                          <m:sSub>
+                            <m:sSubPr>
+                              <m:ctrlPr>
+                                <w:rPr>
+                                  <w:rFonts w:ascii="Cambria Math" w:eastAsiaTheme="minorEastAsia" w:hAnsi="Cambria Math" w:cs="Arial"/>
+                                  <w:i/>
+                                </w:rPr>
+                              </m:ctrlPr>
+                            </m:sSubPr>
+                            <m:e>
+                              <m:r>
+                                <w:rPr>
+                                  <w:rFonts w:ascii="Cambria Math" w:eastAsiaTheme="minorEastAsia" w:hAnsi="Cambria Math" w:cs="Arial"/>
+                                </w:rPr>
+                                <m:t>r</m:t>
+                              </m:r>
+                            </m:e>
+                            <m:sub>
+                              <m:r>
+                                <w:rPr>
+                                  <w:rFonts w:ascii="Cambria Math" w:eastAsiaTheme="minorEastAsia" w:hAnsi="Cambria Math" w:cs="Arial"/>
+                                </w:rPr>
+                                <m:t>b</m:t>
+                              </m:r>
+                              <m:d>
+                                <m:dPr>
+                                  <m:ctrlPr>
+                                    <w:rPr>
+                                      <w:rFonts w:ascii="Cambria Math" w:eastAsiaTheme="minorEastAsia" w:hAnsi="Cambria Math" w:cs="Arial"/>
+                                      <w:i/>
+                                    </w:rPr>
+                                  </m:ctrlPr>
+                                </m:dPr>
+                                <m:e>
+                                  <m:r>
+                                    <w:rPr>
+                                      <w:rFonts w:ascii="Cambria Math" w:eastAsiaTheme="minorEastAsia" w:hAnsi="Cambria Math" w:cs="Arial"/>
+                                    </w:rPr>
+                                    <m:t>y</m:t>
+                                  </m:r>
+                                </m:e>
+                              </m:d>
+                            </m:sub>
+                          </m:sSub>
+                          <m:r>
+                            <w:rPr>
+                              <w:rFonts w:ascii="Cambria Math" w:hAnsi="Cambria Math" w:cs="Arial"/>
+                            </w:rPr>
+                            <m:t>-</m:t>
+                          </m:r>
+                          <m:sSub>
+                            <m:sSubPr>
+                              <m:ctrlPr>
+                                <w:rPr>
+                                  <w:rFonts w:ascii="Cambria Math" w:eastAsiaTheme="minorEastAsia" w:hAnsi="Cambria Math" w:cs="Arial"/>
+                                  <w:i/>
+                                </w:rPr>
+                              </m:ctrlPr>
+                            </m:sSubPr>
+                            <m:e>
+                              <m:r>
+                                <w:rPr>
+                                  <w:rFonts w:ascii="Cambria Math" w:eastAsiaTheme="minorEastAsia" w:hAnsi="Cambria Math" w:cs="Arial"/>
+                                </w:rPr>
+                                <m:t>r</m:t>
+                              </m:r>
+                            </m:e>
+                            <m:sub>
+                              <m:r>
+                                <w:rPr>
+                                  <w:rFonts w:ascii="Cambria Math" w:eastAsiaTheme="minorEastAsia" w:hAnsi="Cambria Math" w:cs="Arial"/>
+                                </w:rPr>
+                                <m:t>0</m:t>
+                              </m:r>
+                              <m:d>
+                                <m:dPr>
+                                  <m:ctrlPr>
+                                    <w:rPr>
+                                      <w:rFonts w:ascii="Cambria Math" w:eastAsiaTheme="minorEastAsia" w:hAnsi="Cambria Math" w:cs="Arial"/>
+                                      <w:i/>
+                                    </w:rPr>
+                                  </m:ctrlPr>
+                                </m:dPr>
+                                <m:e>
+                                  <m:r>
+                                    <w:rPr>
+                                      <w:rFonts w:ascii="Cambria Math" w:eastAsiaTheme="minorEastAsia" w:hAnsi="Cambria Math" w:cs="Arial"/>
+                                    </w:rPr>
+                                    <m:t>y</m:t>
+                                  </m:r>
+                                </m:e>
+                              </m:d>
+                            </m:sub>
+                          </m:sSub>
+                        </m:num>
+                        <m:den>
+                          <m:d>
+                            <m:dPr>
+                              <m:begChr m:val="|"/>
+                              <m:endChr m:val="|"/>
+                              <m:ctrlPr>
+                                <w:rPr>
+                                  <w:rFonts w:ascii="Cambria Math" w:hAnsi="Cambria Math" w:cs="Arial"/>
+                                  <w:i/>
+                                </w:rPr>
+                              </m:ctrlPr>
+                            </m:dPr>
+                            <m:e>
+                              <m:sSub>
+                                <m:sSubPr>
+                                  <m:ctrlPr>
+                                    <w:rPr>
+                                      <w:rFonts w:ascii="Cambria Math" w:eastAsiaTheme="minorEastAsia" w:hAnsi="Cambria Math" w:cs="Arial"/>
+                                      <w:i/>
+                                    </w:rPr>
+                                  </m:ctrlPr>
+                                </m:sSubPr>
+                                <m:e>
+                                  <m:r>
+                                    <w:rPr>
+                                      <w:rFonts w:ascii="Cambria Math" w:eastAsiaTheme="minorEastAsia" w:hAnsi="Cambria Math" w:cs="Arial"/>
+                                    </w:rPr>
+                                    <m:t>r</m:t>
+                                  </m:r>
+                                </m:e>
+                                <m:sub>
+                                  <m:r>
+                                    <w:rPr>
+                                      <w:rFonts w:ascii="Cambria Math" w:eastAsiaTheme="minorEastAsia" w:hAnsi="Cambria Math" w:cs="Arial"/>
+                                    </w:rPr>
+                                    <m:t>b</m:t>
+                                  </m:r>
+                                  <m:d>
+                                    <m:dPr>
+                                      <m:ctrlPr>
+                                        <w:rPr>
+                                          <w:rFonts w:ascii="Cambria Math" w:eastAsiaTheme="minorEastAsia" w:hAnsi="Cambria Math" w:cs="Arial"/>
+                                          <w:i/>
+                                        </w:rPr>
+                                      </m:ctrlPr>
+                                    </m:dPr>
+                                    <m:e>
+                                      <m:r>
+                                        <w:rPr>
+                                          <w:rFonts w:ascii="Cambria Math" w:eastAsiaTheme="minorEastAsia" w:hAnsi="Cambria Math" w:cs="Arial"/>
+                                        </w:rPr>
+                                        <m:t>y</m:t>
+                                      </m:r>
+                                    </m:e>
+                                  </m:d>
+                                </m:sub>
+                              </m:sSub>
+                              <m:r>
+                                <w:rPr>
+                                  <w:rFonts w:ascii="Cambria Math" w:hAnsi="Cambria Math" w:cs="Arial"/>
+                                </w:rPr>
+                                <m:t>-</m:t>
+                              </m:r>
+                              <m:sSub>
+                                <m:sSubPr>
+                                  <m:ctrlPr>
+                                    <w:rPr>
+                                      <w:rFonts w:ascii="Cambria Math" w:eastAsiaTheme="minorEastAsia" w:hAnsi="Cambria Math" w:cs="Arial"/>
+                                      <w:i/>
+                                    </w:rPr>
+                                  </m:ctrlPr>
+                                </m:sSubPr>
+                                <m:e>
+                                  <m:r>
+                                    <w:rPr>
+                                      <w:rFonts w:ascii="Cambria Math" w:eastAsiaTheme="minorEastAsia" w:hAnsi="Cambria Math" w:cs="Arial"/>
+                                    </w:rPr>
+                                    <m:t>r</m:t>
+                                  </m:r>
+                                </m:e>
+                                <m:sub>
+                                  <m:r>
+                                    <w:rPr>
+                                      <w:rFonts w:ascii="Cambria Math" w:eastAsiaTheme="minorEastAsia" w:hAnsi="Cambria Math" w:cs="Arial"/>
+                                    </w:rPr>
+                                    <m:t>0</m:t>
+                                  </m:r>
+                                  <m:d>
+                                    <m:dPr>
+                                      <m:ctrlPr>
+                                        <w:rPr>
+                                          <w:rFonts w:ascii="Cambria Math" w:eastAsiaTheme="minorEastAsia" w:hAnsi="Cambria Math" w:cs="Arial"/>
+                                          <w:i/>
+                                        </w:rPr>
+                                      </m:ctrlPr>
+                                    </m:dPr>
+                                    <m:e>
+                                      <m:r>
+                                        <w:rPr>
+                                          <w:rFonts w:ascii="Cambria Math" w:eastAsiaTheme="minorEastAsia" w:hAnsi="Cambria Math" w:cs="Arial"/>
+                                        </w:rPr>
+                                        <m:t>y</m:t>
+                                      </m:r>
+                                    </m:e>
+                                  </m:d>
+                                </m:sub>
+                              </m:sSub>
+                            </m:e>
+                          </m:d>
+                        </m:den>
+                      </m:f>
+                      <m:r>
+                        <w:rPr>
+                          <w:rFonts w:ascii="Cambria Math" w:hAnsi="Cambria Math" w:cs="Arial"/>
+                        </w:rPr>
                         <m:t>-</m:t>
                       </m:r>
                       <m:sSub>
                         <m:sSubPr>
                           <m:ctrlPr>
                             <w:rPr>
-                              <w:rFonts w:ascii="Cambria Math" w:eastAsiaTheme="minorEastAsia" w:hAnsi="Cambria Math" w:cs="Arial"/>
+                              <w:rFonts w:ascii="Cambria Math" w:hAnsi="Cambria Math" w:cs="Arial"/>
                               <w:i/>
                             </w:rPr>
                           </m:ctrlPr>
@@ -3172,38 +4856,248 @@
                         <m:e>
                           <m:r>
                             <w:rPr>
-                              <w:rFonts w:ascii="Cambria Math" w:eastAsiaTheme="minorEastAsia" w:hAnsi="Cambria Math" w:cs="Arial"/>
+                              <w:rFonts w:ascii="Cambria Math" w:hAnsi="Cambria Math" w:cs="Arial"/>
                             </w:rPr>
-                            <m:t>r</m:t>
+                            <m:t>R</m:t>
                           </m:r>
                         </m:e>
                         <m:sub>
                           <m:r>
                             <w:rPr>
-                              <w:rFonts w:ascii="Cambria Math" w:eastAsiaTheme="minorEastAsia" w:hAnsi="Cambria Math" w:cs="Arial"/>
+                              <w:rFonts w:ascii="Cambria Math" w:hAnsi="Cambria Math" w:cs="Arial"/>
                             </w:rPr>
-                            <m:t>0</m:t>
+                            <m:t>b</m:t>
                           </m:r>
+                        </m:sub>
+                      </m:sSub>
+                      <m:r>
+                        <w:rPr>
+                          <w:rFonts w:ascii="Cambria Math" w:hAnsi="Cambria Math" w:cs="Arial"/>
+                        </w:rPr>
+                        <m:t>*</m:t>
+                      </m:r>
+                      <m:f>
+                        <m:fPr>
+                          <m:ctrlPr>
+                            <w:rPr>
+                              <w:rFonts w:ascii="Cambria Math" w:hAnsi="Cambria Math" w:cs="Arial"/>
+                              <w:i/>
+                            </w:rPr>
+                          </m:ctrlPr>
+                        </m:fPr>
+                        <m:num>
+                          <m:sSub>
+                            <m:sSubPr>
+                              <m:ctrlPr>
+                                <w:rPr>
+                                  <w:rFonts w:ascii="Cambria Math" w:eastAsiaTheme="minorEastAsia" w:hAnsi="Cambria Math" w:cs="Arial"/>
+                                  <w:i/>
+                                </w:rPr>
+                              </m:ctrlPr>
+                            </m:sSubPr>
+                            <m:e>
+                              <m:r>
+                                <w:rPr>
+                                  <w:rFonts w:ascii="Cambria Math" w:eastAsiaTheme="minorEastAsia" w:hAnsi="Cambria Math" w:cs="Arial"/>
+                                </w:rPr>
+                                <m:t>r</m:t>
+                              </m:r>
+                            </m:e>
+                            <m:sub>
+                              <m:r>
+                                <w:rPr>
+                                  <w:rFonts w:ascii="Cambria Math" w:eastAsiaTheme="minorEastAsia" w:hAnsi="Cambria Math" w:cs="Arial"/>
+                                </w:rPr>
+                                <m:t>b</m:t>
+                              </m:r>
+                              <m:d>
+                                <m:dPr>
+                                  <m:ctrlPr>
+                                    <w:rPr>
+                                      <w:rFonts w:ascii="Cambria Math" w:eastAsiaTheme="minorEastAsia" w:hAnsi="Cambria Math" w:cs="Arial"/>
+                                      <w:i/>
+                                    </w:rPr>
+                                  </m:ctrlPr>
+                                </m:dPr>
+                                <m:e>
+                                  <m:r>
+                                    <w:rPr>
+                                      <w:rFonts w:ascii="Cambria Math" w:eastAsiaTheme="minorEastAsia" w:hAnsi="Cambria Math" w:cs="Arial"/>
+                                    </w:rPr>
+                                    <m:t>y</m:t>
+                                  </m:r>
+                                </m:e>
+                              </m:d>
+                            </m:sub>
+                          </m:sSub>
+                          <m:r>
+                            <w:rPr>
+                              <w:rFonts w:ascii="Cambria Math" w:hAnsi="Cambria Math" w:cs="Arial"/>
+                            </w:rPr>
+                            <m:t>-</m:t>
+                          </m:r>
+                          <m:sSub>
+                            <m:sSubPr>
+                              <m:ctrlPr>
+                                <w:rPr>
+                                  <w:rFonts w:ascii="Cambria Math" w:eastAsiaTheme="minorEastAsia" w:hAnsi="Cambria Math" w:cs="Arial"/>
+                                  <w:i/>
+                                </w:rPr>
+                              </m:ctrlPr>
+                            </m:sSubPr>
+                            <m:e>
+                              <m:r>
+                                <w:rPr>
+                                  <w:rFonts w:ascii="Cambria Math" w:eastAsiaTheme="minorEastAsia" w:hAnsi="Cambria Math" w:cs="Arial"/>
+                                </w:rPr>
+                                <m:t>r</m:t>
+                              </m:r>
+                            </m:e>
+                            <m:sub>
+                              <m:r>
+                                <w:rPr>
+                                  <w:rFonts w:ascii="Cambria Math" w:eastAsiaTheme="minorEastAsia" w:hAnsi="Cambria Math" w:cs="Arial"/>
+                                </w:rPr>
+                                <m:t>0</m:t>
+                              </m:r>
+                              <m:d>
+                                <m:dPr>
+                                  <m:ctrlPr>
+                                    <w:rPr>
+                                      <w:rFonts w:ascii="Cambria Math" w:eastAsiaTheme="minorEastAsia" w:hAnsi="Cambria Math" w:cs="Arial"/>
+                                      <w:i/>
+                                    </w:rPr>
+                                  </m:ctrlPr>
+                                </m:dPr>
+                                <m:e>
+                                  <m:r>
+                                    <w:rPr>
+                                      <w:rFonts w:ascii="Cambria Math" w:eastAsiaTheme="minorEastAsia" w:hAnsi="Cambria Math" w:cs="Arial"/>
+                                    </w:rPr>
+                                    <m:t>y</m:t>
+                                  </m:r>
+                                </m:e>
+                              </m:d>
+                            </m:sub>
+                          </m:sSub>
+                        </m:num>
+                        <m:den>
                           <m:d>
                             <m:dPr>
+                              <m:begChr m:val="|"/>
+                              <m:endChr m:val="|"/>
                               <m:ctrlPr>
                                 <w:rPr>
-                                  <w:rFonts w:ascii="Cambria Math" w:eastAsiaTheme="minorEastAsia" w:hAnsi="Cambria Math" w:cs="Arial"/>
+                                  <w:rFonts w:ascii="Cambria Math" w:hAnsi="Cambria Math" w:cs="Arial"/>
                                   <w:i/>
                                 </w:rPr>
                               </m:ctrlPr>
                             </m:dPr>
                             <m:e>
+                              <m:sSub>
+                                <m:sSubPr>
+                                  <m:ctrlPr>
+                                    <w:rPr>
+                                      <w:rFonts w:ascii="Cambria Math" w:eastAsiaTheme="minorEastAsia" w:hAnsi="Cambria Math" w:cs="Arial"/>
+                                      <w:i/>
+                                    </w:rPr>
+                                  </m:ctrlPr>
+                                </m:sSubPr>
+                                <m:e>
+                                  <m:r>
+                                    <w:rPr>
+                                      <w:rFonts w:ascii="Cambria Math" w:eastAsiaTheme="minorEastAsia" w:hAnsi="Cambria Math" w:cs="Arial"/>
+                                    </w:rPr>
+                                    <m:t>r</m:t>
+                                  </m:r>
+                                </m:e>
+                                <m:sub>
+                                  <m:r>
+                                    <w:rPr>
+                                      <w:rFonts w:ascii="Cambria Math" w:eastAsiaTheme="minorEastAsia" w:hAnsi="Cambria Math" w:cs="Arial"/>
+                                    </w:rPr>
+                                    <m:t>b</m:t>
+                                  </m:r>
+                                  <m:d>
+                                    <m:dPr>
+                                      <m:ctrlPr>
+                                        <w:rPr>
+                                          <w:rFonts w:ascii="Cambria Math" w:eastAsiaTheme="minorEastAsia" w:hAnsi="Cambria Math" w:cs="Arial"/>
+                                          <w:i/>
+                                        </w:rPr>
+                                      </m:ctrlPr>
+                                    </m:dPr>
+                                    <m:e>
+                                      <m:r>
+                                        <w:rPr>
+                                          <w:rFonts w:ascii="Cambria Math" w:eastAsiaTheme="minorEastAsia" w:hAnsi="Cambria Math" w:cs="Arial"/>
+                                        </w:rPr>
+                                        <m:t>y</m:t>
+                                      </m:r>
+                                    </m:e>
+                                  </m:d>
+                                </m:sub>
+                              </m:sSub>
                               <m:r>
                                 <w:rPr>
-                                  <w:rFonts w:ascii="Cambria Math" w:eastAsiaTheme="minorEastAsia" w:hAnsi="Cambria Math" w:cs="Arial"/>
-                                </w:rPr>
-                                <m:t>x</m:t>
+                                  <w:rFonts w:ascii="Cambria Math" w:hAnsi="Cambria Math" w:cs="Arial"/>
+                                </w:rPr>
+                                <m:t>-</m:t>
                               </m:r>
+                              <m:sSub>
+                                <m:sSubPr>
+                                  <m:ctrlPr>
+                                    <w:rPr>
+                                      <w:rFonts w:ascii="Cambria Math" w:eastAsiaTheme="minorEastAsia" w:hAnsi="Cambria Math" w:cs="Arial"/>
+                                      <w:i/>
+                                    </w:rPr>
+                                  </m:ctrlPr>
+                                </m:sSubPr>
+                                <m:e>
+                                  <m:r>
+                                    <w:rPr>
+                                      <w:rFonts w:ascii="Cambria Math" w:eastAsiaTheme="minorEastAsia" w:hAnsi="Cambria Math" w:cs="Arial"/>
+                                    </w:rPr>
+                                    <m:t>r</m:t>
+                                  </m:r>
+                                </m:e>
+                                <m:sub>
+                                  <m:r>
+                                    <w:rPr>
+                                      <w:rFonts w:ascii="Cambria Math" w:eastAsiaTheme="minorEastAsia" w:hAnsi="Cambria Math" w:cs="Arial"/>
+                                    </w:rPr>
+                                    <m:t>0</m:t>
+                                  </m:r>
+                                  <m:d>
+                                    <m:dPr>
+                                      <m:ctrlPr>
+                                        <w:rPr>
+                                          <w:rFonts w:ascii="Cambria Math" w:eastAsiaTheme="minorEastAsia" w:hAnsi="Cambria Math" w:cs="Arial"/>
+                                          <w:i/>
+                                        </w:rPr>
+                                      </m:ctrlPr>
+                                    </m:dPr>
+                                    <m:e>
+                                      <m:r>
+                                        <w:rPr>
+                                          <w:rFonts w:ascii="Cambria Math" w:eastAsiaTheme="minorEastAsia" w:hAnsi="Cambria Math" w:cs="Arial"/>
+                                        </w:rPr>
+                                        <m:t>y</m:t>
+                                      </m:r>
+                                    </m:e>
+                                  </m:d>
+                                </m:sub>
+                              </m:sSub>
                             </m:e>
                           </m:d>
-                        </m:sub>
-                      </m:sSub>
+                        </m:den>
+                      </m:f>
+                      <m:r>
+                        <w:rPr>
+                          <w:rFonts w:ascii="Cambria Math" w:hAnsi="Cambria Math" w:cs="Arial"/>
+                        </w:rPr>
+                        <m:t xml:space="preserve"> </m:t>
+                      </m:r>
                     </m:den>
                   </m:f>
                 </m:e>
@@ -3219,7 +5113,258 @@
           <w:rFonts w:ascii="Arial" w:eastAsiaTheme="minorEastAsia" w:hAnsi="Arial" w:cs="Arial"/>
         </w:rPr>
       </w:pPr>
-      <w:proofErr w:type="spellStart"/>
+    </w:p>
+    <w:p>
+      <w:pPr>
+        <w:rPr>
+          <w:rFonts w:ascii="Arial" w:eastAsiaTheme="minorEastAsia" w:hAnsi="Arial" w:cs="Arial"/>
+        </w:rPr>
+      </w:pPr>
+      <m:oMathPara>
+        <m:oMath>
+          <m:sSub>
+            <m:sSubPr>
+              <m:ctrlPr>
+                <w:rPr>
+                  <w:rFonts w:ascii="Cambria Math" w:eastAsiaTheme="minorEastAsia" w:hAnsi="Cambria Math" w:cs="Arial"/>
+                  <w:i/>
+                </w:rPr>
+              </m:ctrlPr>
+            </m:sSubPr>
+            <m:e>
+              <m:r>
+                <w:rPr>
+                  <w:rFonts w:ascii="Cambria Math" w:eastAsiaTheme="minorEastAsia" w:hAnsi="Cambria Math" w:cs="Arial"/>
+                </w:rPr>
+                <m:t>ϕ</m:t>
+              </m:r>
+            </m:e>
+            <m:sub>
+              <m:r>
+                <w:rPr>
+                  <w:rFonts w:ascii="Cambria Math" w:eastAsiaTheme="minorEastAsia" w:hAnsi="Cambria Math" w:cs="Arial"/>
+                </w:rPr>
+                <m:t>-</m:t>
+              </m:r>
+            </m:sub>
+          </m:sSub>
+          <m:r>
+            <w:rPr>
+              <w:rFonts w:ascii="Cambria Math" w:eastAsiaTheme="minorEastAsia" w:hAnsi="Cambria Math" w:cs="Arial"/>
+            </w:rPr>
+            <m:t>=</m:t>
+          </m:r>
+          <m:r>
+            <m:rPr>
+              <m:sty m:val="p"/>
+            </m:rPr>
+            <w:rPr>
+              <w:rFonts w:ascii="Cambria Math" w:eastAsiaTheme="minorEastAsia" w:hAnsi="Cambria Math" w:cs="Arial"/>
+            </w:rPr>
+            <m:t>min⁡</m:t>
+          </m:r>
+          <m:r>
+            <w:rPr>
+              <w:rFonts w:ascii="Cambria Math" w:eastAsiaTheme="minorEastAsia" w:hAnsi="Cambria Math" w:cs="Arial"/>
+            </w:rPr>
+            <m:t>(</m:t>
+          </m:r>
+          <m:sSub>
+            <m:sSubPr>
+              <m:ctrlPr>
+                <w:rPr>
+                  <w:rFonts w:ascii="Cambria Math" w:eastAsiaTheme="minorEastAsia" w:hAnsi="Cambria Math" w:cs="Arial"/>
+                  <w:i/>
+                </w:rPr>
+              </m:ctrlPr>
+            </m:sSubPr>
+            <m:e>
+              <m:r>
+                <w:rPr>
+                  <w:rFonts w:ascii="Cambria Math" w:eastAsiaTheme="minorEastAsia" w:hAnsi="Cambria Math" w:cs="Arial"/>
+                </w:rPr>
+                <m:t>ϕ</m:t>
+              </m:r>
+            </m:e>
+            <m:sub>
+              <m:r>
+                <w:rPr>
+                  <w:rFonts w:ascii="Cambria Math" w:eastAsiaTheme="minorEastAsia" w:hAnsi="Cambria Math" w:cs="Arial"/>
+                </w:rPr>
+                <m:t>1</m:t>
+              </m:r>
+            </m:sub>
+          </m:sSub>
+          <m:r>
+            <w:rPr>
+              <w:rFonts w:ascii="Cambria Math" w:eastAsiaTheme="minorEastAsia" w:hAnsi="Cambria Math" w:cs="Arial"/>
+            </w:rPr>
+            <m:t>,</m:t>
+          </m:r>
+          <m:sSub>
+            <m:sSubPr>
+              <m:ctrlPr>
+                <w:rPr>
+                  <w:rFonts w:ascii="Cambria Math" w:eastAsiaTheme="minorEastAsia" w:hAnsi="Cambria Math" w:cs="Arial"/>
+                  <w:i/>
+                </w:rPr>
+              </m:ctrlPr>
+            </m:sSubPr>
+            <m:e>
+              <m:r>
+                <w:rPr>
+                  <w:rFonts w:ascii="Cambria Math" w:eastAsiaTheme="minorEastAsia" w:hAnsi="Cambria Math" w:cs="Arial"/>
+                </w:rPr>
+                <m:t>ϕ</m:t>
+              </m:r>
+            </m:e>
+            <m:sub>
+              <m:r>
+                <w:rPr>
+                  <w:rFonts w:ascii="Cambria Math" w:eastAsiaTheme="minorEastAsia" w:hAnsi="Cambria Math" w:cs="Arial"/>
+                </w:rPr>
+                <m:t>2</m:t>
+              </m:r>
+            </m:sub>
+          </m:sSub>
+          <m:r>
+            <w:rPr>
+              <w:rFonts w:ascii="Cambria Math" w:eastAsiaTheme="minorEastAsia" w:hAnsi="Cambria Math" w:cs="Arial"/>
+            </w:rPr>
+            <m:t>)</m:t>
+          </m:r>
+        </m:oMath>
+      </m:oMathPara>
+    </w:p>
+    <w:p>
+      <w:pPr>
+        <w:rPr>
+          <w:rFonts w:ascii="Arial" w:eastAsiaTheme="minorEastAsia" w:hAnsi="Arial" w:cs="Arial"/>
+        </w:rPr>
+      </w:pPr>
+      <m:oMathPara>
+        <m:oMath>
+          <m:sSub>
+            <m:sSubPr>
+              <m:ctrlPr>
+                <w:rPr>
+                  <w:rFonts w:ascii="Cambria Math" w:eastAsiaTheme="minorEastAsia" w:hAnsi="Cambria Math" w:cs="Arial"/>
+                  <w:i/>
+                </w:rPr>
+              </m:ctrlPr>
+            </m:sSubPr>
+            <m:e>
+              <m:r>
+                <w:rPr>
+                  <w:rFonts w:ascii="Cambria Math" w:eastAsiaTheme="minorEastAsia" w:hAnsi="Cambria Math" w:cs="Arial"/>
+                </w:rPr>
+                <m:t>ϕ</m:t>
+              </m:r>
+            </m:e>
+            <m:sub>
+              <m:r>
+                <w:rPr>
+                  <w:rFonts w:ascii="Cambria Math" w:eastAsiaTheme="minorEastAsia" w:hAnsi="Cambria Math" w:cs="Arial"/>
+                </w:rPr>
+                <m:t>-</m:t>
+              </m:r>
+            </m:sub>
+          </m:sSub>
+          <m:r>
+            <w:rPr>
+              <w:rFonts w:ascii="Cambria Math" w:eastAsiaTheme="minorEastAsia" w:hAnsi="Cambria Math" w:cs="Arial"/>
+            </w:rPr>
+            <m:t>=</m:t>
+          </m:r>
+          <w:bookmarkEnd w:id="1"/>
+          <m:r>
+            <m:rPr>
+              <m:sty m:val="p"/>
+            </m:rPr>
+            <w:rPr>
+              <w:rFonts w:ascii="Cambria Math" w:eastAsiaTheme="minorEastAsia" w:hAnsi="Cambria Math" w:cs="Arial"/>
+            </w:rPr>
+            <m:t>max⁡</m:t>
+          </m:r>
+          <m:r>
+            <w:rPr>
+              <w:rFonts w:ascii="Cambria Math" w:eastAsiaTheme="minorEastAsia" w:hAnsi="Cambria Math" w:cs="Arial"/>
+            </w:rPr>
+            <m:t>(</m:t>
+          </m:r>
+          <m:sSub>
+            <m:sSubPr>
+              <m:ctrlPr>
+                <w:rPr>
+                  <w:rFonts w:ascii="Cambria Math" w:eastAsiaTheme="minorEastAsia" w:hAnsi="Cambria Math" w:cs="Arial"/>
+                  <w:i/>
+                </w:rPr>
+              </m:ctrlPr>
+            </m:sSubPr>
+            <m:e>
+              <m:r>
+                <w:rPr>
+                  <w:rFonts w:ascii="Cambria Math" w:eastAsiaTheme="minorEastAsia" w:hAnsi="Cambria Math" w:cs="Arial"/>
+                </w:rPr>
+                <m:t>ϕ</m:t>
+              </m:r>
+            </m:e>
+            <m:sub>
+              <m:r>
+                <w:rPr>
+                  <w:rFonts w:ascii="Cambria Math" w:eastAsiaTheme="minorEastAsia" w:hAnsi="Cambria Math" w:cs="Arial"/>
+                </w:rPr>
+                <m:t>1</m:t>
+              </m:r>
+            </m:sub>
+          </m:sSub>
+          <m:r>
+            <w:rPr>
+              <w:rFonts w:ascii="Cambria Math" w:eastAsiaTheme="minorEastAsia" w:hAnsi="Cambria Math" w:cs="Arial"/>
+            </w:rPr>
+            <m:t>,</m:t>
+          </m:r>
+          <m:sSub>
+            <m:sSubPr>
+              <m:ctrlPr>
+                <w:rPr>
+                  <w:rFonts w:ascii="Cambria Math" w:eastAsiaTheme="minorEastAsia" w:hAnsi="Cambria Math" w:cs="Arial"/>
+                  <w:i/>
+                </w:rPr>
+              </m:ctrlPr>
+            </m:sSubPr>
+            <m:e>
+              <m:r>
+                <w:rPr>
+                  <w:rFonts w:ascii="Cambria Math" w:eastAsiaTheme="minorEastAsia" w:hAnsi="Cambria Math" w:cs="Arial"/>
+                </w:rPr>
+                <m:t>ϕ</m:t>
+              </m:r>
+            </m:e>
+            <m:sub>
+              <m:r>
+                <w:rPr>
+                  <w:rFonts w:ascii="Cambria Math" w:eastAsiaTheme="minorEastAsia" w:hAnsi="Cambria Math" w:cs="Arial"/>
+                </w:rPr>
+                <m:t>2</m:t>
+              </m:r>
+            </m:sub>
+          </m:sSub>
+          <m:r>
+            <w:rPr>
+              <w:rFonts w:ascii="Cambria Math" w:eastAsiaTheme="minorEastAsia" w:hAnsi="Cambria Math" w:cs="Arial"/>
+            </w:rPr>
+            <m:t>)</m:t>
+          </m:r>
+        </m:oMath>
+      </m:oMathPara>
+    </w:p>
+    <w:p>
+      <w:pPr>
+        <w:rPr>
+          <w:rFonts w:ascii="Arial" w:eastAsiaTheme="minorEastAsia" w:hAnsi="Arial" w:cs="Arial"/>
+        </w:rPr>
+      </w:pPr>
       <w:proofErr w:type="gramStart"/>
       <w:r>
         <w:rPr>
@@ -3227,7 +5372,6 @@
         </w:rPr>
         <w:t>sont</w:t>
       </w:r>
-      <w:proofErr w:type="spellEnd"/>
       <w:proofErr w:type="gramEnd"/>
       <w:r>
         <w:rPr>
@@ -3409,13 +5553,6 @@
         </w:rPr>
         <w:t> </w:t>
       </w:r>
-    </w:p>
-    <w:p>
-      <w:pPr>
-        <w:rPr>
-          <w:rFonts w:ascii="Arial" w:hAnsi="Arial" w:cs="Arial"/>
-        </w:rPr>
-      </w:pPr>
     </w:p>
     <w:p>
       <w:pPr>
@@ -3857,6 +5994,7 @@
         <w:rPr>
           <w:rFonts w:ascii="Arial" w:hAnsi="Arial" w:cs="Arial"/>
         </w:rPr>
+        <w:lastRenderedPageBreak/>
         <w:t>Où h est la hauteur du cylindre.</w:t>
       </w:r>
     </w:p>
@@ -4203,14 +6341,7 @@
         <w:rPr>
           <w:rFonts w:ascii="Arial" w:hAnsi="Arial" w:cs="Arial"/>
         </w:rPr>
-        <w:t xml:space="preserve">Pour déterminer si un rayon touche le bloc cylindrique, il faut trouver l’intersection entre les trois surfaces du cylindre (surface latérale et extrémités) et sélectionner celle pour </w:t>
-      </w:r>
-      <w:r>
-        <w:rPr>
-          <w:rFonts w:ascii="Arial" w:hAnsi="Arial" w:cs="Arial"/>
-        </w:rPr>
-        <w:lastRenderedPageBreak/>
-        <w:t xml:space="preserve">laquelle la distance parcourue est la plus faible. Pour cela, il suffit de remplacer x, y et z dans les équations ci-haut par </w:t>
+        <w:t xml:space="preserve">Pour déterminer si un rayon touche le bloc cylindrique, il faut trouver l’intersection entre les trois surfaces du cylindre (surface latérale et extrémités) et sélectionner celle pour laquelle la distance parcourue est la plus faible. Pour cela, il suffit de remplacer x, y et z dans les équations ci-haut par </w:t>
       </w:r>
       <m:oMath>
         <m:sSub>
@@ -6161,6 +8292,7 @@
           <w:sz w:val="28"/>
           <w:szCs w:val="28"/>
         </w:rPr>
+        <w:lastRenderedPageBreak/>
         <w:t>Équations pour déterminer les positions des images des points du bloc rectangulaire atteints par des rayons</w:t>
       </w:r>
     </w:p>
@@ -6339,7 +8471,6 @@
         <w:rPr>
           <w:rFonts w:ascii="Arial" w:hAnsi="Arial" w:cs="Arial"/>
         </w:rPr>
-        <w:lastRenderedPageBreak/>
         <w:t>où</w:t>
       </w:r>
       <w:proofErr w:type="gramEnd"/>
@@ -6457,8 +8588,6 @@
         <w:t xml:space="preserve">La position de l’image du point est ainsi </w:t>
       </w:r>
     </w:p>
-    <w:bookmarkStart w:id="1" w:name="_GoBack"/>
-    <w:bookmarkEnd w:id="1"/>
     <w:p>
       <w:pPr>
         <w:rPr>
@@ -6607,7 +8736,7 @@
     <w:p>
       <w:pPr>
         <w:rPr>
-          <w:rFonts w:ascii="Arial" w:hAnsi="Arial" w:cs="Arial"/>
+          <w:rFonts w:ascii="Arial" w:eastAsiaTheme="minorEastAsia" w:hAnsi="Arial" w:cs="Arial"/>
         </w:rPr>
       </w:pPr>
       <w:proofErr w:type="gramStart"/>
@@ -6670,6 +8799,1291 @@
         </w:rPr>
         <w:t xml:space="preserve"> est la direction initiale du rayon partant de l’observateur.</w:t>
       </w:r>
+    </w:p>
+    <w:p>
+      <w:pPr>
+        <w:rPr>
+          <w:rFonts w:ascii="Arial" w:hAnsi="Arial" w:cs="Arial"/>
+        </w:rPr>
+      </w:pPr>
+    </w:p>
+    <w:p>
+      <w:pPr>
+        <w:rPr>
+          <w:rFonts w:ascii="Arial" w:hAnsi="Arial" w:cs="Arial"/>
+          <w:sz w:val="28"/>
+          <w:szCs w:val="28"/>
+        </w:rPr>
+      </w:pPr>
+      <w:r>
+        <w:rPr>
+          <w:rFonts w:ascii="Arial" w:hAnsi="Arial" w:cs="Arial"/>
+          <w:sz w:val="28"/>
+          <w:szCs w:val="28"/>
+        </w:rPr>
+        <w:t>Détermination du nombre de directions utilisées</w:t>
+      </w:r>
+    </w:p>
+    <w:p>
+      <w:pPr>
+        <w:rPr>
+          <w:rFonts w:ascii="Arial" w:hAnsi="Arial" w:cs="Arial"/>
+        </w:rPr>
+      </w:pPr>
+      <w:r>
+        <w:rPr>
+          <w:rFonts w:ascii="Arial" w:hAnsi="Arial" w:cs="Arial"/>
+        </w:rPr>
+        <w:t>Afin de déterminer le nombre de directions utilisées dans notre simulation, nous avons procédé en testant pour différentes valeurs de N et M jusqu’à atteindre un équilibre satisfaisant entre le temps d’exécution et la précision des résultats. Nous nous sommes finalement arrêtés à 100 pour ces deux valeurs, pour un total de 10000 rayons.</w:t>
+      </w:r>
+    </w:p>
+    <w:p>
+      <w:pPr>
+        <w:rPr>
+          <w:rFonts w:ascii="Arial" w:hAnsi="Arial" w:cs="Arial"/>
+        </w:rPr>
+      </w:pPr>
+    </w:p>
+    <w:p>
+      <w:pPr>
+        <w:rPr>
+          <w:rFonts w:ascii="Arial" w:hAnsi="Arial" w:cs="Arial"/>
+          <w:b/>
+          <w:sz w:val="28"/>
+          <w:szCs w:val="28"/>
+        </w:rPr>
+      </w:pPr>
+    </w:p>
+    <w:p>
+      <w:pPr>
+        <w:rPr>
+          <w:rFonts w:ascii="Arial" w:hAnsi="Arial" w:cs="Arial"/>
+          <w:b/>
+          <w:sz w:val="28"/>
+          <w:szCs w:val="28"/>
+        </w:rPr>
+      </w:pPr>
+    </w:p>
+    <w:p>
+      <w:pPr>
+        <w:rPr>
+          <w:rFonts w:ascii="Arial" w:hAnsi="Arial" w:cs="Arial"/>
+          <w:b/>
+          <w:sz w:val="28"/>
+          <w:szCs w:val="28"/>
+        </w:rPr>
+      </w:pPr>
+      <w:r>
+        <w:rPr>
+          <w:rFonts w:ascii="Arial" w:hAnsi="Arial" w:cs="Arial"/>
+          <w:b/>
+          <w:sz w:val="28"/>
+          <w:szCs w:val="28"/>
+        </w:rPr>
+        <w:t>Présentation et analyse des résultats</w:t>
+      </w:r>
+    </w:p>
+    <w:p>
+      <w:pPr>
+        <w:rPr>
+          <w:rFonts w:ascii="Arial" w:hAnsi="Arial" w:cs="Arial"/>
+        </w:rPr>
+      </w:pPr>
+      <w:r>
+        <w:rPr>
+          <w:rFonts w:ascii="Arial" w:hAnsi="Arial" w:cs="Arial"/>
+        </w:rPr>
+        <w:t xml:space="preserve">Ainsi, après avoir </w:t>
+      </w:r>
+      <w:r>
+        <w:rPr>
+          <w:rFonts w:ascii="Arial" w:hAnsi="Arial" w:cs="Arial"/>
+        </w:rPr>
+        <w:t>écrit</w:t>
+      </w:r>
+      <w:r>
+        <w:rPr>
+          <w:rFonts w:ascii="Arial" w:hAnsi="Arial" w:cs="Arial"/>
+        </w:rPr>
+        <w:t xml:space="preserve"> le code, il était temps de générer des diagrammes pour chacune des quatre simulations. </w:t>
+      </w:r>
+      <w:r>
+        <w:rPr>
+          <w:rFonts w:ascii="Arial" w:hAnsi="Arial" w:cs="Arial"/>
+        </w:rPr>
+        <w:t xml:space="preserve">Nous avons effectué 4 simulations au total. Dans ces dernières, ce qui changeait était la position de l’observateur et les indices de réfraction. Pour la première simulation, l’observateur </w:t>
+      </w:r>
+      <w:r>
+        <w:rPr>
+          <w:rFonts w:ascii="Arial" w:hAnsi="Arial" w:cs="Arial"/>
+        </w:rPr>
+        <w:t xml:space="preserve">est localisé au point </w:t>
+      </w:r>
+      <w:r>
+        <w:rPr>
+          <w:rFonts w:ascii="Arial" w:hAnsi="Arial" w:cs="Arial"/>
+        </w:rPr>
+        <w:t xml:space="preserve"> </w:t>
+      </w:r>
+      <m:oMath>
+        <m:sSub>
+          <m:sSubPr>
+            <m:ctrlPr>
+              <w:rPr>
+                <w:rFonts w:ascii="Cambria Math" w:hAnsi="Cambria Math" w:cs="Arial"/>
+                <w:i/>
+              </w:rPr>
+            </m:ctrlPr>
+          </m:sSubPr>
+          <m:e>
+            <m:acc>
+              <m:accPr>
+                <m:chr m:val="⃗"/>
+                <m:ctrlPr>
+                  <w:rPr>
+                    <w:rFonts w:ascii="Cambria Math" w:hAnsi="Cambria Math" w:cs="Arial"/>
+                    <w:i/>
+                  </w:rPr>
+                </m:ctrlPr>
+              </m:accPr>
+              <m:e>
+                <m:r>
+                  <w:rPr>
+                    <w:rFonts w:ascii="Cambria Math" w:hAnsi="Cambria Math" w:cs="Arial"/>
+                  </w:rPr>
+                  <m:t>r</m:t>
+                </m:r>
+              </m:e>
+            </m:acc>
+          </m:e>
+          <m:sub>
+            <m:r>
+              <w:rPr>
+                <w:rFonts w:ascii="Cambria Math" w:hAnsi="Cambria Math" w:cs="Arial"/>
+              </w:rPr>
+              <m:t>0</m:t>
+            </m:r>
+          </m:sub>
+        </m:sSub>
+        <m:r>
+          <w:rPr>
+            <w:rFonts w:ascii="Cambria Math" w:hAnsi="Cambria Math" w:cs="Arial"/>
+          </w:rPr>
+          <m:t>=(0,0,5)</m:t>
+        </m:r>
+      </m:oMath>
+      <w:r>
+        <w:rPr>
+          <w:rFonts w:ascii="Arial" w:eastAsiaTheme="minorEastAsia" w:hAnsi="Arial" w:cs="Arial"/>
+        </w:rPr>
+        <w:t xml:space="preserve"> et les deux indices de réfraction sont de 1. Par rapport à la première, la seconde simulation ne change que l’indice de réfraction du milieu du bloc cylindrique pour 1,5. La troisième garde les indices de réfraction de la seconde, mais déplace l’observateur à l’origine. La quatrième et dernière simulation positionne l’observateur au même point que les deux premières, mais utilise les indices de réfractions </w:t>
+      </w:r>
+      <m:oMath>
+        <m:sSub>
+          <m:sSubPr>
+            <m:ctrlPr>
+              <w:rPr>
+                <w:rFonts w:ascii="Cambria Math" w:eastAsiaTheme="minorEastAsia" w:hAnsi="Cambria Math" w:cs="Arial"/>
+                <w:i/>
+              </w:rPr>
+            </m:ctrlPr>
+          </m:sSubPr>
+          <m:e>
+            <m:r>
+              <w:rPr>
+                <w:rFonts w:ascii="Cambria Math" w:eastAsiaTheme="minorEastAsia" w:hAnsi="Cambria Math" w:cs="Arial"/>
+              </w:rPr>
+              <m:t>n</m:t>
+            </m:r>
+          </m:e>
+          <m:sub>
+            <m:r>
+              <w:rPr>
+                <w:rFonts w:ascii="Cambria Math" w:eastAsiaTheme="minorEastAsia" w:hAnsi="Cambria Math" w:cs="Arial"/>
+              </w:rPr>
+              <m:t>0</m:t>
+            </m:r>
+          </m:sub>
+        </m:sSub>
+        <m:r>
+          <w:rPr>
+            <w:rFonts w:ascii="Cambria Math" w:eastAsiaTheme="minorEastAsia" w:hAnsi="Cambria Math" w:cs="Arial"/>
+          </w:rPr>
+          <m:t>=1,2</m:t>
+        </m:r>
+      </m:oMath>
+      <w:r>
+        <w:rPr>
+          <w:rFonts w:ascii="Arial" w:eastAsiaTheme="minorEastAsia" w:hAnsi="Arial" w:cs="Arial"/>
+        </w:rPr>
+        <w:t xml:space="preserve"> et </w:t>
+      </w:r>
+      <m:oMath>
+        <m:sSub>
+          <m:sSubPr>
+            <m:ctrlPr>
+              <w:rPr>
+                <w:rFonts w:ascii="Cambria Math" w:eastAsiaTheme="minorEastAsia" w:hAnsi="Cambria Math" w:cs="Arial"/>
+                <w:i/>
+              </w:rPr>
+            </m:ctrlPr>
+          </m:sSubPr>
+          <m:e>
+            <m:r>
+              <w:rPr>
+                <w:rFonts w:ascii="Cambria Math" w:eastAsiaTheme="minorEastAsia" w:hAnsi="Cambria Math" w:cs="Arial"/>
+              </w:rPr>
+              <m:t>n</m:t>
+            </m:r>
+          </m:e>
+          <m:sub>
+            <m:r>
+              <w:rPr>
+                <w:rFonts w:ascii="Cambria Math" w:eastAsiaTheme="minorEastAsia" w:hAnsi="Cambria Math" w:cs="Arial"/>
+              </w:rPr>
+              <m:t>b</m:t>
+            </m:r>
+          </m:sub>
+        </m:sSub>
+      </m:oMath>
+      <w:r>
+        <w:rPr>
+          <w:rFonts w:ascii="Arial" w:eastAsiaTheme="minorEastAsia" w:hAnsi="Arial" w:cs="Arial"/>
+        </w:rPr>
+        <w:t xml:space="preserve"> = 1 pour le milieu de l’observateur et du bloc cylindrique, respectivement.</w:t>
+      </w:r>
+    </w:p>
+    <w:p>
+      <w:pPr>
+        <w:rPr>
+          <w:rFonts w:ascii="Arial" w:hAnsi="Arial" w:cs="Arial"/>
+        </w:rPr>
+      </w:pPr>
+      <w:r>
+        <w:rPr>
+          <w:rFonts w:ascii="Arial" w:hAnsi="Arial" w:cs="Arial"/>
+          <w:noProof/>
+        </w:rPr>
+        <w:lastRenderedPageBreak/>
+        <w:drawing>
+          <wp:anchor distT="0" distB="0" distL="0" distR="0" simplePos="0" relativeHeight="251660288" behindDoc="0" locked="0" layoutInCell="1" allowOverlap="1" wp14:anchorId="7BE7FC10" wp14:editId="73458556">
+            <wp:simplePos x="0" y="0"/>
+            <wp:positionH relativeFrom="column">
+              <wp:posOffset>3040380</wp:posOffset>
+            </wp:positionH>
+            <wp:positionV relativeFrom="paragraph">
+              <wp:posOffset>457200</wp:posOffset>
+            </wp:positionV>
+            <wp:extent cx="3199130" cy="2604770"/>
+            <wp:effectExtent l="0" t="0" r="1270" b="5080"/>
+            <wp:wrapSquare wrapText="largest"/>
+            <wp:docPr id="9" name="Image2"/>
+            <wp:cNvGraphicFramePr>
+              <a:graphicFrameLocks xmlns:a="http://schemas.openxmlformats.org/drawingml/2006/main" noChangeAspect="1"/>
+            </wp:cNvGraphicFramePr>
+            <a:graphic xmlns:a="http://schemas.openxmlformats.org/drawingml/2006/main">
+              <a:graphicData uri="http://schemas.openxmlformats.org/drawingml/2006/picture">
+                <pic:pic xmlns:pic="http://schemas.openxmlformats.org/drawingml/2006/picture">
+                  <pic:nvPicPr>
+                    <pic:cNvPr id="1" name="Image2"/>
+                    <pic:cNvPicPr>
+                      <a:picLocks noChangeAspect="1" noChangeArrowheads="1"/>
+                    </pic:cNvPicPr>
+                  </pic:nvPicPr>
+                  <pic:blipFill>
+                    <a:blip r:embed="rId6"/>
+                    <a:stretch>
+                      <a:fillRect/>
+                    </a:stretch>
+                  </pic:blipFill>
+                  <pic:spPr bwMode="auto">
+                    <a:xfrm>
+                      <a:off x="0" y="0"/>
+                      <a:ext cx="3199130" cy="2604770"/>
+                    </a:xfrm>
+                    <a:prstGeom prst="rect">
+                      <a:avLst/>
+                    </a:prstGeom>
+                  </pic:spPr>
+                </pic:pic>
+              </a:graphicData>
+            </a:graphic>
+            <wp14:sizeRelH relativeFrom="margin">
+              <wp14:pctWidth>0</wp14:pctWidth>
+            </wp14:sizeRelH>
+            <wp14:sizeRelV relativeFrom="margin">
+              <wp14:pctHeight>0</wp14:pctHeight>
+            </wp14:sizeRelV>
+          </wp:anchor>
+        </w:drawing>
+      </w:r>
+      <w:r>
+        <w:rPr>
+          <w:rFonts w:ascii="Arial" w:hAnsi="Arial" w:cs="Arial"/>
+          <w:noProof/>
+        </w:rPr>
+        <w:drawing>
+          <wp:anchor distT="0" distB="0" distL="0" distR="0" simplePos="0" relativeHeight="251659264" behindDoc="0" locked="0" layoutInCell="1" allowOverlap="1" wp14:anchorId="49B2A3F1" wp14:editId="086CA181">
+            <wp:simplePos x="0" y="0"/>
+            <wp:positionH relativeFrom="column">
+              <wp:posOffset>-444500</wp:posOffset>
+            </wp:positionH>
+            <wp:positionV relativeFrom="paragraph">
+              <wp:posOffset>621030</wp:posOffset>
+            </wp:positionV>
+            <wp:extent cx="3493135" cy="2479040"/>
+            <wp:effectExtent l="0" t="0" r="0" b="0"/>
+            <wp:wrapSquare wrapText="largest"/>
+            <wp:docPr id="2" name="Image1"/>
+            <wp:cNvGraphicFramePr>
+              <a:graphicFrameLocks xmlns:a="http://schemas.openxmlformats.org/drawingml/2006/main" noChangeAspect="1"/>
+            </wp:cNvGraphicFramePr>
+            <a:graphic xmlns:a="http://schemas.openxmlformats.org/drawingml/2006/main">
+              <a:graphicData uri="http://schemas.openxmlformats.org/drawingml/2006/picture">
+                <pic:pic xmlns:pic="http://schemas.openxmlformats.org/drawingml/2006/picture">
+                  <pic:nvPicPr>
+                    <pic:cNvPr id="2" name="Image1"/>
+                    <pic:cNvPicPr>
+                      <a:picLocks noChangeAspect="1" noChangeArrowheads="1"/>
+                    </pic:cNvPicPr>
+                  </pic:nvPicPr>
+                  <pic:blipFill>
+                    <a:blip r:embed="rId7"/>
+                    <a:stretch>
+                      <a:fillRect/>
+                    </a:stretch>
+                  </pic:blipFill>
+                  <pic:spPr bwMode="auto">
+                    <a:xfrm>
+                      <a:off x="0" y="0"/>
+                      <a:ext cx="3493135" cy="2479040"/>
+                    </a:xfrm>
+                    <a:prstGeom prst="rect">
+                      <a:avLst/>
+                    </a:prstGeom>
+                  </pic:spPr>
+                </pic:pic>
+              </a:graphicData>
+            </a:graphic>
+            <wp14:sizeRelH relativeFrom="margin">
+              <wp14:pctWidth>0</wp14:pctWidth>
+            </wp14:sizeRelH>
+            <wp14:sizeRelV relativeFrom="margin">
+              <wp14:pctHeight>0</wp14:pctHeight>
+            </wp14:sizeRelV>
+          </wp:anchor>
+        </w:drawing>
+      </w:r>
+      <w:r>
+        <w:rPr>
+          <w:rFonts w:ascii="Arial" w:hAnsi="Arial" w:cs="Arial"/>
+        </w:rPr>
+        <w:t xml:space="preserve">Pour la première simulation, comme il n’y a aucune différence entre l’indice de réfraction du milieu où se trouve l’observateur et celui du cylindre transparent, la position observée du </w:t>
+      </w:r>
+      <w:r>
+        <w:rPr>
+          <w:rFonts w:ascii="Arial" w:hAnsi="Arial" w:cs="Arial"/>
+        </w:rPr>
+        <w:t>bloc</w:t>
+      </w:r>
+      <w:r>
+        <w:rPr>
+          <w:rFonts w:ascii="Arial" w:hAnsi="Arial" w:cs="Arial"/>
+        </w:rPr>
+        <w:t xml:space="preserve"> est identique à sa position réelle. </w:t>
+      </w:r>
+    </w:p>
+    <w:p>
+      <w:pPr>
+        <w:rPr>
+          <w:rFonts w:ascii="Arial" w:hAnsi="Arial" w:cs="Arial"/>
+        </w:rPr>
+      </w:pPr>
+    </w:p>
+    <w:p>
+      <w:pPr>
+        <w:rPr>
+          <w:rFonts w:ascii="Arial" w:hAnsi="Arial" w:cs="Arial"/>
+        </w:rPr>
+      </w:pPr>
+      <w:r>
+        <w:rPr>
+          <w:rFonts w:ascii="Arial" w:hAnsi="Arial" w:cs="Arial"/>
+        </w:rPr>
+        <w:t>Figure</w:t>
+      </w:r>
+      <w:r>
+        <w:rPr>
+          <w:rFonts w:ascii="Arial" w:hAnsi="Arial" w:cs="Arial"/>
+        </w:rPr>
+        <w:t>s</w:t>
+      </w:r>
+      <w:r>
+        <w:rPr>
+          <w:rFonts w:ascii="Arial" w:hAnsi="Arial" w:cs="Arial"/>
+        </w:rPr>
+        <w:t xml:space="preserve"> 1 et 2: Vue du </w:t>
+      </w:r>
+      <w:r>
+        <w:rPr>
+          <w:rFonts w:ascii="Arial" w:hAnsi="Arial" w:cs="Arial"/>
+        </w:rPr>
+        <w:t>bloc</w:t>
+      </w:r>
+      <w:r>
+        <w:rPr>
+          <w:rFonts w:ascii="Arial" w:hAnsi="Arial" w:cs="Arial"/>
+        </w:rPr>
+        <w:t xml:space="preserve"> par l’observateur pendant la première simulation</w:t>
+      </w:r>
+    </w:p>
+    <w:p>
+      <w:pPr>
+        <w:rPr>
+          <w:rFonts w:ascii="Arial" w:hAnsi="Arial" w:cs="Arial"/>
+        </w:rPr>
+      </w:pPr>
+    </w:p>
+    <w:p>
+      <w:pPr>
+        <w:rPr>
+          <w:rFonts w:ascii="Arial" w:hAnsi="Arial" w:cs="Arial"/>
+        </w:rPr>
+      </w:pPr>
+      <w:r>
+        <w:rPr>
+          <w:rFonts w:ascii="Arial" w:hAnsi="Arial" w:cs="Arial"/>
+        </w:rPr>
+        <w:t>Pour la deuxième simulation, comme l’indice de réfraction du bloc cylindrique est plus élevé que celui du milieu où se trouve l’observateur (1.5 &gt; 1.0), il y a une grande disparité entre l’objet réel et l’objet observé. La lumière frappe plusieurs plans du bloc</w:t>
+      </w:r>
+      <w:r>
+        <w:rPr>
+          <w:rFonts w:ascii="Arial" w:hAnsi="Arial" w:cs="Arial"/>
+        </w:rPr>
+        <w:t xml:space="preserve"> r</w:t>
+      </w:r>
+      <w:r>
+        <w:rPr>
+          <w:rFonts w:ascii="Arial" w:hAnsi="Arial" w:cs="Arial"/>
+        </w:rPr>
+        <w:t xml:space="preserve">ectangulaire qu’elle ne pouvait pas auparavant </w:t>
+      </w:r>
+      <w:r>
+        <w:rPr>
+          <w:rFonts w:ascii="Arial" w:hAnsi="Arial" w:cs="Arial"/>
+        </w:rPr>
+        <w:t>puisque l’indice de réfraction plus élevé du cylindre cause des réflexions totales internes.</w:t>
+      </w:r>
+      <w:r>
+        <w:rPr>
+          <w:rFonts w:ascii="Arial" w:hAnsi="Arial" w:cs="Arial"/>
+        </w:rPr>
+        <w:t xml:space="preserve"> </w:t>
+      </w:r>
+    </w:p>
+    <w:p>
+      <w:pPr>
+        <w:rPr>
+          <w:rFonts w:ascii="Arial" w:hAnsi="Arial" w:cs="Arial"/>
+        </w:rPr>
+      </w:pPr>
+      <w:r>
+        <w:rPr>
+          <w:rFonts w:ascii="Arial" w:hAnsi="Arial" w:cs="Arial"/>
+          <w:noProof/>
+        </w:rPr>
+        <w:drawing>
+          <wp:anchor distT="0" distB="0" distL="0" distR="0" simplePos="0" relativeHeight="251661312" behindDoc="0" locked="0" layoutInCell="1" allowOverlap="1" wp14:anchorId="1F8CC875" wp14:editId="518FEACC">
+            <wp:simplePos x="0" y="0"/>
+            <wp:positionH relativeFrom="column">
+              <wp:posOffset>2626743</wp:posOffset>
+            </wp:positionH>
+            <wp:positionV relativeFrom="paragraph">
+              <wp:posOffset>103781</wp:posOffset>
+            </wp:positionV>
+            <wp:extent cx="3657600" cy="2790825"/>
+            <wp:effectExtent l="0" t="0" r="0" b="9525"/>
+            <wp:wrapSquare wrapText="largest"/>
+            <wp:docPr id="3" name="Image3"/>
+            <wp:cNvGraphicFramePr>
+              <a:graphicFrameLocks xmlns:a="http://schemas.openxmlformats.org/drawingml/2006/main" noChangeAspect="1"/>
+            </wp:cNvGraphicFramePr>
+            <a:graphic xmlns:a="http://schemas.openxmlformats.org/drawingml/2006/main">
+              <a:graphicData uri="http://schemas.openxmlformats.org/drawingml/2006/picture">
+                <pic:pic xmlns:pic="http://schemas.openxmlformats.org/drawingml/2006/picture">
+                  <pic:nvPicPr>
+                    <pic:cNvPr id="3" name="Image3"/>
+                    <pic:cNvPicPr>
+                      <a:picLocks noChangeAspect="1" noChangeArrowheads="1"/>
+                    </pic:cNvPicPr>
+                  </pic:nvPicPr>
+                  <pic:blipFill>
+                    <a:blip r:embed="rId8"/>
+                    <a:stretch>
+                      <a:fillRect/>
+                    </a:stretch>
+                  </pic:blipFill>
+                  <pic:spPr bwMode="auto">
+                    <a:xfrm>
+                      <a:off x="0" y="0"/>
+                      <a:ext cx="3657600" cy="2790825"/>
+                    </a:xfrm>
+                    <a:prstGeom prst="rect">
+                      <a:avLst/>
+                    </a:prstGeom>
+                  </pic:spPr>
+                </pic:pic>
+              </a:graphicData>
+            </a:graphic>
+          </wp:anchor>
+        </w:drawing>
+      </w:r>
+      <w:r>
+        <w:rPr>
+          <w:rFonts w:ascii="Arial" w:hAnsi="Arial" w:cs="Arial"/>
+          <w:noProof/>
+        </w:rPr>
+        <w:drawing>
+          <wp:anchor distT="0" distB="0" distL="0" distR="0" simplePos="0" relativeHeight="251662336" behindDoc="0" locked="0" layoutInCell="1" allowOverlap="1" wp14:anchorId="5FBEFEBE" wp14:editId="668E667A">
+            <wp:simplePos x="0" y="0"/>
+            <wp:positionH relativeFrom="column">
+              <wp:posOffset>-565030</wp:posOffset>
+            </wp:positionH>
+            <wp:positionV relativeFrom="paragraph">
+              <wp:posOffset>112407</wp:posOffset>
+            </wp:positionV>
+            <wp:extent cx="3581400" cy="2781300"/>
+            <wp:effectExtent l="0" t="0" r="0" b="0"/>
+            <wp:wrapSquare wrapText="largest"/>
+            <wp:docPr id="4" name="Image4"/>
+            <wp:cNvGraphicFramePr>
+              <a:graphicFrameLocks xmlns:a="http://schemas.openxmlformats.org/drawingml/2006/main" noChangeAspect="1"/>
+            </wp:cNvGraphicFramePr>
+            <a:graphic xmlns:a="http://schemas.openxmlformats.org/drawingml/2006/main">
+              <a:graphicData uri="http://schemas.openxmlformats.org/drawingml/2006/picture">
+                <pic:pic xmlns:pic="http://schemas.openxmlformats.org/drawingml/2006/picture">
+                  <pic:nvPicPr>
+                    <pic:cNvPr id="4" name="Image4"/>
+                    <pic:cNvPicPr>
+                      <a:picLocks noChangeAspect="1" noChangeArrowheads="1"/>
+                    </pic:cNvPicPr>
+                  </pic:nvPicPr>
+                  <pic:blipFill>
+                    <a:blip r:embed="rId9"/>
+                    <a:stretch>
+                      <a:fillRect/>
+                    </a:stretch>
+                  </pic:blipFill>
+                  <pic:spPr bwMode="auto">
+                    <a:xfrm>
+                      <a:off x="0" y="0"/>
+                      <a:ext cx="3581400" cy="2781300"/>
+                    </a:xfrm>
+                    <a:prstGeom prst="rect">
+                      <a:avLst/>
+                    </a:prstGeom>
+                  </pic:spPr>
+                </pic:pic>
+              </a:graphicData>
+            </a:graphic>
+          </wp:anchor>
+        </w:drawing>
+      </w:r>
+    </w:p>
+    <w:p>
+      <w:pPr>
+        <w:rPr>
+          <w:rFonts w:ascii="Arial" w:hAnsi="Arial" w:cs="Arial"/>
+        </w:rPr>
+      </w:pPr>
+      <w:r>
+        <w:rPr>
+          <w:rFonts w:ascii="Arial" w:hAnsi="Arial" w:cs="Arial"/>
+        </w:rPr>
+        <w:t>Figure</w:t>
+      </w:r>
+      <w:r>
+        <w:rPr>
+          <w:rFonts w:ascii="Arial" w:hAnsi="Arial" w:cs="Arial"/>
+        </w:rPr>
+        <w:t>s</w:t>
+      </w:r>
+      <w:r>
+        <w:rPr>
+          <w:rFonts w:ascii="Arial" w:hAnsi="Arial" w:cs="Arial"/>
+        </w:rPr>
+        <w:t xml:space="preserve"> 3 et 4: Vue du </w:t>
+      </w:r>
+      <w:r>
+        <w:rPr>
+          <w:rFonts w:ascii="Arial" w:hAnsi="Arial" w:cs="Arial"/>
+        </w:rPr>
+        <w:t>bloc</w:t>
+      </w:r>
+      <w:r>
+        <w:rPr>
+          <w:rFonts w:ascii="Arial" w:hAnsi="Arial" w:cs="Arial"/>
+        </w:rPr>
+        <w:t xml:space="preserve"> par l’observateur pendant la deuxième simulation</w:t>
+      </w:r>
+    </w:p>
+    <w:p>
+      <w:pPr>
+        <w:rPr>
+          <w:rFonts w:ascii="Arial" w:hAnsi="Arial" w:cs="Arial"/>
+        </w:rPr>
+      </w:pPr>
+      <w:r>
+        <w:rPr>
+          <w:rFonts w:ascii="Arial" w:hAnsi="Arial" w:cs="Arial"/>
+          <w:noProof/>
+        </w:rPr>
+        <w:lastRenderedPageBreak/>
+        <w:drawing>
+          <wp:anchor distT="0" distB="0" distL="0" distR="0" simplePos="0" relativeHeight="251663360" behindDoc="0" locked="0" layoutInCell="1" allowOverlap="1" wp14:anchorId="4C50E286" wp14:editId="53460F71">
+            <wp:simplePos x="0" y="0"/>
+            <wp:positionH relativeFrom="page">
+              <wp:align>right</wp:align>
+            </wp:positionH>
+            <wp:positionV relativeFrom="paragraph">
+              <wp:posOffset>694678</wp:posOffset>
+            </wp:positionV>
+            <wp:extent cx="3914775" cy="2886075"/>
+            <wp:effectExtent l="0" t="0" r="9525" b="9525"/>
+            <wp:wrapSquare wrapText="largest"/>
+            <wp:docPr id="5" name="Image5"/>
+            <wp:cNvGraphicFramePr>
+              <a:graphicFrameLocks xmlns:a="http://schemas.openxmlformats.org/drawingml/2006/main" noChangeAspect="1"/>
+            </wp:cNvGraphicFramePr>
+            <a:graphic xmlns:a="http://schemas.openxmlformats.org/drawingml/2006/main">
+              <a:graphicData uri="http://schemas.openxmlformats.org/drawingml/2006/picture">
+                <pic:pic xmlns:pic="http://schemas.openxmlformats.org/drawingml/2006/picture">
+                  <pic:nvPicPr>
+                    <pic:cNvPr id="5" name="Image5"/>
+                    <pic:cNvPicPr>
+                      <a:picLocks noChangeAspect="1" noChangeArrowheads="1"/>
+                    </pic:cNvPicPr>
+                  </pic:nvPicPr>
+                  <pic:blipFill>
+                    <a:blip r:embed="rId10"/>
+                    <a:stretch>
+                      <a:fillRect/>
+                    </a:stretch>
+                  </pic:blipFill>
+                  <pic:spPr bwMode="auto">
+                    <a:xfrm>
+                      <a:off x="0" y="0"/>
+                      <a:ext cx="3914775" cy="2886075"/>
+                    </a:xfrm>
+                    <a:prstGeom prst="rect">
+                      <a:avLst/>
+                    </a:prstGeom>
+                  </pic:spPr>
+                </pic:pic>
+              </a:graphicData>
+            </a:graphic>
+          </wp:anchor>
+        </w:drawing>
+      </w:r>
+      <w:r>
+        <w:rPr>
+          <w:rFonts w:ascii="Arial" w:hAnsi="Arial" w:cs="Arial"/>
+          <w:noProof/>
+        </w:rPr>
+        <w:drawing>
+          <wp:anchor distT="0" distB="0" distL="0" distR="0" simplePos="0" relativeHeight="251664384" behindDoc="0" locked="0" layoutInCell="1" allowOverlap="1" wp14:anchorId="1C84086F" wp14:editId="6A9D970B">
+            <wp:simplePos x="0" y="0"/>
+            <wp:positionH relativeFrom="column">
+              <wp:posOffset>-685057</wp:posOffset>
+            </wp:positionH>
+            <wp:positionV relativeFrom="paragraph">
+              <wp:posOffset>751876</wp:posOffset>
+            </wp:positionV>
+            <wp:extent cx="3857625" cy="2638425"/>
+            <wp:effectExtent l="0" t="0" r="0" b="0"/>
+            <wp:wrapSquare wrapText="largest"/>
+            <wp:docPr id="6" name="Image6"/>
+            <wp:cNvGraphicFramePr>
+              <a:graphicFrameLocks xmlns:a="http://schemas.openxmlformats.org/drawingml/2006/main" noChangeAspect="1"/>
+            </wp:cNvGraphicFramePr>
+            <a:graphic xmlns:a="http://schemas.openxmlformats.org/drawingml/2006/main">
+              <a:graphicData uri="http://schemas.openxmlformats.org/drawingml/2006/picture">
+                <pic:pic xmlns:pic="http://schemas.openxmlformats.org/drawingml/2006/picture">
+                  <pic:nvPicPr>
+                    <pic:cNvPr id="6" name="Image6"/>
+                    <pic:cNvPicPr>
+                      <a:picLocks noChangeAspect="1" noChangeArrowheads="1"/>
+                    </pic:cNvPicPr>
+                  </pic:nvPicPr>
+                  <pic:blipFill>
+                    <a:blip r:embed="rId11"/>
+                    <a:stretch>
+                      <a:fillRect/>
+                    </a:stretch>
+                  </pic:blipFill>
+                  <pic:spPr bwMode="auto">
+                    <a:xfrm>
+                      <a:off x="0" y="0"/>
+                      <a:ext cx="3857625" cy="2638425"/>
+                    </a:xfrm>
+                    <a:prstGeom prst="rect">
+                      <a:avLst/>
+                    </a:prstGeom>
+                  </pic:spPr>
+                </pic:pic>
+              </a:graphicData>
+            </a:graphic>
+          </wp:anchor>
+        </w:drawing>
+      </w:r>
+      <w:r>
+        <w:rPr>
+          <w:rFonts w:ascii="Arial" w:hAnsi="Arial" w:cs="Arial"/>
+        </w:rPr>
+        <w:t xml:space="preserve">Pour la troisième simulation, comme les paramètres pour les indices de réfraction sont </w:t>
+      </w:r>
+      <w:r>
+        <w:rPr>
+          <w:rFonts w:ascii="Arial" w:hAnsi="Arial" w:cs="Arial"/>
+        </w:rPr>
+        <w:t>identiques</w:t>
+      </w:r>
+      <w:r>
+        <w:rPr>
+          <w:rFonts w:ascii="Arial" w:hAnsi="Arial" w:cs="Arial"/>
+        </w:rPr>
+        <w:t xml:space="preserve"> à ceux de la deuxième simulation et que seulement la position de l’observateur est modifiée, l’objet observé est similaire à celui de la simulation précédente, mais vu de plus bas, causant une </w:t>
+      </w:r>
+      <w:r>
+        <w:rPr>
+          <w:rFonts w:ascii="Arial" w:hAnsi="Arial" w:cs="Arial"/>
+        </w:rPr>
+        <w:t>distorsion</w:t>
+      </w:r>
+      <w:r>
+        <w:rPr>
+          <w:rFonts w:ascii="Arial" w:hAnsi="Arial" w:cs="Arial"/>
+        </w:rPr>
+        <w:t xml:space="preserve"> au niveau de l’axe des z. </w:t>
+      </w:r>
+    </w:p>
+    <w:p>
+      <w:pPr>
+        <w:rPr>
+          <w:rFonts w:ascii="Arial" w:hAnsi="Arial" w:cs="Arial"/>
+        </w:rPr>
+      </w:pPr>
+    </w:p>
+    <w:p>
+      <w:pPr>
+        <w:rPr>
+          <w:rFonts w:ascii="Arial" w:hAnsi="Arial" w:cs="Arial"/>
+        </w:rPr>
+      </w:pPr>
+      <w:r>
+        <w:rPr>
+          <w:rFonts w:ascii="Arial" w:hAnsi="Arial" w:cs="Arial"/>
+        </w:rPr>
+        <w:t>Figure 5 et 6: Vue du cylindre par l’observateur pendant la troisième simulation</w:t>
+      </w:r>
+    </w:p>
+    <w:p>
+      <w:pPr>
+        <w:rPr>
+          <w:rFonts w:ascii="Arial" w:hAnsi="Arial" w:cs="Arial"/>
+        </w:rPr>
+      </w:pPr>
+    </w:p>
+    <w:p>
+      <w:pPr>
+        <w:rPr>
+          <w:rFonts w:ascii="Arial" w:hAnsi="Arial" w:cs="Arial"/>
+        </w:rPr>
+      </w:pPr>
+      <w:r>
+        <w:rPr>
+          <w:rFonts w:ascii="Arial" w:hAnsi="Arial" w:cs="Arial"/>
+          <w:noProof/>
+        </w:rPr>
+        <w:drawing>
+          <wp:anchor distT="0" distB="0" distL="0" distR="0" simplePos="0" relativeHeight="251666432" behindDoc="0" locked="0" layoutInCell="1" allowOverlap="1" wp14:anchorId="2466494F" wp14:editId="22E50910">
+            <wp:simplePos x="0" y="0"/>
+            <wp:positionH relativeFrom="column">
+              <wp:posOffset>-416560</wp:posOffset>
+            </wp:positionH>
+            <wp:positionV relativeFrom="paragraph">
+              <wp:posOffset>713189</wp:posOffset>
+            </wp:positionV>
+            <wp:extent cx="3743325" cy="2609850"/>
+            <wp:effectExtent l="0" t="0" r="0" b="0"/>
+            <wp:wrapSquare wrapText="largest"/>
+            <wp:docPr id="8" name="Image8"/>
+            <wp:cNvGraphicFramePr>
+              <a:graphicFrameLocks xmlns:a="http://schemas.openxmlformats.org/drawingml/2006/main" noChangeAspect="1"/>
+            </wp:cNvGraphicFramePr>
+            <a:graphic xmlns:a="http://schemas.openxmlformats.org/drawingml/2006/main">
+              <a:graphicData uri="http://schemas.openxmlformats.org/drawingml/2006/picture">
+                <pic:pic xmlns:pic="http://schemas.openxmlformats.org/drawingml/2006/picture">
+                  <pic:nvPicPr>
+                    <pic:cNvPr id="8" name="Image8"/>
+                    <pic:cNvPicPr>
+                      <a:picLocks noChangeAspect="1" noChangeArrowheads="1"/>
+                    </pic:cNvPicPr>
+                  </pic:nvPicPr>
+                  <pic:blipFill>
+                    <a:blip r:embed="rId12"/>
+                    <a:stretch>
+                      <a:fillRect/>
+                    </a:stretch>
+                  </pic:blipFill>
+                  <pic:spPr bwMode="auto">
+                    <a:xfrm>
+                      <a:off x="0" y="0"/>
+                      <a:ext cx="3743325" cy="2609850"/>
+                    </a:xfrm>
+                    <a:prstGeom prst="rect">
+                      <a:avLst/>
+                    </a:prstGeom>
+                  </pic:spPr>
+                </pic:pic>
+              </a:graphicData>
+            </a:graphic>
+          </wp:anchor>
+        </w:drawing>
+      </w:r>
+      <w:r>
+        <w:rPr>
+          <w:rFonts w:ascii="Arial" w:hAnsi="Arial" w:cs="Arial"/>
+        </w:rPr>
+        <w:t>Pendant la dernière simulation, comme l’indice de réfraction du milieu de l’observateur est plus élevé que celui du bloc cy</w:t>
+      </w:r>
+      <w:r>
+        <w:rPr>
+          <w:rFonts w:ascii="Arial" w:hAnsi="Arial" w:cs="Arial"/>
+        </w:rPr>
+        <w:t>l</w:t>
+      </w:r>
+      <w:r>
+        <w:rPr>
+          <w:rFonts w:ascii="Arial" w:hAnsi="Arial" w:cs="Arial"/>
+        </w:rPr>
+        <w:t xml:space="preserve">indrique (1.2 &gt; 1.0), l’objet observé paraît plus rapproché que dans les deux simulations précédentes. </w:t>
+      </w:r>
+    </w:p>
+    <w:p>
+      <w:pPr>
+        <w:rPr>
+          <w:rFonts w:ascii="Arial" w:hAnsi="Arial" w:cs="Arial"/>
+        </w:rPr>
+      </w:pPr>
+      <w:r>
+        <w:rPr>
+          <w:rFonts w:ascii="Arial" w:hAnsi="Arial" w:cs="Arial"/>
+          <w:noProof/>
+        </w:rPr>
+        <w:drawing>
+          <wp:anchor distT="0" distB="0" distL="0" distR="0" simplePos="0" relativeHeight="251665408" behindDoc="0" locked="0" layoutInCell="1" allowOverlap="1" wp14:anchorId="297BBFAD" wp14:editId="65D4E653">
+            <wp:simplePos x="0" y="0"/>
+            <wp:positionH relativeFrom="page">
+              <wp:align>right</wp:align>
+            </wp:positionH>
+            <wp:positionV relativeFrom="paragraph">
+              <wp:posOffset>15156</wp:posOffset>
+            </wp:positionV>
+            <wp:extent cx="3733800" cy="2876550"/>
+            <wp:effectExtent l="0" t="0" r="0" b="0"/>
+            <wp:wrapSquare wrapText="largest"/>
+            <wp:docPr id="7" name="Image7"/>
+            <wp:cNvGraphicFramePr>
+              <a:graphicFrameLocks xmlns:a="http://schemas.openxmlformats.org/drawingml/2006/main" noChangeAspect="1"/>
+            </wp:cNvGraphicFramePr>
+            <a:graphic xmlns:a="http://schemas.openxmlformats.org/drawingml/2006/main">
+              <a:graphicData uri="http://schemas.openxmlformats.org/drawingml/2006/picture">
+                <pic:pic xmlns:pic="http://schemas.openxmlformats.org/drawingml/2006/picture">
+                  <pic:nvPicPr>
+                    <pic:cNvPr id="7" name="Image7"/>
+                    <pic:cNvPicPr>
+                      <a:picLocks noChangeAspect="1" noChangeArrowheads="1"/>
+                    </pic:cNvPicPr>
+                  </pic:nvPicPr>
+                  <pic:blipFill>
+                    <a:blip r:embed="rId13"/>
+                    <a:stretch>
+                      <a:fillRect/>
+                    </a:stretch>
+                  </pic:blipFill>
+                  <pic:spPr bwMode="auto">
+                    <a:xfrm>
+                      <a:off x="0" y="0"/>
+                      <a:ext cx="3733800" cy="2876550"/>
+                    </a:xfrm>
+                    <a:prstGeom prst="rect">
+                      <a:avLst/>
+                    </a:prstGeom>
+                  </pic:spPr>
+                </pic:pic>
+              </a:graphicData>
+            </a:graphic>
+          </wp:anchor>
+        </w:drawing>
+      </w:r>
+    </w:p>
+    <w:p>
+      <w:pPr>
+        <w:rPr>
+          <w:rFonts w:ascii="Arial" w:hAnsi="Arial" w:cs="Arial"/>
+        </w:rPr>
+      </w:pPr>
+      <w:r>
+        <w:rPr>
+          <w:rFonts w:ascii="Arial" w:hAnsi="Arial" w:cs="Arial"/>
+        </w:rPr>
+        <w:t>Figure 7 et 8: Vue du cylindre par l’observateur pendant la quatrième simulation</w:t>
+      </w:r>
+    </w:p>
+    <w:p>
+      <w:pPr>
+        <w:rPr>
+          <w:rFonts w:ascii="Arial" w:hAnsi="Arial" w:cs="Arial"/>
+        </w:rPr>
+      </w:pPr>
+    </w:p>
+    <w:p>
+      <w:pPr>
+        <w:rPr>
+          <w:rFonts w:ascii="Arial" w:hAnsi="Arial" w:cs="Arial"/>
+        </w:rPr>
+      </w:pPr>
+      <w:r>
+        <w:rPr>
+          <w:rFonts w:ascii="Arial" w:hAnsi="Arial" w:cs="Arial"/>
+        </w:rPr>
+        <w:t xml:space="preserve">De plus, nous avons </w:t>
+      </w:r>
+      <w:proofErr w:type="spellStart"/>
+      <w:r>
+        <w:rPr>
+          <w:rFonts w:ascii="Arial" w:hAnsi="Arial" w:cs="Arial"/>
+        </w:rPr>
+        <w:t>co</w:t>
+      </w:r>
+      <w:proofErr w:type="spellEnd"/>
+      <w:r>
+        <w:rPr>
+          <w:rFonts w:ascii="Arial" w:hAnsi="Arial" w:cs="Arial"/>
+        </w:rPr>
+        <w:t xml:space="preserve"> </w:t>
+      </w:r>
+      <w:r>
+        <w:rPr>
+          <w:rFonts w:ascii="Arial" w:hAnsi="Arial" w:cs="Arial"/>
+          <w:b/>
+          <w:bCs/>
+          <w:sz w:val="28"/>
+          <w:szCs w:val="28"/>
+        </w:rPr>
+        <w:t xml:space="preserve">Quelqu’un doit ajouter les détails pour le réalisme, </w:t>
+      </w:r>
+      <w:proofErr w:type="spellStart"/>
+      <w:r>
+        <w:rPr>
+          <w:rFonts w:ascii="Arial" w:hAnsi="Arial" w:cs="Arial"/>
+          <w:b/>
+          <w:bCs/>
+          <w:sz w:val="28"/>
+          <w:szCs w:val="28"/>
+        </w:rPr>
+        <w:t>cuz</w:t>
+      </w:r>
+      <w:proofErr w:type="spellEnd"/>
+      <w:r>
+        <w:rPr>
+          <w:rFonts w:ascii="Arial" w:hAnsi="Arial" w:cs="Arial"/>
+          <w:b/>
+          <w:bCs/>
+          <w:sz w:val="28"/>
+          <w:szCs w:val="28"/>
+        </w:rPr>
+        <w:t xml:space="preserve"> I have no </w:t>
+      </w:r>
+      <w:proofErr w:type="spellStart"/>
+      <w:r>
+        <w:rPr>
+          <w:rFonts w:ascii="Arial" w:hAnsi="Arial" w:cs="Arial"/>
+          <w:b/>
+          <w:bCs/>
+          <w:sz w:val="28"/>
+          <w:szCs w:val="28"/>
+        </w:rPr>
+        <w:t>idea</w:t>
+      </w:r>
+      <w:proofErr w:type="spellEnd"/>
+    </w:p>
+    <w:p>
+      <w:pPr>
+        <w:rPr>
+          <w:rFonts w:ascii="Arial" w:hAnsi="Arial" w:cs="Arial"/>
+        </w:rPr>
+      </w:pPr>
+    </w:p>
+    <w:p>
+      <w:pPr>
+        <w:rPr>
+          <w:rFonts w:ascii="Arial" w:hAnsi="Arial" w:cs="Arial"/>
+          <w:b/>
+          <w:sz w:val="28"/>
+          <w:szCs w:val="28"/>
+        </w:rPr>
+      </w:pPr>
+      <w:r>
+        <w:rPr>
+          <w:rFonts w:ascii="Arial" w:hAnsi="Arial" w:cs="Arial"/>
+          <w:b/>
+          <w:sz w:val="28"/>
+          <w:szCs w:val="28"/>
+        </w:rPr>
+        <w:t>Conclusion</w:t>
+      </w:r>
+    </w:p>
+    <w:p>
+      <w:pPr>
+        <w:rPr>
+          <w:rFonts w:ascii="Arial" w:hAnsi="Arial" w:cs="Arial"/>
+        </w:rPr>
+      </w:pPr>
+    </w:p>
+    <w:p>
+      <w:pPr>
+        <w:rPr>
+          <w:rFonts w:ascii="Arial" w:eastAsiaTheme="minorEastAsia" w:hAnsi="Arial" w:cs="Arial"/>
+        </w:rPr>
+      </w:pPr>
+      <w:r>
+        <w:rPr>
+          <w:rFonts w:ascii="Arial" w:hAnsi="Arial" w:cs="Arial"/>
+        </w:rPr>
+        <w:t>Lors de</w:t>
+      </w:r>
+      <w:r>
+        <w:rPr>
+          <w:rFonts w:ascii="Arial" w:hAnsi="Arial" w:cs="Arial"/>
+        </w:rPr>
+        <w:t xml:space="preserve"> la programmation et de</w:t>
+      </w:r>
+      <w:r>
+        <w:rPr>
+          <w:rFonts w:ascii="Arial" w:hAnsi="Arial" w:cs="Arial"/>
+        </w:rPr>
+        <w:t xml:space="preserve"> </w:t>
+      </w:r>
+      <w:r>
+        <w:rPr>
+          <w:rFonts w:ascii="Arial" w:hAnsi="Arial" w:cs="Arial"/>
+        </w:rPr>
+        <w:t>nos</w:t>
+      </w:r>
+      <w:r>
+        <w:rPr>
+          <w:rFonts w:ascii="Arial" w:hAnsi="Arial" w:cs="Arial"/>
+        </w:rPr>
+        <w:t xml:space="preserve"> simulation</w:t>
+      </w:r>
+      <w:r>
+        <w:rPr>
+          <w:rFonts w:ascii="Arial" w:hAnsi="Arial" w:cs="Arial"/>
+        </w:rPr>
+        <w:t>s</w:t>
+      </w:r>
+      <w:r>
+        <w:rPr>
+          <w:rFonts w:ascii="Arial" w:hAnsi="Arial" w:cs="Arial"/>
+        </w:rPr>
+        <w:t xml:space="preserve">, l’un de nos principaux problèmes était dans le choix des angles </w:t>
+      </w:r>
+      <m:oMath>
+        <m:sSub>
+          <m:sSubPr>
+            <m:ctrlPr>
+              <w:rPr>
+                <w:rFonts w:ascii="Cambria Math" w:eastAsiaTheme="minorEastAsia" w:hAnsi="Cambria Math" w:cs="Arial"/>
+                <w:i/>
+              </w:rPr>
+            </m:ctrlPr>
+          </m:sSubPr>
+          <m:e>
+            <m:r>
+              <w:rPr>
+                <w:rFonts w:ascii="Cambria Math" w:eastAsiaTheme="minorEastAsia" w:hAnsi="Cambria Math" w:cs="Arial"/>
+              </w:rPr>
+              <m:t>θ</m:t>
+            </m:r>
+          </m:e>
+          <m:sub>
+            <m:r>
+              <w:rPr>
+                <w:rFonts w:ascii="Cambria Math" w:eastAsiaTheme="minorEastAsia" w:hAnsi="Cambria Math" w:cs="Arial"/>
+              </w:rPr>
+              <m:t>-</m:t>
+            </m:r>
+          </m:sub>
+        </m:sSub>
+      </m:oMath>
+      <w:r>
+        <w:rPr>
+          <w:rFonts w:ascii="Arial" w:eastAsiaTheme="minorEastAsia" w:hAnsi="Arial" w:cs="Arial"/>
+        </w:rPr>
+        <w:t xml:space="preserve">, </w:t>
+      </w:r>
+      <m:oMath>
+        <m:sSub>
+          <m:sSubPr>
+            <m:ctrlPr>
+              <w:rPr>
+                <w:rFonts w:ascii="Cambria Math" w:eastAsiaTheme="minorEastAsia" w:hAnsi="Cambria Math" w:cs="Arial"/>
+                <w:i/>
+              </w:rPr>
+            </m:ctrlPr>
+          </m:sSubPr>
+          <m:e>
+            <m:r>
+              <w:rPr>
+                <w:rFonts w:ascii="Cambria Math" w:eastAsiaTheme="minorEastAsia" w:hAnsi="Cambria Math" w:cs="Arial"/>
+              </w:rPr>
+              <m:t>θ</m:t>
+            </m:r>
+          </m:e>
+          <m:sub>
+            <m:r>
+              <w:rPr>
+                <w:rFonts w:ascii="Cambria Math" w:eastAsiaTheme="minorEastAsia" w:hAnsi="Cambria Math" w:cs="Arial"/>
+              </w:rPr>
+              <m:t>+</m:t>
+            </m:r>
+          </m:sub>
+        </m:sSub>
+      </m:oMath>
+      <w:r>
+        <w:rPr>
+          <w:rFonts w:ascii="Arial" w:eastAsiaTheme="minorEastAsia" w:hAnsi="Arial" w:cs="Arial"/>
+        </w:rPr>
+        <w:t xml:space="preserve">, </w:t>
+      </w:r>
+      <m:oMath>
+        <m:sSub>
+          <m:sSubPr>
+            <m:ctrlPr>
+              <w:rPr>
+                <w:rFonts w:ascii="Cambria Math" w:eastAsiaTheme="minorEastAsia" w:hAnsi="Cambria Math" w:cs="Arial"/>
+                <w:i/>
+              </w:rPr>
+            </m:ctrlPr>
+          </m:sSubPr>
+          <m:e>
+            <m:r>
+              <w:rPr>
+                <w:rFonts w:ascii="Cambria Math" w:eastAsiaTheme="minorEastAsia" w:hAnsi="Cambria Math" w:cs="Arial"/>
+              </w:rPr>
+              <m:t>ϕ</m:t>
+            </m:r>
+          </m:e>
+          <m:sub>
+            <m:r>
+              <w:rPr>
+                <w:rFonts w:ascii="Cambria Math" w:eastAsiaTheme="minorEastAsia" w:hAnsi="Cambria Math" w:cs="Arial"/>
+              </w:rPr>
+              <m:t>-</m:t>
+            </m:r>
+          </m:sub>
+        </m:sSub>
+      </m:oMath>
+      <w:r>
+        <w:rPr>
+          <w:rFonts w:ascii="Arial" w:eastAsiaTheme="minorEastAsia" w:hAnsi="Arial" w:cs="Arial"/>
+        </w:rPr>
+        <w:t xml:space="preserve"> et </w:t>
+      </w:r>
+      <m:oMath>
+        <m:sSub>
+          <m:sSubPr>
+            <m:ctrlPr>
+              <w:rPr>
+                <w:rFonts w:ascii="Cambria Math" w:eastAsiaTheme="minorEastAsia" w:hAnsi="Cambria Math" w:cs="Arial"/>
+                <w:i/>
+              </w:rPr>
+            </m:ctrlPr>
+          </m:sSubPr>
+          <m:e>
+            <m:r>
+              <w:rPr>
+                <w:rFonts w:ascii="Cambria Math" w:eastAsiaTheme="minorEastAsia" w:hAnsi="Cambria Math" w:cs="Arial"/>
+              </w:rPr>
+              <m:t>ϕ</m:t>
+            </m:r>
+          </m:e>
+          <m:sub>
+            <m:r>
+              <w:rPr>
+                <w:rFonts w:ascii="Cambria Math" w:eastAsiaTheme="minorEastAsia" w:hAnsi="Cambria Math" w:cs="Arial"/>
+              </w:rPr>
+              <m:t>-</m:t>
+            </m:r>
+          </m:sub>
+        </m:sSub>
+      </m:oMath>
+      <w:r>
+        <w:rPr>
+          <w:rFonts w:ascii="Arial" w:eastAsiaTheme="minorEastAsia" w:hAnsi="Arial" w:cs="Arial"/>
+        </w:rPr>
+        <w:t>. Au début, nous avions utilisé des équations assez compliquées afin que tous les rayons envoyés soient limités directement par le cylindre (et donc qu’aucun ne soit envoyé à côté)</w:t>
+      </w:r>
+      <w:r>
+        <w:rPr>
+          <w:rFonts w:ascii="Arial" w:eastAsiaTheme="minorEastAsia" w:hAnsi="Arial" w:cs="Arial"/>
+        </w:rPr>
+        <w:t>, ce qui a été assez difficile à calculer.</w:t>
+      </w:r>
+      <w:r>
+        <w:rPr>
+          <w:rFonts w:ascii="Arial" w:eastAsiaTheme="minorEastAsia" w:hAnsi="Arial" w:cs="Arial"/>
+        </w:rPr>
+        <w:t xml:space="preserve"> Cependant, nous avions commis une erreur et nos angles</w:t>
+      </w:r>
+      <w:r>
+        <w:rPr>
+          <w:rFonts w:ascii="Arial" w:eastAsiaTheme="minorEastAsia" w:hAnsi="Arial" w:cs="Arial"/>
+        </w:rPr>
+        <w:t xml:space="preserve"> </w:t>
+      </w:r>
+      <m:oMath>
+        <m:r>
+          <w:rPr>
+            <w:rFonts w:ascii="Cambria Math" w:eastAsiaTheme="minorEastAsia" w:hAnsi="Cambria Math" w:cs="Arial"/>
+          </w:rPr>
+          <m:t>ϕ</m:t>
+        </m:r>
+      </m:oMath>
+      <w:r>
+        <w:rPr>
+          <w:rFonts w:ascii="Arial" w:eastAsiaTheme="minorEastAsia" w:hAnsi="Arial" w:cs="Arial"/>
+        </w:rPr>
+        <w:t xml:space="preserve"> n’incluaient pas tous les angles nécessaires pour atteindre les côtés du cylindre. Nous avons donc changé leurs équations en visant un peu plus large. Maintenant, certains rayons sont envoyés à côté, mais au moins tout le cylindre est atteint.</w:t>
+      </w:r>
+      <w:bookmarkStart w:id="2" w:name="_GoBack"/>
+      <w:bookmarkEnd w:id="2"/>
+    </w:p>
+    <w:p>
+      <w:pPr>
+        <w:rPr>
+          <w:rFonts w:ascii="Arial" w:hAnsi="Arial" w:cs="Arial"/>
+        </w:rPr>
+      </w:pPr>
+    </w:p>
+    <w:p>
+      <w:pPr>
+        <w:rPr>
+          <w:rFonts w:ascii="Arial" w:hAnsi="Arial" w:cs="Arial"/>
+        </w:rPr>
+      </w:pPr>
     </w:p>
     <w:sectPr>
       <w:pgSz w:w="12240" w:h="15840"/>

</xml_diff>